<commit_message>
documento 1.5 propuesta metodologia
</commit_message>
<xml_diff>
--- a/Fase 1/Evidencias Grupales/1.5_GuiaEstudiante_Fase 1_Definicion Proyecto APT.docx
+++ b/Fase 1/Evidencias Grupales/1.5_GuiaEstudiante_Fase 1_Definicion Proyecto APT.docx
@@ -156,6 +156,7 @@
                                 </w:rPr>
                                 <w:t xml:space="preserve">Asignatura </w:t>
                               </w:r>
+                              <w:proofErr w:type="spellStart"/>
                               <w:r>
                                 <w:rPr>
                                   <w:b/>
@@ -165,6 +166,7 @@
                                 </w:rPr>
                                 <w:t>Capstone</w:t>
                               </w:r>
+                              <w:proofErr w:type="spellEnd"/>
                             </w:p>
                           </w:txbxContent>
                         </wps:txbx>
@@ -329,6 +331,7 @@
                           </w:rPr>
                           <w:t xml:space="preserve">Asignatura </w:t>
                         </w:r>
+                        <w:proofErr w:type="spellStart"/>
                         <w:r>
                           <w:rPr>
                             <w:b/>
@@ -338,6 +341,7 @@
                           </w:rPr>
                           <w:t>Capstone</w:t>
                         </w:r>
+                        <w:proofErr w:type="spellEnd"/>
                       </w:p>
                     </w:txbxContent>
                   </v:textbox>
@@ -866,12 +870,14 @@
                 <w:bCs/>
               </w:rPr>
             </w:pPr>
+            <w:proofErr w:type="spellStart"/>
             <w:r>
               <w:rPr>
                 <w:bCs/>
               </w:rPr>
               <w:t>Matchmusic</w:t>
             </w:r>
+            <w:proofErr w:type="spellEnd"/>
           </w:p>
         </w:tc>
       </w:tr>
@@ -1113,23 +1119,7 @@
                 <w:sz w:val="20"/>
                 <w:szCs w:val="20"/>
               </w:rPr>
-              <w:t xml:space="preserve">• Ofrecer propuestas de solución informática analizando de forma integral los procesos </w:t>
-            </w:r>
-            <w:r>
-              <w:rPr>
-                <w:bCs/>
-                <w:sz w:val="20"/>
-                <w:szCs w:val="20"/>
-              </w:rPr>
-              <w:t>de acuerdo con</w:t>
-            </w:r>
-            <w:r>
-              <w:rPr>
-                <w:bCs/>
-                <w:sz w:val="20"/>
-                <w:szCs w:val="20"/>
-              </w:rPr>
-              <w:t xml:space="preserve"> los requerimientos de la organización.</w:t>
+              <w:t>• Ofrecer propuestas de solución informática analizando de forma integral los procesos de acuerdo con los requerimientos de la organización.</w:t>
             </w:r>
           </w:p>
           <w:p>
@@ -1181,23 +1171,24 @@
                 <w:sz w:val="20"/>
                 <w:szCs w:val="20"/>
               </w:rPr>
-              <w:t xml:space="preserve">• Programar consultas o rutinas para manipular información de una base de datos </w:t>
-            </w:r>
-            <w:r>
+              <w:t>• Programar consultas o rutinas para manipular información de una base de datos de acuerdo con los requerimientos de la organización. • Construir programas y rutinas de variada complejidad para dar solución a requerimientos de la organización, acordes a tecnologías de mercado y utilizando buenas prácticas de codificación.</w:t>
+            </w:r>
+          </w:p>
+          <w:p>
+            <w:pPr>
               <w:rPr>
                 <w:bCs/>
                 <w:sz w:val="20"/>
                 <w:szCs w:val="20"/>
               </w:rPr>
-              <w:t>de acuerdo con</w:t>
-            </w:r>
+            </w:pPr>
             <w:r>
               <w:rPr>
                 <w:bCs/>
                 <w:sz w:val="20"/>
                 <w:szCs w:val="20"/>
               </w:rPr>
-              <w:t xml:space="preserve"> los requerimientos de la organización. • Construir programas y rutinas de variada complejidad para dar solución a requerimientos de la organización, acordes a tecnologías de mercado y utilizando buenas prácticas de codificación.</w:t>
+              <w:t xml:space="preserve"> • Realizar pruebas de certificación tanto de los productos como de los procesos utilizando buenas prácticas definidas por la industria. • Construir el modelo arquitectónico de una solución sistémica que soporte los procesos de negocio de acuerdo los requerimientos de la organización y estándares industria.</w:t>
             </w:r>
           </w:p>
           <w:p>
@@ -1214,32 +1205,32 @@
                 <w:sz w:val="20"/>
                 <w:szCs w:val="20"/>
               </w:rPr>
-              <w:t xml:space="preserve"> • Realizar pruebas de certificación tanto de los productos como de los procesos utilizando buenas prácticas definidas por la industria. • Construir el modelo arquitectónico de una solución sistémica que soporte los procesos de negocio de acuerdo los requerimientos de la organización y estándares industria.</w:t>
-            </w:r>
-          </w:p>
-          <w:p>
-            <w:pPr>
+              <w:t xml:space="preserve"> • Implementar soluciones sistémicas integrales para automatizar u optimizar procesos de negocio de acuerdo con las necesidades de la organización</w:t>
+            </w:r>
+            <w:r>
               <w:rPr>
                 <w:bCs/>
                 <w:sz w:val="20"/>
                 <w:szCs w:val="20"/>
               </w:rPr>
-            </w:pPr>
-            <w:r>
+              <w:t>.</w:t>
+            </w:r>
+          </w:p>
+          <w:p>
+            <w:pPr>
               <w:rPr>
                 <w:bCs/>
                 <w:sz w:val="20"/>
                 <w:szCs w:val="20"/>
               </w:rPr>
-              <w:t xml:space="preserve"> • Implementar soluciones sistémicas integrales para automatizar u optimizar procesos de negocio </w:t>
-            </w:r>
+            </w:pPr>
             <w:r>
               <w:rPr>
                 <w:bCs/>
                 <w:sz w:val="20"/>
                 <w:szCs w:val="20"/>
               </w:rPr>
-              <w:t>de acuerdo con</w:t>
+              <w:t>• Gestionar proyectos informáticos, ofreciendo alternativas para la toma de decisiones de acuerdo con los requerimientos de la organización</w:t>
             </w:r>
             <w:r>
               <w:rPr>
@@ -1247,32 +1238,32 @@
                 <w:sz w:val="20"/>
                 <w:szCs w:val="20"/>
               </w:rPr>
-              <w:t xml:space="preserve"> las necesidades de la organización</w:t>
-            </w:r>
-            <w:r>
+              <w:t>.</w:t>
+            </w:r>
+          </w:p>
+          <w:p>
+            <w:pPr>
               <w:rPr>
                 <w:bCs/>
                 <w:sz w:val="20"/>
                 <w:szCs w:val="20"/>
               </w:rPr>
-              <w:t>.</w:t>
-            </w:r>
-          </w:p>
-          <w:p>
-            <w:pPr>
+            </w:pPr>
+            <w:r>
               <w:rPr>
                 <w:bCs/>
                 <w:sz w:val="20"/>
                 <w:szCs w:val="20"/>
               </w:rPr>
-            </w:pPr>
+              <w:t>•</w:t>
+            </w:r>
             <w:r>
               <w:rPr>
                 <w:bCs/>
                 <w:sz w:val="20"/>
                 <w:szCs w:val="20"/>
               </w:rPr>
-              <w:t xml:space="preserve">• Gestionar proyectos informáticos, ofreciendo alternativas para la toma de decisiones </w:t>
+              <w:t xml:space="preserve"> </w:t>
             </w:r>
             <w:r>
               <w:rPr>
@@ -1280,72 +1271,7 @@
                 <w:sz w:val="20"/>
                 <w:szCs w:val="20"/>
               </w:rPr>
-              <w:t>de acuerdo con</w:t>
-            </w:r>
-            <w:r>
-              <w:rPr>
-                <w:bCs/>
-                <w:sz w:val="20"/>
-                <w:szCs w:val="20"/>
-              </w:rPr>
-              <w:t xml:space="preserve"> los requerimientos de la organización</w:t>
-            </w:r>
-            <w:r>
-              <w:rPr>
-                <w:bCs/>
-                <w:sz w:val="20"/>
-                <w:szCs w:val="20"/>
-              </w:rPr>
-              <w:t>.</w:t>
-            </w:r>
-          </w:p>
-          <w:p>
-            <w:pPr>
-              <w:rPr>
-                <w:bCs/>
-                <w:sz w:val="20"/>
-                <w:szCs w:val="20"/>
-              </w:rPr>
-            </w:pPr>
-            <w:r>
-              <w:rPr>
-                <w:bCs/>
-                <w:sz w:val="20"/>
-                <w:szCs w:val="20"/>
-              </w:rPr>
-              <w:t>•</w:t>
-            </w:r>
-            <w:r>
-              <w:rPr>
-                <w:bCs/>
-                <w:sz w:val="20"/>
-                <w:szCs w:val="20"/>
-              </w:rPr>
-              <w:t xml:space="preserve"> </w:t>
-            </w:r>
-            <w:r>
-              <w:rPr>
-                <w:bCs/>
-                <w:sz w:val="20"/>
-                <w:szCs w:val="20"/>
-              </w:rPr>
-              <w:t xml:space="preserve">Comunicarse de forma oral y escrita usando el idioma inglés en situaciones </w:t>
-            </w:r>
-            <w:r>
-              <w:rPr>
-                <w:bCs/>
-                <w:sz w:val="20"/>
-                <w:szCs w:val="20"/>
-              </w:rPr>
-              <w:t>sociolaborales</w:t>
-            </w:r>
-            <w:r>
-              <w:rPr>
-                <w:bCs/>
-                <w:sz w:val="20"/>
-                <w:szCs w:val="20"/>
-              </w:rPr>
-              <w:t xml:space="preserve"> a un nivel elemental en modalidad intensiva. según la tabla de competencias TOEIC y </w:t>
+              <w:t xml:space="preserve">Comunicarse de forma oral y escrita usando el idioma inglés en situaciones sociolaborales a un nivel elemental en modalidad intensiva. según la tabla de competencias TOEIC y </w:t>
             </w:r>
             <w:proofErr w:type="gramStart"/>
             <w:r>
@@ -1586,8 +1512,19 @@
                 <w:szCs w:val="20"/>
                 <w:lang w:val="es-MX"/>
               </w:rPr>
-              <w:t>La idea de Matchmusic</w:t>
-            </w:r>
+              <w:t xml:space="preserve">La idea de </w:t>
+            </w:r>
+            <w:proofErr w:type="spellStart"/>
+            <w:r>
+              <w:rPr>
+                <w:rFonts w:cstheme="minorHAnsi"/>
+                <w:sz w:val="20"/>
+                <w:szCs w:val="20"/>
+                <w:lang w:val="es-MX"/>
+              </w:rPr>
+              <w:t>Matchmusic</w:t>
+            </w:r>
+            <w:proofErr w:type="spellEnd"/>
             <w:r>
               <w:rPr>
                 <w:rFonts w:eastAsiaTheme="minorEastAsia" w:cstheme="minorHAnsi"/>
@@ -1603,7 +1540,27 @@
                 <w:szCs w:val="20"/>
                 <w:lang w:val="es-MX"/>
               </w:rPr>
-              <w:t>. Matchmusic, pretende impactar en la escena de músicos emergentes, donde estos se enfrentan a problemáticas tales como:</w:t>
+              <w:t xml:space="preserve">. </w:t>
+            </w:r>
+            <w:proofErr w:type="spellStart"/>
+            <w:r>
+              <w:rPr>
+                <w:rFonts w:cstheme="minorHAnsi"/>
+                <w:sz w:val="20"/>
+                <w:szCs w:val="20"/>
+                <w:lang w:val="es-MX"/>
+              </w:rPr>
+              <w:t>Matchmusic</w:t>
+            </w:r>
+            <w:proofErr w:type="spellEnd"/>
+            <w:r>
+              <w:rPr>
+                <w:rFonts w:cstheme="minorHAnsi"/>
+                <w:sz w:val="20"/>
+                <w:szCs w:val="20"/>
+                <w:lang w:val="es-MX"/>
+              </w:rPr>
+              <w:t>, pretende impactar en la escena de músicos emergentes, donde estos se enfrentan a problemáticas tales como:</w:t>
             </w:r>
           </w:p>
           <w:p>
@@ -1747,40 +1704,97 @@
               </w:rPr>
               <w:t>Las grandes plataformas a la hora de ofrecer marketing y publicidad a los artistas generalmente tienen altos costos que no todos los músicos emergentes se pueden costear. L</w:t>
             </w:r>
+            <w:proofErr w:type="spellStart"/>
             <w:r>
               <w:rPr>
                 <w:rFonts w:cstheme="minorHAnsi"/>
                 <w:sz w:val="20"/>
                 <w:szCs w:val="20"/>
               </w:rPr>
-              <w:t>as campañas en Spotify pueden tener un costo de entre $250 y $2,000, dependiendo del alcance y la duración de la campaña. Los costos por mil impresiones (CPM) pueden oscilar entre $10 y $30, En Youtube el costo promedio por clic en anuncios de YouTube puede variar entre $0.10 y $0.30. Las campañas de video en YouTube pueden tener un costo promedio de entre $300 y $2,500, dependiendo del alcance y la duración de la campaña.</w:t>
-            </w:r>
-          </w:p>
-          <w:p>
-            <w:pPr>
-              <w:jc w:val="both"/>
-              <w:rPr>
-                <w:rFonts w:eastAsiaTheme="minorEastAsia" w:cstheme="minorHAnsi"/>
-                <w:sz w:val="20"/>
-                <w:szCs w:val="20"/>
-              </w:rPr>
-            </w:pPr>
+              <w:t>as</w:t>
+            </w:r>
+            <w:proofErr w:type="spellEnd"/>
             <w:r>
               <w:rPr>
                 <w:rFonts w:cstheme="minorHAnsi"/>
                 <w:sz w:val="20"/>
                 <w:szCs w:val="20"/>
+              </w:rPr>
+              <w:t xml:space="preserve"> campañas en Spotify pueden tener un costo de entre $250 y $2,000, dependiendo del alcance y la duración de la campaña. Los costos por mil impresiones (CPM) pueden oscilar entre $10 y $30, En </w:t>
+            </w:r>
+            <w:proofErr w:type="spellStart"/>
+            <w:r>
+              <w:rPr>
+                <w:rFonts w:cstheme="minorHAnsi"/>
+                <w:sz w:val="20"/>
+                <w:szCs w:val="20"/>
+              </w:rPr>
+              <w:t>Youtube</w:t>
+            </w:r>
+            <w:proofErr w:type="spellEnd"/>
+            <w:r>
+              <w:rPr>
+                <w:rFonts w:cstheme="minorHAnsi"/>
+                <w:sz w:val="20"/>
+                <w:szCs w:val="20"/>
+              </w:rPr>
+              <w:t xml:space="preserve"> el costo promedio por clic en anuncios de YouTube puede variar entre $0.10 y $0.30. Las campañas de video en YouTube pueden tener un costo promedio de entre $300 y $2,500, dependiendo del alcance y la duración de la campaña.</w:t>
+            </w:r>
+          </w:p>
+          <w:p>
+            <w:pPr>
+              <w:jc w:val="both"/>
+              <w:rPr>
+                <w:rFonts w:eastAsiaTheme="minorEastAsia" w:cstheme="minorHAnsi"/>
+                <w:sz w:val="20"/>
+                <w:szCs w:val="20"/>
+              </w:rPr>
+            </w:pPr>
+            <w:proofErr w:type="spellStart"/>
+            <w:r>
+              <w:rPr>
+                <w:rFonts w:cstheme="minorHAnsi"/>
+                <w:sz w:val="20"/>
+                <w:szCs w:val="20"/>
                 <w:lang w:val="es-MX"/>
               </w:rPr>
-              <w:t xml:space="preserve">Matchmusic, pretende impactar en los músicos emergentes que buscan </w:t>
-            </w:r>
-            <w:r>
-              <w:rPr>
-                <w:rFonts w:eastAsiaTheme="minorEastAsia" w:cstheme="minorHAnsi"/>
-                <w:sz w:val="20"/>
-                <w:szCs w:val="20"/>
-              </w:rPr>
-              <w:t>colaboradores que compartan intereses musicales similares, otorgando también la exposición y visibilidad al crear una comunidad donde los músicos crecen y aprender mutuamente. Matchmusic otorgará las herramientas específicas para que estos puedan conectar, colaborar, interactuar y dar a conocer su música en la comunidad, de manera totalmente gratuita.</w:t>
+              <w:t>Matchmusic</w:t>
+            </w:r>
+            <w:proofErr w:type="spellEnd"/>
+            <w:r>
+              <w:rPr>
+                <w:rFonts w:cstheme="minorHAnsi"/>
+                <w:sz w:val="20"/>
+                <w:szCs w:val="20"/>
+                <w:lang w:val="es-MX"/>
+              </w:rPr>
+              <w:t xml:space="preserve">, pretende impactar en los músicos emergentes que buscan </w:t>
+            </w:r>
+            <w:r>
+              <w:rPr>
+                <w:rFonts w:eastAsiaTheme="minorEastAsia" w:cstheme="minorHAnsi"/>
+                <w:sz w:val="20"/>
+                <w:szCs w:val="20"/>
+              </w:rPr>
+              <w:t xml:space="preserve">colaboradores que compartan intereses musicales similares, otorgando también la exposición y visibilidad al crear una comunidad donde los músicos crecen y aprender mutuamente. </w:t>
+            </w:r>
+            <w:proofErr w:type="spellStart"/>
+            <w:r>
+              <w:rPr>
+                <w:rFonts w:eastAsiaTheme="minorEastAsia" w:cstheme="minorHAnsi"/>
+                <w:sz w:val="20"/>
+                <w:szCs w:val="20"/>
+              </w:rPr>
+              <w:t>Matchmusic</w:t>
+            </w:r>
+            <w:proofErr w:type="spellEnd"/>
+            <w:r>
+              <w:rPr>
+                <w:rFonts w:eastAsiaTheme="minorEastAsia" w:cstheme="minorHAnsi"/>
+                <w:sz w:val="20"/>
+                <w:szCs w:val="20"/>
+              </w:rPr>
+              <w:t xml:space="preserve"> otorgará las herramientas específicas para que estos puedan conectar, colaborar, interactuar y dar a conocer su música en la comunidad, de manera totalmente gratuita.</w:t>
             </w:r>
           </w:p>
           <w:p>
@@ -1867,6 +1881,7 @@
               </w:rPr>
               <w:t xml:space="preserve">Nuestro proyecto APT, </w:t>
             </w:r>
+            <w:proofErr w:type="spellStart"/>
             <w:r>
               <w:rPr>
                 <w:rFonts w:eastAsiaTheme="minorEastAsia" w:cstheme="minorHAnsi"/>
@@ -1877,6 +1892,7 @@
               </w:rPr>
               <w:t>MatchMusic</w:t>
             </w:r>
+            <w:proofErr w:type="spellEnd"/>
             <w:r>
               <w:rPr>
                 <w:rFonts w:eastAsiaTheme="minorEastAsia" w:cstheme="minorHAnsi"/>
@@ -1921,6 +1937,7 @@
               </w:rPr>
               <w:t xml:space="preserve">Este proyecto tiene como objetivo principal facilitar el crecimiento y desarrollo profesional de los artistas, eliminando barreras geográficas y proporcionando una amplia gama de herramientas tecnológicas que les permitan conectarse y colaborar de manera efectiva tanto a nivel local como internacional. </w:t>
             </w:r>
+            <w:proofErr w:type="spellStart"/>
             <w:r>
               <w:rPr>
                 <w:rFonts w:eastAsiaTheme="minorEastAsia" w:cstheme="minorHAnsi"/>
@@ -1931,6 +1948,7 @@
               </w:rPr>
               <w:t>MatchMusic</w:t>
             </w:r>
+            <w:proofErr w:type="spellEnd"/>
             <w:r>
               <w:rPr>
                 <w:rFonts w:eastAsiaTheme="minorEastAsia" w:cstheme="minorHAnsi"/>
@@ -2345,6 +2363,7 @@
               </w:rPr>
               <w:t xml:space="preserve">Elvis, por su parte, ha encontrado en </w:t>
             </w:r>
+            <w:proofErr w:type="spellStart"/>
             <w:r>
               <w:rPr>
                 <w:rFonts w:eastAsiaTheme="minorEastAsia" w:cstheme="minorHAnsi"/>
@@ -2355,6 +2374,7 @@
               </w:rPr>
               <w:t>MatchMusic</w:t>
             </w:r>
+            <w:proofErr w:type="spellEnd"/>
             <w:r>
               <w:rPr>
                 <w:rFonts w:eastAsiaTheme="minorEastAsia" w:cstheme="minorHAnsi"/>
@@ -2379,8 +2399,63 @@
                 <w:sz w:val="20"/>
                 <w:szCs w:val="20"/>
               </w:rPr>
-              <w:t xml:space="preserve">Finalmente, para Alexis, este proyecto representa una plataforma para adquirir experiencia en desarrollo full-stack, trabajando tanto en frontend como en backend. Su interés profesional está centrado en el desarrollo de aplicaciones móviles y web, y </w:t>
-            </w:r>
+              <w:t>Finalmente, para Alexis, este proyecto representa una plataforma para adquirir experiencia en desarrollo full-</w:t>
+            </w:r>
+            <w:proofErr w:type="spellStart"/>
+            <w:r>
+              <w:rPr>
+                <w:rFonts w:eastAsiaTheme="minorEastAsia" w:cstheme="minorHAnsi"/>
+                <w:sz w:val="20"/>
+                <w:szCs w:val="20"/>
+              </w:rPr>
+              <w:t>stack</w:t>
+            </w:r>
+            <w:proofErr w:type="spellEnd"/>
+            <w:r>
+              <w:rPr>
+                <w:rFonts w:eastAsiaTheme="minorEastAsia" w:cstheme="minorHAnsi"/>
+                <w:sz w:val="20"/>
+                <w:szCs w:val="20"/>
+              </w:rPr>
+              <w:t xml:space="preserve">, trabajando tanto en </w:t>
+            </w:r>
+            <w:proofErr w:type="spellStart"/>
+            <w:r>
+              <w:rPr>
+                <w:rFonts w:eastAsiaTheme="minorEastAsia" w:cstheme="minorHAnsi"/>
+                <w:sz w:val="20"/>
+                <w:szCs w:val="20"/>
+              </w:rPr>
+              <w:t>frontend</w:t>
+            </w:r>
+            <w:proofErr w:type="spellEnd"/>
+            <w:r>
+              <w:rPr>
+                <w:rFonts w:eastAsiaTheme="minorEastAsia" w:cstheme="minorHAnsi"/>
+                <w:sz w:val="20"/>
+                <w:szCs w:val="20"/>
+              </w:rPr>
+              <w:t xml:space="preserve"> como en </w:t>
+            </w:r>
+            <w:proofErr w:type="spellStart"/>
+            <w:r>
+              <w:rPr>
+                <w:rFonts w:eastAsiaTheme="minorEastAsia" w:cstheme="minorHAnsi"/>
+                <w:sz w:val="20"/>
+                <w:szCs w:val="20"/>
+              </w:rPr>
+              <w:t>backend</w:t>
+            </w:r>
+            <w:proofErr w:type="spellEnd"/>
+            <w:r>
+              <w:rPr>
+                <w:rFonts w:eastAsiaTheme="minorEastAsia" w:cstheme="minorHAnsi"/>
+                <w:sz w:val="20"/>
+                <w:szCs w:val="20"/>
+              </w:rPr>
+              <w:t xml:space="preserve">. Su interés profesional está centrado en el desarrollo de aplicaciones móviles y web, y </w:t>
+            </w:r>
+            <w:proofErr w:type="spellStart"/>
             <w:r>
               <w:rPr>
                 <w:rFonts w:eastAsiaTheme="minorEastAsia" w:cstheme="minorHAnsi"/>
@@ -2391,6 +2466,7 @@
               </w:rPr>
               <w:t>MatchMusic</w:t>
             </w:r>
+            <w:proofErr w:type="spellEnd"/>
             <w:r>
               <w:rPr>
                 <w:rFonts w:eastAsiaTheme="minorEastAsia" w:cstheme="minorHAnsi"/>
@@ -2417,6 +2493,7 @@
               </w:rPr>
               <w:t xml:space="preserve">El desarrollo de </w:t>
             </w:r>
+            <w:proofErr w:type="spellStart"/>
             <w:r>
               <w:rPr>
                 <w:rFonts w:eastAsiaTheme="minorEastAsia" w:cstheme="minorHAnsi"/>
@@ -2427,6 +2504,7 @@
               </w:rPr>
               <w:t>MatchMusic</w:t>
             </w:r>
+            <w:proofErr w:type="spellEnd"/>
             <w:r>
               <w:rPr>
                 <w:rFonts w:eastAsiaTheme="minorEastAsia" w:cstheme="minorHAnsi"/>
@@ -2492,6 +2570,7 @@
                 <w:szCs w:val="20"/>
               </w:rPr>
             </w:pPr>
+            <w:proofErr w:type="spellStart"/>
             <w:r>
               <w:rPr>
                 <w:rFonts w:eastAsiaTheme="minorEastAsia" w:cstheme="minorHAnsi"/>
@@ -2502,6 +2581,7 @@
               </w:rPr>
               <w:t>MatchMusic</w:t>
             </w:r>
+            <w:proofErr w:type="spellEnd"/>
             <w:r>
               <w:rPr>
                 <w:rFonts w:eastAsiaTheme="minorEastAsia" w:cstheme="minorHAnsi"/>
@@ -2510,6 +2590,7 @@
               </w:rPr>
               <w:t xml:space="preserve"> es un proyecto factible dentro del marco de la asignatura, debido a la sólida planificación y el conocimiento técnico del equipo. Estamos utilizando tecnologías con las que ya estamos familiarizados, como </w:t>
             </w:r>
+            <w:proofErr w:type="spellStart"/>
             <w:r>
               <w:rPr>
                 <w:rFonts w:eastAsiaTheme="minorEastAsia" w:cstheme="minorHAnsi"/>
@@ -2520,13 +2601,32 @@
               </w:rPr>
               <w:t>React</w:t>
             </w:r>
-            <w:r>
-              <w:rPr>
-                <w:rFonts w:eastAsiaTheme="minorEastAsia" w:cstheme="minorHAnsi"/>
-                <w:sz w:val="20"/>
-                <w:szCs w:val="20"/>
-              </w:rPr>
-              <w:t xml:space="preserve"> (a través de Expo) para el frontend, </w:t>
+            <w:proofErr w:type="spellEnd"/>
+            <w:r>
+              <w:rPr>
+                <w:rFonts w:eastAsiaTheme="minorEastAsia" w:cstheme="minorHAnsi"/>
+                <w:sz w:val="20"/>
+                <w:szCs w:val="20"/>
+              </w:rPr>
+              <w:t xml:space="preserve"> (a través de Expo) para el </w:t>
+            </w:r>
+            <w:proofErr w:type="spellStart"/>
+            <w:r>
+              <w:rPr>
+                <w:rFonts w:eastAsiaTheme="minorEastAsia" w:cstheme="minorHAnsi"/>
+                <w:sz w:val="20"/>
+                <w:szCs w:val="20"/>
+              </w:rPr>
+              <w:t>frontend</w:t>
+            </w:r>
+            <w:proofErr w:type="spellEnd"/>
+            <w:r>
+              <w:rPr>
+                <w:rFonts w:eastAsiaTheme="minorEastAsia" w:cstheme="minorHAnsi"/>
+                <w:sz w:val="20"/>
+                <w:szCs w:val="20"/>
+              </w:rPr>
+              <w:t xml:space="preserve">, </w:t>
             </w:r>
             <w:r>
               <w:rPr>
@@ -2544,7 +2644,25 @@
                 <w:sz w:val="20"/>
                 <w:szCs w:val="20"/>
               </w:rPr>
-              <w:t xml:space="preserve"> para el backend, y </w:t>
+              <w:t xml:space="preserve"> para el </w:t>
+            </w:r>
+            <w:proofErr w:type="spellStart"/>
+            <w:r>
+              <w:rPr>
+                <w:rFonts w:eastAsiaTheme="minorEastAsia" w:cstheme="minorHAnsi"/>
+                <w:sz w:val="20"/>
+                <w:szCs w:val="20"/>
+              </w:rPr>
+              <w:t>backend</w:t>
+            </w:r>
+            <w:proofErr w:type="spellEnd"/>
+            <w:r>
+              <w:rPr>
+                <w:rFonts w:eastAsiaTheme="minorEastAsia" w:cstheme="minorHAnsi"/>
+                <w:sz w:val="20"/>
+                <w:szCs w:val="20"/>
+              </w:rPr>
+              <w:t xml:space="preserve">, y </w:t>
             </w:r>
             <w:r>
               <w:rPr>
@@ -2580,7 +2698,43 @@
                 <w:sz w:val="20"/>
                 <w:szCs w:val="20"/>
               </w:rPr>
-              <w:t xml:space="preserve">Con un equipo de tres personas, la división del trabajo es eficaz: cada miembro puede centrarse en áreas clave como el frontend, backend, y diseño de la arquitectura del sistema. Elvis, Alexis y Felipe cuentan con conocimientos sólidos en gestión ágil de proyectos, lo que facilita la implementación de </w:t>
+              <w:t xml:space="preserve">Con un equipo de tres personas, la división del trabajo es eficaz: cada miembro puede centrarse en áreas clave como el </w:t>
+            </w:r>
+            <w:proofErr w:type="spellStart"/>
+            <w:r>
+              <w:rPr>
+                <w:rFonts w:eastAsiaTheme="minorEastAsia" w:cstheme="minorHAnsi"/>
+                <w:sz w:val="20"/>
+                <w:szCs w:val="20"/>
+              </w:rPr>
+              <w:t>frontend</w:t>
+            </w:r>
+            <w:proofErr w:type="spellEnd"/>
+            <w:r>
+              <w:rPr>
+                <w:rFonts w:eastAsiaTheme="minorEastAsia" w:cstheme="minorHAnsi"/>
+                <w:sz w:val="20"/>
+                <w:szCs w:val="20"/>
+              </w:rPr>
+              <w:t xml:space="preserve">, </w:t>
+            </w:r>
+            <w:proofErr w:type="spellStart"/>
+            <w:r>
+              <w:rPr>
+                <w:rFonts w:eastAsiaTheme="minorEastAsia" w:cstheme="minorHAnsi"/>
+                <w:sz w:val="20"/>
+                <w:szCs w:val="20"/>
+              </w:rPr>
+              <w:t>backend</w:t>
+            </w:r>
+            <w:proofErr w:type="spellEnd"/>
+            <w:r>
+              <w:rPr>
+                <w:rFonts w:eastAsiaTheme="minorEastAsia" w:cstheme="minorHAnsi"/>
+                <w:sz w:val="20"/>
+                <w:szCs w:val="20"/>
+              </w:rPr>
+              <w:t xml:space="preserve">, y diseño de la arquitectura del sistema. Elvis, Alexis y Felipe cuentan con conocimientos sólidos en gestión ágil de proyectos, lo que facilita la implementación de </w:t>
             </w:r>
             <w:r>
               <w:rPr>
@@ -2640,6 +2794,39 @@
         </w:tc>
       </w:tr>
     </w:tbl>
+    <w:p>
+      <w:pPr>
+        <w:rPr>
+          <w:b/>
+          <w:bCs/>
+          <w:color w:val="4472C4" w:themeColor="accent1"/>
+          <w:sz w:val="32"/>
+          <w:szCs w:val="32"/>
+        </w:rPr>
+      </w:pPr>
+    </w:p>
+    <w:p>
+      <w:pPr>
+        <w:rPr>
+          <w:b/>
+          <w:bCs/>
+          <w:color w:val="4472C4" w:themeColor="accent1"/>
+          <w:sz w:val="32"/>
+          <w:szCs w:val="32"/>
+        </w:rPr>
+      </w:pPr>
+    </w:p>
+    <w:p>
+      <w:pPr>
+        <w:rPr>
+          <w:b/>
+          <w:bCs/>
+          <w:color w:val="4472C4" w:themeColor="accent1"/>
+          <w:sz w:val="32"/>
+          <w:szCs w:val="32"/>
+        </w:rPr>
+      </w:pPr>
+    </w:p>
     <w:p>
       <w:pPr>
         <w:rPr>
@@ -2674,6 +2861,7 @@
           <w:sz w:val="32"/>
           <w:szCs w:val="32"/>
         </w:rPr>
+        <w:lastRenderedPageBreak/>
         <w:t xml:space="preserve">PARTE II </w:t>
       </w:r>
     </w:p>
@@ -2767,7 +2955,6 @@
                 <w:rFonts w:ascii="Calibri" w:hAnsi="Calibri"/>
                 <w:color w:val="1F3864" w:themeColor="accent1" w:themeShade="80"/>
               </w:rPr>
-              <w:lastRenderedPageBreak/>
               <w:t>En este apartado debes definir objetivos generales y específicos del Proyecto APT. Es importante aclarar que los objetivos se deben plantear en forma clara, concisa y sin dar mayores explicaciones, es decir, deben entenderse por sí solos. Se sugiere redactarlos utilizando un verbo en infinitivo, pues ello obliga a precisar acciones concretas.</w:t>
             </w:r>
           </w:p>
@@ -3593,217 +3780,878 @@
           </w:tcPr>
           <w:p>
             <w:pPr>
-              <w:jc w:val="both"/>
-              <w:rPr>
-                <w:rFonts w:ascii="Calibri" w:hAnsi="Calibri" w:cs="Arial"/>
-                <w:i/>
-                <w:color w:val="548DD4"/>
-                <w:sz w:val="20"/>
-                <w:szCs w:val="20"/>
-                <w:lang w:eastAsia="es-CL"/>
-              </w:rPr>
-            </w:pPr>
-            <w:r>
-              <w:rPr>
-                <w:rFonts w:ascii="Calibri" w:hAnsi="Calibri" w:cs="Arial"/>
-                <w:i/>
-                <w:color w:val="548DD4"/>
-                <w:sz w:val="20"/>
-                <w:szCs w:val="20"/>
-                <w:lang w:eastAsia="es-CL"/>
-              </w:rPr>
-              <w:t>Describe</w:t>
-            </w:r>
-            <w:r>
-              <w:rPr>
-                <w:rFonts w:ascii="Calibri" w:hAnsi="Calibri" w:cs="Arial"/>
-                <w:i/>
-                <w:color w:val="548DD4"/>
-                <w:sz w:val="20"/>
-                <w:szCs w:val="20"/>
-                <w:lang w:eastAsia="es-CL"/>
-              </w:rPr>
-              <w:t xml:space="preserve"> cómo abordará</w:t>
-            </w:r>
-            <w:r>
-              <w:rPr>
-                <w:rFonts w:ascii="Calibri" w:hAnsi="Calibri" w:cs="Arial"/>
-                <w:i/>
-                <w:color w:val="548DD4"/>
-                <w:sz w:val="20"/>
-                <w:szCs w:val="20"/>
-                <w:lang w:eastAsia="es-CL"/>
-              </w:rPr>
-              <w:t>s</w:t>
-            </w:r>
-            <w:r>
-              <w:rPr>
-                <w:rFonts w:ascii="Calibri" w:hAnsi="Calibri" w:cs="Arial"/>
-                <w:i/>
-                <w:color w:val="548DD4"/>
-                <w:sz w:val="20"/>
-                <w:szCs w:val="20"/>
-                <w:lang w:eastAsia="es-CL"/>
+              <w:spacing w:line="240" w:lineRule="auto"/>
+              <w:rPr>
+                <w:rFonts w:eastAsiaTheme="minorEastAsia"/>
+                <w:b/>
+                <w:bCs/>
+                <w:sz w:val="20"/>
+                <w:szCs w:val="20"/>
+              </w:rPr>
+            </w:pPr>
+            <w:r>
+              <w:rPr>
+                <w:rFonts w:eastAsiaTheme="minorEastAsia"/>
+                <w:sz w:val="20"/>
+                <w:szCs w:val="20"/>
+              </w:rPr>
+              <w:t xml:space="preserve">Utilizaremos la metodología ágil </w:t>
+            </w:r>
+            <w:r>
+              <w:rPr>
+                <w:rFonts w:eastAsiaTheme="minorEastAsia"/>
+                <w:b/>
+                <w:bCs/>
+                <w:sz w:val="20"/>
+                <w:szCs w:val="20"/>
+              </w:rPr>
+              <w:t>SCRUM</w:t>
+            </w:r>
+          </w:p>
+          <w:p>
+            <w:pPr>
+              <w:spacing w:line="240" w:lineRule="auto"/>
+              <w:rPr>
+                <w:rFonts w:eastAsiaTheme="minorEastAsia"/>
+                <w:sz w:val="20"/>
+                <w:szCs w:val="20"/>
+              </w:rPr>
+            </w:pPr>
+            <w:r>
+              <w:rPr>
+                <w:rFonts w:eastAsiaTheme="minorEastAsia"/>
+                <w:b/>
+                <w:bCs/>
+                <w:sz w:val="20"/>
+                <w:szCs w:val="20"/>
+              </w:rPr>
+              <w:t>Scrum</w:t>
+            </w:r>
+            <w:r>
+              <w:rPr>
+                <w:rFonts w:eastAsiaTheme="minorEastAsia"/>
+                <w:sz w:val="20"/>
+                <w:szCs w:val="20"/>
+              </w:rPr>
+              <w:t xml:space="preserve"> es un marco de trabajo</w:t>
+            </w:r>
+            <w:r>
+              <w:rPr>
+                <w:rFonts w:eastAsiaTheme="minorEastAsia"/>
+                <w:sz w:val="20"/>
+                <w:szCs w:val="20"/>
               </w:rPr>
               <w:t xml:space="preserve"> </w:t>
             </w:r>
             <w:r>
               <w:rPr>
-                <w:rFonts w:ascii="Calibri" w:hAnsi="Calibri" w:cs="Arial"/>
-                <w:i/>
-                <w:color w:val="548DD4"/>
-                <w:sz w:val="20"/>
-                <w:szCs w:val="20"/>
-                <w:lang w:eastAsia="es-CL"/>
-              </w:rPr>
-              <w:t>el</w:t>
-            </w:r>
-            <w:r>
-              <w:rPr>
-                <w:rFonts w:ascii="Calibri" w:hAnsi="Calibri" w:cs="Arial"/>
-                <w:i/>
-                <w:color w:val="548DD4"/>
-                <w:sz w:val="20"/>
-                <w:szCs w:val="20"/>
-                <w:lang w:eastAsia="es-CL"/>
-              </w:rPr>
-              <w:t xml:space="preserve"> problema o </w:t>
-            </w:r>
-            <w:r>
-              <w:rPr>
-                <w:rFonts w:ascii="Calibri" w:hAnsi="Calibri" w:cs="Arial"/>
-                <w:i/>
-                <w:color w:val="548DD4"/>
-                <w:sz w:val="20"/>
-                <w:szCs w:val="20"/>
-                <w:lang w:eastAsia="es-CL"/>
-              </w:rPr>
-              <w:t>situación</w:t>
-            </w:r>
-            <w:r>
-              <w:rPr>
-                <w:rFonts w:ascii="Calibri" w:hAnsi="Calibri" w:cs="Arial"/>
-                <w:i/>
-                <w:color w:val="548DD4"/>
-                <w:sz w:val="20"/>
-                <w:szCs w:val="20"/>
-                <w:lang w:eastAsia="es-CL"/>
-              </w:rPr>
-              <w:t xml:space="preserve"> que</w:t>
-            </w:r>
-            <w:r>
-              <w:rPr>
-                <w:rFonts w:ascii="Calibri" w:hAnsi="Calibri" w:cs="Arial"/>
-                <w:i/>
-                <w:color w:val="548DD4"/>
-                <w:sz w:val="20"/>
-                <w:szCs w:val="20"/>
-                <w:lang w:eastAsia="es-CL"/>
-              </w:rPr>
-              <w:t xml:space="preserve"> se</w:t>
-            </w:r>
-            <w:r>
-              <w:rPr>
-                <w:rFonts w:ascii="Calibri" w:hAnsi="Calibri" w:cs="Arial"/>
-                <w:i/>
-                <w:color w:val="548DD4"/>
-                <w:sz w:val="20"/>
-                <w:szCs w:val="20"/>
-                <w:lang w:eastAsia="es-CL"/>
-              </w:rPr>
-              <w:t xml:space="preserve"> identific</w:t>
-            </w:r>
-            <w:r>
-              <w:rPr>
-                <w:rFonts w:ascii="Calibri" w:hAnsi="Calibri" w:cs="Arial"/>
-                <w:i/>
-                <w:color w:val="548DD4"/>
-                <w:sz w:val="20"/>
-                <w:szCs w:val="20"/>
-                <w:lang w:eastAsia="es-CL"/>
-              </w:rPr>
-              <w:t>ó anteriormente</w:t>
-            </w:r>
-            <w:r>
-              <w:rPr>
-                <w:rFonts w:ascii="Calibri" w:hAnsi="Calibri" w:cs="Arial"/>
-                <w:i/>
-                <w:color w:val="548DD4"/>
-                <w:sz w:val="20"/>
-                <w:szCs w:val="20"/>
-                <w:lang w:eastAsia="es-CL"/>
-              </w:rPr>
-              <w:t>, señalando</w:t>
-            </w:r>
-            <w:r>
-              <w:rPr>
-                <w:rFonts w:ascii="Calibri" w:hAnsi="Calibri" w:cs="Arial"/>
-                <w:i/>
-                <w:color w:val="548DD4"/>
-                <w:sz w:val="20"/>
-                <w:szCs w:val="20"/>
-                <w:lang w:eastAsia="es-CL"/>
-              </w:rPr>
-              <w:t xml:space="preserve"> </w:t>
-            </w:r>
-            <w:r>
-              <w:rPr>
-                <w:rFonts w:ascii="Calibri" w:hAnsi="Calibri" w:cs="Arial"/>
-                <w:i/>
-                <w:color w:val="548DD4"/>
-                <w:sz w:val="20"/>
-                <w:szCs w:val="20"/>
-                <w:lang w:eastAsia="es-CL"/>
-              </w:rPr>
-              <w:t>l</w:t>
-            </w:r>
-            <w:r>
-              <w:rPr>
-                <w:rFonts w:ascii="Calibri" w:hAnsi="Calibri" w:cs="Arial"/>
-                <w:i/>
-                <w:color w:val="548DD4"/>
-                <w:sz w:val="20"/>
-                <w:szCs w:val="20"/>
-                <w:lang w:eastAsia="es-CL"/>
-              </w:rPr>
-              <w:t>a</w:t>
-            </w:r>
-            <w:r>
-              <w:rPr>
-                <w:rFonts w:ascii="Calibri" w:hAnsi="Calibri" w:cs="Arial"/>
-                <w:i/>
-                <w:color w:val="548DD4"/>
-                <w:sz w:val="20"/>
-                <w:szCs w:val="20"/>
-                <w:lang w:eastAsia="es-CL"/>
-              </w:rPr>
-              <w:t xml:space="preserve"> </w:t>
-            </w:r>
-            <w:r>
-              <w:rPr>
-                <w:rFonts w:ascii="Calibri" w:hAnsi="Calibri" w:cs="Arial"/>
-                <w:i/>
-                <w:color w:val="548DD4"/>
-                <w:sz w:val="20"/>
-                <w:szCs w:val="20"/>
-                <w:lang w:eastAsia="es-CL"/>
-              </w:rPr>
-              <w:t xml:space="preserve">metodología que se utilizará </w:t>
-            </w:r>
-            <w:r>
-              <w:rPr>
-                <w:rFonts w:ascii="Calibri" w:hAnsi="Calibri" w:cs="Arial"/>
-                <w:i/>
-                <w:color w:val="548DD4"/>
-                <w:sz w:val="20"/>
-                <w:szCs w:val="20"/>
-                <w:lang w:eastAsia="es-CL"/>
-              </w:rPr>
-              <w:t xml:space="preserve">para cumplir con tu objetivo. </w:t>
-            </w:r>
-          </w:p>
-          <w:p>
-            <w:pPr>
+                <w:rFonts w:eastAsiaTheme="minorEastAsia"/>
+                <w:sz w:val="20"/>
+                <w:szCs w:val="20"/>
+              </w:rPr>
+              <w:t>ágil utilizado para gestionar el desarrollo de proyectos, especialmente en el ámbito del software. Su objetivo es ayudar a equipos a trabajar de manera más eficiente, entregar productos de alta calida</w:t>
+            </w:r>
+            <w:r>
+              <w:rPr>
+                <w:rFonts w:eastAsiaTheme="minorEastAsia"/>
+                <w:sz w:val="20"/>
+                <w:szCs w:val="20"/>
+              </w:rPr>
+              <w:t>d</w:t>
+            </w:r>
+            <w:r>
+              <w:rPr>
+                <w:rFonts w:eastAsiaTheme="minorEastAsia"/>
+                <w:sz w:val="20"/>
+                <w:szCs w:val="20"/>
+              </w:rPr>
+              <w:t xml:space="preserve"> y adaptarse rápidamente a los cambios y necesidades del cliente.</w:t>
+            </w:r>
+          </w:p>
+          <w:p>
+            <w:pPr>
+              <w:spacing w:line="240" w:lineRule="auto"/>
+              <w:rPr>
+                <w:rFonts w:eastAsiaTheme="minorEastAsia"/>
+                <w:sz w:val="20"/>
+                <w:szCs w:val="20"/>
+              </w:rPr>
+            </w:pPr>
+            <w:r>
+              <w:rPr>
+                <w:rFonts w:eastAsiaTheme="minorEastAsia"/>
+                <w:sz w:val="20"/>
+                <w:szCs w:val="20"/>
+              </w:rPr>
+              <w:t>E</w:t>
+            </w:r>
+            <w:r>
+              <w:rPr>
+                <w:rFonts w:eastAsiaTheme="minorEastAsia"/>
+                <w:sz w:val="20"/>
+                <w:szCs w:val="20"/>
+              </w:rPr>
+              <w:t xml:space="preserve">structurada en </w:t>
+            </w:r>
+            <w:r>
+              <w:rPr>
+                <w:rFonts w:eastAsiaTheme="minorEastAsia"/>
+                <w:b/>
+                <w:bCs/>
+                <w:sz w:val="20"/>
+                <w:szCs w:val="20"/>
+              </w:rPr>
+              <w:t xml:space="preserve">6 </w:t>
+            </w:r>
+            <w:proofErr w:type="spellStart"/>
+            <w:r>
+              <w:rPr>
+                <w:rFonts w:eastAsiaTheme="minorEastAsia"/>
+                <w:b/>
+                <w:bCs/>
+                <w:sz w:val="20"/>
+                <w:szCs w:val="20"/>
+              </w:rPr>
+              <w:t>sprints</w:t>
+            </w:r>
+            <w:proofErr w:type="spellEnd"/>
+            <w:r>
+              <w:rPr>
+                <w:rFonts w:eastAsiaTheme="minorEastAsia"/>
+                <w:sz w:val="20"/>
+                <w:szCs w:val="20"/>
+              </w:rPr>
+              <w:t xml:space="preserve"> de diferentes duraciones según la complejidad de las funcionalidades. Esta metodología nos permite una planificación flexible y una rápida adaptación a cambios o problemas imprevistos.</w:t>
+            </w:r>
+          </w:p>
+          <w:p>
+            <w:pPr>
+              <w:spacing w:line="240" w:lineRule="auto"/>
+              <w:rPr>
+                <w:rFonts w:eastAsiaTheme="minorEastAsia" w:cstheme="minorHAnsi"/>
+                <w:sz w:val="20"/>
+                <w:szCs w:val="20"/>
+                <w:u w:val="single"/>
+              </w:rPr>
+            </w:pPr>
+            <w:r>
+              <w:rPr>
+                <w:rFonts w:eastAsiaTheme="minorEastAsia" w:cstheme="minorHAnsi"/>
+                <w:b/>
+                <w:bCs/>
+                <w:sz w:val="20"/>
+                <w:szCs w:val="20"/>
+                <w:u w:val="single"/>
+              </w:rPr>
+              <w:t xml:space="preserve">Plan de </w:t>
+            </w:r>
+            <w:proofErr w:type="spellStart"/>
+            <w:r>
+              <w:rPr>
+                <w:rFonts w:eastAsiaTheme="minorEastAsia" w:cstheme="minorHAnsi"/>
+                <w:b/>
+                <w:bCs/>
+                <w:sz w:val="20"/>
+                <w:szCs w:val="20"/>
+                <w:u w:val="single"/>
+              </w:rPr>
+              <w:t>Sprints</w:t>
+            </w:r>
+            <w:proofErr w:type="spellEnd"/>
+            <w:r>
+              <w:rPr>
+                <w:rFonts w:eastAsiaTheme="minorEastAsia" w:cstheme="minorHAnsi"/>
+                <w:b/>
+                <w:bCs/>
+                <w:sz w:val="20"/>
+                <w:szCs w:val="20"/>
+                <w:u w:val="single"/>
+              </w:rPr>
+              <w:t xml:space="preserve"> (Sujeta a cambios)</w:t>
+            </w:r>
+          </w:p>
+          <w:p>
+            <w:pPr>
+              <w:numPr>
+                <w:ilvl w:val="0"/>
+                <w:numId w:val="7"/>
+              </w:numPr>
+              <w:spacing w:after="0" w:line="240" w:lineRule="auto"/>
+              <w:ind w:left="720"/>
+              <w:rPr>
+                <w:rFonts w:eastAsiaTheme="minorEastAsia" w:cstheme="minorHAnsi"/>
+                <w:sz w:val="20"/>
+                <w:szCs w:val="20"/>
+              </w:rPr>
+            </w:pPr>
+            <w:r>
+              <w:rPr>
+                <w:rFonts w:eastAsiaTheme="minorEastAsia" w:cstheme="minorHAnsi"/>
+                <w:b/>
+                <w:bCs/>
+                <w:sz w:val="20"/>
+                <w:szCs w:val="20"/>
+              </w:rPr>
+              <w:t>Sprint 1 (2 semanas)</w:t>
+            </w:r>
+            <w:r>
+              <w:rPr>
+                <w:rFonts w:eastAsiaTheme="minorEastAsia" w:cstheme="minorHAnsi"/>
+                <w:sz w:val="20"/>
+                <w:szCs w:val="20"/>
+              </w:rPr>
+              <w:t>:</w:t>
+            </w:r>
+          </w:p>
+          <w:p>
+            <w:pPr>
+              <w:numPr>
+                <w:ilvl w:val="1"/>
+                <w:numId w:val="7"/>
+              </w:numPr>
+              <w:spacing w:after="0" w:line="240" w:lineRule="auto"/>
+              <w:ind w:left="1080"/>
+              <w:rPr>
+                <w:rFonts w:eastAsiaTheme="minorEastAsia" w:cstheme="minorHAnsi"/>
+                <w:sz w:val="20"/>
+                <w:szCs w:val="20"/>
+              </w:rPr>
+            </w:pPr>
+            <w:r>
+              <w:rPr>
+                <w:rFonts w:eastAsiaTheme="minorEastAsia" w:cstheme="minorHAnsi"/>
+                <w:b/>
+                <w:bCs/>
+                <w:sz w:val="20"/>
+                <w:szCs w:val="20"/>
+              </w:rPr>
+              <w:t>Objetivo</w:t>
+            </w:r>
+            <w:r>
+              <w:rPr>
+                <w:rFonts w:eastAsiaTheme="minorEastAsia" w:cstheme="minorHAnsi"/>
+                <w:sz w:val="20"/>
+                <w:szCs w:val="20"/>
+              </w:rPr>
+              <w:t xml:space="preserve">: Diseño de la arquitectura, configuración de herramientas de desarrollo (Expo, Node.js, PostgreSQL, </w:t>
+            </w:r>
+            <w:proofErr w:type="spellStart"/>
+            <w:r>
+              <w:rPr>
+                <w:rFonts w:eastAsiaTheme="minorEastAsia" w:cstheme="minorHAnsi"/>
+                <w:sz w:val="20"/>
+                <w:szCs w:val="20"/>
+              </w:rPr>
+              <w:t>Firebase</w:t>
+            </w:r>
+            <w:proofErr w:type="spellEnd"/>
+            <w:r>
+              <w:rPr>
+                <w:rFonts w:eastAsiaTheme="minorEastAsia" w:cstheme="minorHAnsi"/>
+                <w:sz w:val="20"/>
+                <w:szCs w:val="20"/>
+              </w:rPr>
+              <w:t xml:space="preserve">), y desarrollo de la funcionalidad básica de </w:t>
+            </w:r>
+            <w:r>
+              <w:rPr>
+                <w:rFonts w:eastAsiaTheme="minorEastAsia" w:cstheme="minorHAnsi"/>
+                <w:b/>
+                <w:bCs/>
+                <w:sz w:val="20"/>
+                <w:szCs w:val="20"/>
+              </w:rPr>
+              <w:t>autenticación de usuarios</w:t>
+            </w:r>
+            <w:r>
+              <w:rPr>
+                <w:rFonts w:eastAsiaTheme="minorEastAsia" w:cstheme="minorHAnsi"/>
+                <w:sz w:val="20"/>
+                <w:szCs w:val="20"/>
+              </w:rPr>
+              <w:t>.</w:t>
+            </w:r>
+          </w:p>
+          <w:p>
+            <w:pPr>
+              <w:numPr>
+                <w:ilvl w:val="0"/>
+                <w:numId w:val="7"/>
+              </w:numPr>
+              <w:spacing w:after="0" w:line="240" w:lineRule="auto"/>
+              <w:ind w:left="720"/>
+              <w:rPr>
+                <w:rFonts w:eastAsiaTheme="minorEastAsia" w:cstheme="minorHAnsi"/>
+                <w:sz w:val="20"/>
+                <w:szCs w:val="20"/>
+              </w:rPr>
+            </w:pPr>
+            <w:r>
+              <w:rPr>
+                <w:rFonts w:eastAsiaTheme="minorEastAsia" w:cstheme="minorHAnsi"/>
+                <w:b/>
+                <w:bCs/>
+                <w:sz w:val="20"/>
+                <w:szCs w:val="20"/>
+              </w:rPr>
+              <w:t>Sprint 2 (3 semanas)</w:t>
+            </w:r>
+            <w:r>
+              <w:rPr>
+                <w:rFonts w:eastAsiaTheme="minorEastAsia" w:cstheme="minorHAnsi"/>
+                <w:sz w:val="20"/>
+                <w:szCs w:val="20"/>
+              </w:rPr>
+              <w:t>:</w:t>
+            </w:r>
+          </w:p>
+          <w:p>
+            <w:pPr>
+              <w:numPr>
+                <w:ilvl w:val="1"/>
+                <w:numId w:val="7"/>
+              </w:numPr>
+              <w:spacing w:after="0" w:line="240" w:lineRule="auto"/>
+              <w:ind w:left="1080"/>
+              <w:rPr>
+                <w:rFonts w:eastAsiaTheme="minorEastAsia" w:cstheme="minorHAnsi"/>
+                <w:sz w:val="20"/>
+                <w:szCs w:val="20"/>
+              </w:rPr>
+            </w:pPr>
+            <w:r>
+              <w:rPr>
+                <w:rFonts w:eastAsiaTheme="minorEastAsia" w:cstheme="minorHAnsi"/>
+                <w:b/>
+                <w:bCs/>
+                <w:sz w:val="20"/>
+                <w:szCs w:val="20"/>
+              </w:rPr>
+              <w:t>Objetivo</w:t>
+            </w:r>
+            <w:r>
+              <w:rPr>
+                <w:rFonts w:eastAsiaTheme="minorEastAsia" w:cstheme="minorHAnsi"/>
+                <w:sz w:val="20"/>
+                <w:szCs w:val="20"/>
+              </w:rPr>
+              <w:t xml:space="preserve">: Desarrollo de </w:t>
+            </w:r>
+            <w:r>
+              <w:rPr>
+                <w:rFonts w:eastAsiaTheme="minorEastAsia" w:cstheme="minorHAnsi"/>
+                <w:b/>
+                <w:bCs/>
+                <w:sz w:val="20"/>
+                <w:szCs w:val="20"/>
+              </w:rPr>
+              <w:t>perfiles de usuario</w:t>
+            </w:r>
+            <w:r>
+              <w:rPr>
+                <w:rFonts w:eastAsiaTheme="minorEastAsia" w:cstheme="minorHAnsi"/>
+                <w:sz w:val="20"/>
+                <w:szCs w:val="20"/>
+              </w:rPr>
+              <w:t xml:space="preserve">, que incluye la capacidad de subir música, crear un historial de colaboraciones, y la </w:t>
+            </w:r>
+            <w:r>
+              <w:rPr>
+                <w:rFonts w:eastAsiaTheme="minorEastAsia" w:cstheme="minorHAnsi"/>
+                <w:b/>
+                <w:bCs/>
+                <w:sz w:val="20"/>
+                <w:szCs w:val="20"/>
+              </w:rPr>
+              <w:t>verificación de identidad</w:t>
+            </w:r>
+            <w:r>
+              <w:rPr>
+                <w:rFonts w:eastAsiaTheme="minorEastAsia" w:cstheme="minorHAnsi"/>
+                <w:sz w:val="20"/>
+                <w:szCs w:val="20"/>
+              </w:rPr>
+              <w:t>.</w:t>
+            </w:r>
+          </w:p>
+          <w:p>
+            <w:pPr>
+              <w:numPr>
+                <w:ilvl w:val="0"/>
+                <w:numId w:val="7"/>
+              </w:numPr>
+              <w:spacing w:after="0" w:line="240" w:lineRule="auto"/>
+              <w:ind w:left="720"/>
+              <w:rPr>
+                <w:rFonts w:eastAsiaTheme="minorEastAsia" w:cstheme="minorHAnsi"/>
+                <w:sz w:val="20"/>
+                <w:szCs w:val="20"/>
+              </w:rPr>
+            </w:pPr>
+            <w:r>
+              <w:rPr>
+                <w:rFonts w:eastAsiaTheme="minorEastAsia" w:cstheme="minorHAnsi"/>
+                <w:b/>
+                <w:bCs/>
+                <w:sz w:val="20"/>
+                <w:szCs w:val="20"/>
+              </w:rPr>
+              <w:t>Sprint 3 (1 semana)</w:t>
+            </w:r>
+            <w:r>
+              <w:rPr>
+                <w:rFonts w:eastAsiaTheme="minorEastAsia" w:cstheme="minorHAnsi"/>
+                <w:sz w:val="20"/>
+                <w:szCs w:val="20"/>
+              </w:rPr>
+              <w:t>:</w:t>
+            </w:r>
+          </w:p>
+          <w:p>
+            <w:pPr>
+              <w:numPr>
+                <w:ilvl w:val="1"/>
+                <w:numId w:val="7"/>
+              </w:numPr>
+              <w:spacing w:after="0" w:line="240" w:lineRule="auto"/>
+              <w:ind w:left="1080"/>
+              <w:rPr>
+                <w:rFonts w:eastAsiaTheme="minorEastAsia" w:cstheme="minorHAnsi"/>
+                <w:sz w:val="20"/>
+                <w:szCs w:val="20"/>
+              </w:rPr>
+            </w:pPr>
+            <w:r>
+              <w:rPr>
+                <w:rFonts w:eastAsiaTheme="minorEastAsia" w:cstheme="minorHAnsi"/>
+                <w:b/>
+                <w:bCs/>
+                <w:sz w:val="20"/>
+                <w:szCs w:val="20"/>
+              </w:rPr>
+              <w:t>Objetivo</w:t>
+            </w:r>
+            <w:r>
+              <w:rPr>
+                <w:rFonts w:eastAsiaTheme="minorEastAsia" w:cstheme="minorHAnsi"/>
+                <w:sz w:val="20"/>
+                <w:szCs w:val="20"/>
+              </w:rPr>
+              <w:t xml:space="preserve">: Implementación de los </w:t>
+            </w:r>
+            <w:r>
+              <w:rPr>
+                <w:rFonts w:eastAsiaTheme="minorEastAsia" w:cstheme="minorHAnsi"/>
+                <w:b/>
+                <w:bCs/>
+                <w:sz w:val="20"/>
+                <w:szCs w:val="20"/>
+              </w:rPr>
+              <w:t>filtros de búsqueda avanzada</w:t>
+            </w:r>
+            <w:r>
+              <w:rPr>
+                <w:rFonts w:eastAsiaTheme="minorEastAsia" w:cstheme="minorHAnsi"/>
+                <w:sz w:val="20"/>
+                <w:szCs w:val="20"/>
+              </w:rPr>
+              <w:t xml:space="preserve"> (género, ubicación, experiencia, etc.) y la </w:t>
+            </w:r>
+            <w:r>
+              <w:rPr>
+                <w:rFonts w:eastAsiaTheme="minorEastAsia" w:cstheme="minorHAnsi"/>
+                <w:b/>
+                <w:bCs/>
+                <w:sz w:val="20"/>
+                <w:szCs w:val="20"/>
+              </w:rPr>
+              <w:t>categorización de usuarios</w:t>
+            </w:r>
+            <w:r>
+              <w:rPr>
+                <w:rFonts w:eastAsiaTheme="minorEastAsia" w:cstheme="minorHAnsi"/>
+                <w:sz w:val="20"/>
+                <w:szCs w:val="20"/>
+              </w:rPr>
+              <w:t xml:space="preserve"> (músicos, productores, </w:t>
+            </w:r>
+            <w:proofErr w:type="spellStart"/>
+            <w:r>
+              <w:rPr>
+                <w:rFonts w:eastAsiaTheme="minorEastAsia" w:cstheme="minorHAnsi"/>
+                <w:sz w:val="20"/>
+                <w:szCs w:val="20"/>
+              </w:rPr>
+              <w:t>DJ's</w:t>
+            </w:r>
+            <w:proofErr w:type="spellEnd"/>
+            <w:r>
+              <w:rPr>
+                <w:rFonts w:eastAsiaTheme="minorEastAsia" w:cstheme="minorHAnsi"/>
+                <w:sz w:val="20"/>
+                <w:szCs w:val="20"/>
+              </w:rPr>
+              <w:t>, etc.).</w:t>
+            </w:r>
+          </w:p>
+          <w:p>
+            <w:pPr>
+              <w:numPr>
+                <w:ilvl w:val="0"/>
+                <w:numId w:val="7"/>
+              </w:numPr>
+              <w:spacing w:after="0" w:line="240" w:lineRule="auto"/>
+              <w:ind w:left="720"/>
+              <w:rPr>
+                <w:rFonts w:eastAsiaTheme="minorEastAsia" w:cstheme="minorHAnsi"/>
+                <w:sz w:val="20"/>
+                <w:szCs w:val="20"/>
+              </w:rPr>
+            </w:pPr>
+            <w:r>
+              <w:rPr>
+                <w:rFonts w:eastAsiaTheme="minorEastAsia" w:cstheme="minorHAnsi"/>
+                <w:b/>
+                <w:bCs/>
+                <w:sz w:val="20"/>
+                <w:szCs w:val="20"/>
+              </w:rPr>
+              <w:t>Sprint 4 (3 semanas)</w:t>
+            </w:r>
+            <w:r>
+              <w:rPr>
+                <w:rFonts w:eastAsiaTheme="minorEastAsia" w:cstheme="minorHAnsi"/>
+                <w:sz w:val="20"/>
+                <w:szCs w:val="20"/>
+              </w:rPr>
+              <w:t>:</w:t>
+            </w:r>
+          </w:p>
+          <w:p>
+            <w:pPr>
+              <w:numPr>
+                <w:ilvl w:val="1"/>
+                <w:numId w:val="7"/>
+              </w:numPr>
+              <w:spacing w:after="0" w:line="240" w:lineRule="auto"/>
+              <w:ind w:left="1080"/>
+              <w:rPr>
+                <w:rFonts w:eastAsiaTheme="minorEastAsia" w:cstheme="minorHAnsi"/>
+                <w:sz w:val="20"/>
+                <w:szCs w:val="20"/>
+              </w:rPr>
+            </w:pPr>
+            <w:r>
+              <w:rPr>
+                <w:rFonts w:eastAsiaTheme="minorEastAsia" w:cstheme="minorHAnsi"/>
+                <w:b/>
+                <w:bCs/>
+                <w:sz w:val="20"/>
+                <w:szCs w:val="20"/>
+              </w:rPr>
+              <w:t>Objetivo</w:t>
+            </w:r>
+            <w:r>
+              <w:rPr>
+                <w:rFonts w:eastAsiaTheme="minorEastAsia" w:cstheme="minorHAnsi"/>
+                <w:sz w:val="20"/>
+                <w:szCs w:val="20"/>
+              </w:rPr>
+              <w:t xml:space="preserve">: Desarrollo del sistema de </w:t>
+            </w:r>
+            <w:r>
+              <w:rPr>
+                <w:rFonts w:eastAsiaTheme="minorEastAsia" w:cstheme="minorHAnsi"/>
+                <w:b/>
+                <w:bCs/>
+                <w:sz w:val="20"/>
+                <w:szCs w:val="20"/>
+              </w:rPr>
+              <w:t>match</w:t>
+            </w:r>
+            <w:r>
+              <w:rPr>
+                <w:rFonts w:eastAsiaTheme="minorEastAsia" w:cstheme="minorHAnsi"/>
+                <w:sz w:val="20"/>
+                <w:szCs w:val="20"/>
+              </w:rPr>
+              <w:t xml:space="preserve"> y el </w:t>
+            </w:r>
+            <w:r>
+              <w:rPr>
+                <w:rFonts w:eastAsiaTheme="minorEastAsia" w:cstheme="minorHAnsi"/>
+                <w:b/>
+                <w:bCs/>
+                <w:sz w:val="20"/>
+                <w:szCs w:val="20"/>
+              </w:rPr>
+              <w:t>algoritmo de recomendación</w:t>
+            </w:r>
+            <w:r>
+              <w:rPr>
+                <w:rFonts w:eastAsiaTheme="minorEastAsia" w:cstheme="minorHAnsi"/>
+                <w:sz w:val="20"/>
+                <w:szCs w:val="20"/>
+              </w:rPr>
+              <w:t xml:space="preserve"> basado en gustos musicales y perfiles.</w:t>
+            </w:r>
+          </w:p>
+          <w:p>
+            <w:pPr>
+              <w:numPr>
+                <w:ilvl w:val="0"/>
+                <w:numId w:val="7"/>
+              </w:numPr>
+              <w:spacing w:after="0" w:line="240" w:lineRule="auto"/>
+              <w:ind w:left="720"/>
+              <w:rPr>
+                <w:rFonts w:eastAsiaTheme="minorEastAsia" w:cstheme="minorHAnsi"/>
+                <w:sz w:val="20"/>
+                <w:szCs w:val="20"/>
+              </w:rPr>
+            </w:pPr>
+            <w:r>
+              <w:rPr>
+                <w:rFonts w:eastAsiaTheme="minorEastAsia" w:cstheme="minorHAnsi"/>
+                <w:b/>
+                <w:bCs/>
+                <w:sz w:val="20"/>
+                <w:szCs w:val="20"/>
+              </w:rPr>
+              <w:t>Sprint 5 (2 semanas)</w:t>
+            </w:r>
+            <w:r>
+              <w:rPr>
+                <w:rFonts w:eastAsiaTheme="minorEastAsia" w:cstheme="minorHAnsi"/>
+                <w:sz w:val="20"/>
+                <w:szCs w:val="20"/>
+              </w:rPr>
+              <w:t>:</w:t>
+            </w:r>
+          </w:p>
+          <w:p>
+            <w:pPr>
+              <w:numPr>
+                <w:ilvl w:val="1"/>
+                <w:numId w:val="7"/>
+              </w:numPr>
+              <w:spacing w:after="0" w:line="240" w:lineRule="auto"/>
+              <w:ind w:left="1080"/>
+              <w:rPr>
+                <w:rFonts w:eastAsiaTheme="minorEastAsia" w:cstheme="minorHAnsi"/>
+                <w:sz w:val="20"/>
+                <w:szCs w:val="20"/>
+              </w:rPr>
+            </w:pPr>
+            <w:r>
+              <w:rPr>
+                <w:rFonts w:eastAsiaTheme="minorEastAsia" w:cstheme="minorHAnsi"/>
+                <w:b/>
+                <w:bCs/>
+                <w:sz w:val="20"/>
+                <w:szCs w:val="20"/>
+              </w:rPr>
+              <w:lastRenderedPageBreak/>
+              <w:t>Objetivo</w:t>
+            </w:r>
+            <w:r>
+              <w:rPr>
+                <w:rFonts w:eastAsiaTheme="minorEastAsia" w:cstheme="minorHAnsi"/>
+                <w:sz w:val="20"/>
+                <w:szCs w:val="20"/>
+              </w:rPr>
+              <w:t xml:space="preserve">: Implementación del </w:t>
+            </w:r>
+            <w:r>
+              <w:rPr>
+                <w:rFonts w:eastAsiaTheme="minorEastAsia" w:cstheme="minorHAnsi"/>
+                <w:b/>
+                <w:bCs/>
+                <w:sz w:val="20"/>
+                <w:szCs w:val="20"/>
+              </w:rPr>
+              <w:t>chat privado entre colaboradores</w:t>
+            </w:r>
+            <w:r>
+              <w:rPr>
+                <w:rFonts w:eastAsiaTheme="minorEastAsia" w:cstheme="minorHAnsi"/>
+                <w:sz w:val="20"/>
+                <w:szCs w:val="20"/>
+              </w:rPr>
+              <w:t xml:space="preserve"> y del </w:t>
+            </w:r>
+            <w:r>
+              <w:rPr>
+                <w:rFonts w:eastAsiaTheme="minorEastAsia" w:cstheme="minorHAnsi"/>
+                <w:b/>
+                <w:bCs/>
+                <w:sz w:val="20"/>
+                <w:szCs w:val="20"/>
+              </w:rPr>
+              <w:t>sistema de valoración de colaboraciones</w:t>
+            </w:r>
+            <w:r>
+              <w:rPr>
+                <w:rFonts w:eastAsiaTheme="minorEastAsia" w:cstheme="minorHAnsi"/>
+                <w:sz w:val="20"/>
+                <w:szCs w:val="20"/>
+              </w:rPr>
+              <w:t>.</w:t>
+            </w:r>
+          </w:p>
+          <w:p>
+            <w:pPr>
+              <w:numPr>
+                <w:ilvl w:val="0"/>
+                <w:numId w:val="7"/>
+              </w:numPr>
+              <w:spacing w:after="0" w:line="240" w:lineRule="auto"/>
+              <w:ind w:left="720"/>
+              <w:rPr>
+                <w:rFonts w:eastAsiaTheme="minorEastAsia" w:cstheme="minorHAnsi"/>
+                <w:sz w:val="20"/>
+                <w:szCs w:val="20"/>
+              </w:rPr>
+            </w:pPr>
+            <w:r>
+              <w:rPr>
+                <w:rFonts w:eastAsiaTheme="minorEastAsia" w:cstheme="minorHAnsi"/>
+                <w:b/>
+                <w:bCs/>
+                <w:sz w:val="20"/>
+                <w:szCs w:val="20"/>
+              </w:rPr>
+              <w:t>Sprint 6 (3 semanas)</w:t>
+            </w:r>
+            <w:r>
+              <w:rPr>
+                <w:rFonts w:eastAsiaTheme="minorEastAsia" w:cstheme="minorHAnsi"/>
+                <w:sz w:val="20"/>
+                <w:szCs w:val="20"/>
+              </w:rPr>
+              <w:t>:</w:t>
+            </w:r>
+          </w:p>
+          <w:p>
+            <w:pPr>
+              <w:numPr>
+                <w:ilvl w:val="1"/>
+                <w:numId w:val="7"/>
+              </w:numPr>
+              <w:spacing w:after="0" w:line="240" w:lineRule="auto"/>
+              <w:ind w:left="1080"/>
+              <w:rPr>
+                <w:rFonts w:eastAsiaTheme="minorEastAsia" w:cstheme="minorHAnsi"/>
+                <w:sz w:val="20"/>
+                <w:szCs w:val="20"/>
+              </w:rPr>
+            </w:pPr>
+            <w:r>
+              <w:rPr>
+                <w:rFonts w:eastAsiaTheme="minorEastAsia" w:cstheme="minorHAnsi"/>
+                <w:b/>
+                <w:bCs/>
+                <w:sz w:val="20"/>
+                <w:szCs w:val="20"/>
+              </w:rPr>
+              <w:t>Objetivo</w:t>
+            </w:r>
+            <w:r>
+              <w:rPr>
+                <w:rFonts w:eastAsiaTheme="minorEastAsia" w:cstheme="minorHAnsi"/>
+                <w:sz w:val="20"/>
+                <w:szCs w:val="20"/>
+              </w:rPr>
+              <w:t>: Finalización de funcionalidades avanzadas como la sección "</w:t>
+            </w:r>
+            <w:proofErr w:type="spellStart"/>
+            <w:r>
+              <w:rPr>
+                <w:rFonts w:eastAsiaTheme="minorEastAsia" w:cstheme="minorHAnsi"/>
+                <w:sz w:val="20"/>
+                <w:szCs w:val="20"/>
+              </w:rPr>
+              <w:t>Watch</w:t>
+            </w:r>
+            <w:proofErr w:type="spellEnd"/>
+            <w:r>
+              <w:rPr>
+                <w:rFonts w:eastAsiaTheme="minorEastAsia" w:cstheme="minorHAnsi"/>
+                <w:sz w:val="20"/>
+                <w:szCs w:val="20"/>
+              </w:rPr>
+              <w:t xml:space="preserve">" de videos cortos, las salas de colaboración temáticas, y la publicación de </w:t>
+            </w:r>
+            <w:proofErr w:type="spellStart"/>
+            <w:r>
+              <w:rPr>
+                <w:rFonts w:eastAsiaTheme="minorEastAsia" w:cstheme="minorHAnsi"/>
+                <w:sz w:val="20"/>
+                <w:szCs w:val="20"/>
+              </w:rPr>
+              <w:t>previews</w:t>
+            </w:r>
+            <w:proofErr w:type="spellEnd"/>
+            <w:r>
+              <w:rPr>
+                <w:rFonts w:eastAsiaTheme="minorEastAsia" w:cstheme="minorHAnsi"/>
+                <w:sz w:val="20"/>
+                <w:szCs w:val="20"/>
+              </w:rPr>
+              <w:t xml:space="preserve"> de música.</w:t>
+            </w:r>
+          </w:p>
+          <w:p>
+            <w:pPr>
+              <w:spacing w:line="240" w:lineRule="auto"/>
+              <w:ind w:left="1080"/>
+              <w:rPr>
+                <w:rFonts w:eastAsiaTheme="minorEastAsia" w:cstheme="minorHAnsi"/>
+                <w:sz w:val="20"/>
+                <w:szCs w:val="20"/>
+              </w:rPr>
+            </w:pPr>
+          </w:p>
+          <w:p>
+            <w:pPr>
+              <w:spacing w:line="240" w:lineRule="auto"/>
+              <w:rPr>
+                <w:rFonts w:eastAsiaTheme="minorEastAsia" w:cstheme="minorHAnsi"/>
+                <w:sz w:val="20"/>
+                <w:szCs w:val="20"/>
+              </w:rPr>
+            </w:pPr>
+            <w:r>
+              <w:rPr>
+                <w:rFonts w:eastAsiaTheme="minorEastAsia" w:cstheme="minorHAnsi"/>
+                <w:b/>
+                <w:bCs/>
+                <w:sz w:val="20"/>
+                <w:szCs w:val="20"/>
+              </w:rPr>
+              <w:t>Revisión y Pruebas (Continua en cada sprint)</w:t>
+            </w:r>
+            <w:r>
+              <w:rPr>
+                <w:rFonts w:eastAsiaTheme="minorEastAsia" w:cstheme="minorHAnsi"/>
+                <w:sz w:val="20"/>
+                <w:szCs w:val="20"/>
+              </w:rPr>
+              <w:t>:</w:t>
+            </w:r>
+            <w:r>
+              <w:rPr>
+                <w:rFonts w:eastAsiaTheme="minorEastAsia" w:cstheme="minorHAnsi"/>
+                <w:sz w:val="20"/>
+                <w:szCs w:val="20"/>
+              </w:rPr>
+              <w:br/>
+              <w:t>Cada sprint incluye pruebas al final de cada ciclo para asegurar que las funcionalidades implementadas cumplan con los objetivos de calidad. Las revisiones de sprint y retrospectivas también permitirán ajustar el backlog y asegurar que todo el equipo esté alineado en los objetivos del siguiente ciclo.</w:t>
+            </w:r>
+          </w:p>
+          <w:p>
+            <w:pPr>
+              <w:spacing w:line="240" w:lineRule="auto"/>
               <w:jc w:val="both"/>
               <w:rPr>
                 <w:rFonts w:ascii="Calibri" w:hAnsi="Calibri" w:cs="Arial"/>
@@ -3814,17 +4662,6 @@
                 <w:lang w:eastAsia="es-CL"/>
               </w:rPr>
             </w:pPr>
-            <w:r>
-              <w:rPr>
-                <w:rFonts w:ascii="Calibri" w:hAnsi="Calibri" w:cs="Arial"/>
-                <w:i/>
-                <w:color w:val="548DD4"/>
-                <w:sz w:val="20"/>
-                <w:szCs w:val="20"/>
-                <w:lang w:eastAsia="es-CL"/>
-              </w:rPr>
-              <w:t>Cuando el proyecto a desarrollar es grupal, es necesario incorporar la definición de las funciones, tareas y responsabilidades asociadas a cada integrante del equipo.</w:t>
-            </w:r>
           </w:p>
         </w:tc>
       </w:tr>
@@ -3849,14 +4686,6 @@
           <w:szCs w:val="24"/>
         </w:rPr>
       </w:pPr>
-      <w:r>
-        <w:rPr>
-          <w:b/>
-          <w:sz w:val="24"/>
-          <w:szCs w:val="24"/>
-        </w:rPr>
-        <w:br w:type="page"/>
-      </w:r>
     </w:p>
     <w:tbl>
       <w:tblPr>
@@ -3901,7 +4730,6 @@
                 <w:sz w:val="28"/>
                 <w:szCs w:val="28"/>
               </w:rPr>
-              <w:lastRenderedPageBreak/>
               <w:t>6</w:t>
             </w:r>
             <w:r>
@@ -4890,6 +5718,7 @@
                 <w:szCs w:val="20"/>
                 <w:lang w:eastAsia="es-CL"/>
               </w:rPr>
+              <w:lastRenderedPageBreak/>
               <w:t xml:space="preserve">Nombra las competencias o unidades de competencias </w:t>
             </w:r>
             <w:r>
@@ -5639,7 +6468,6 @@
                 <w:sz w:val="28"/>
                 <w:szCs w:val="28"/>
               </w:rPr>
-              <w:lastRenderedPageBreak/>
               <w:t>8</w:t>
             </w:r>
             <w:r>
@@ -8094,6 +8922,119 @@
     </w:lvl>
   </w:abstractNum>
   <w:abstractNum w:abstractNumId="4" w15:restartNumberingAfterBreak="0">
+    <w:nsid w:val="63C1237E"/>
+    <w:multiLevelType w:val="multilevel"/>
+    <w:tmpl w:val="340A0021"/>
+    <w:lvl w:ilvl="0">
+      <w:start w:val="1"/>
+      <w:numFmt w:val="bullet"/>
+      <w:lvlText w:val=""/>
+      <w:lvlJc w:val="left"/>
+      <w:pPr>
+        <w:ind w:left="360" w:hanging="360"/>
+      </w:pPr>
+      <w:rPr>
+        <w:rFonts w:ascii="Wingdings" w:hAnsi="Wingdings" w:hint="default"/>
+      </w:rPr>
+    </w:lvl>
+    <w:lvl w:ilvl="1">
+      <w:start w:val="1"/>
+      <w:numFmt w:val="bullet"/>
+      <w:lvlText w:val=""/>
+      <w:lvlJc w:val="left"/>
+      <w:pPr>
+        <w:ind w:left="720" w:hanging="360"/>
+      </w:pPr>
+      <w:rPr>
+        <w:rFonts w:ascii="Wingdings" w:hAnsi="Wingdings" w:hint="default"/>
+      </w:rPr>
+    </w:lvl>
+    <w:lvl w:ilvl="2">
+      <w:start w:val="1"/>
+      <w:numFmt w:val="bullet"/>
+      <w:lvlText w:val=""/>
+      <w:lvlJc w:val="left"/>
+      <w:pPr>
+        <w:ind w:left="1080" w:hanging="360"/>
+      </w:pPr>
+      <w:rPr>
+        <w:rFonts w:ascii="Wingdings" w:hAnsi="Wingdings" w:hint="default"/>
+      </w:rPr>
+    </w:lvl>
+    <w:lvl w:ilvl="3">
+      <w:start w:val="1"/>
+      <w:numFmt w:val="bullet"/>
+      <w:lvlText w:val=""/>
+      <w:lvlJc w:val="left"/>
+      <w:pPr>
+        <w:ind w:left="1440" w:hanging="360"/>
+      </w:pPr>
+      <w:rPr>
+        <w:rFonts w:ascii="Symbol" w:hAnsi="Symbol" w:hint="default"/>
+      </w:rPr>
+    </w:lvl>
+    <w:lvl w:ilvl="4">
+      <w:start w:val="1"/>
+      <w:numFmt w:val="bullet"/>
+      <w:lvlText w:val=""/>
+      <w:lvlJc w:val="left"/>
+      <w:pPr>
+        <w:ind w:left="1800" w:hanging="360"/>
+      </w:pPr>
+      <w:rPr>
+        <w:rFonts w:ascii="Symbol" w:hAnsi="Symbol" w:hint="default"/>
+      </w:rPr>
+    </w:lvl>
+    <w:lvl w:ilvl="5">
+      <w:start w:val="1"/>
+      <w:numFmt w:val="bullet"/>
+      <w:lvlText w:val=""/>
+      <w:lvlJc w:val="left"/>
+      <w:pPr>
+        <w:ind w:left="2160" w:hanging="360"/>
+      </w:pPr>
+      <w:rPr>
+        <w:rFonts w:ascii="Wingdings" w:hAnsi="Wingdings" w:hint="default"/>
+      </w:rPr>
+    </w:lvl>
+    <w:lvl w:ilvl="6">
+      <w:start w:val="1"/>
+      <w:numFmt w:val="bullet"/>
+      <w:lvlText w:val=""/>
+      <w:lvlJc w:val="left"/>
+      <w:pPr>
+        <w:ind w:left="2520" w:hanging="360"/>
+      </w:pPr>
+      <w:rPr>
+        <w:rFonts w:ascii="Wingdings" w:hAnsi="Wingdings" w:hint="default"/>
+      </w:rPr>
+    </w:lvl>
+    <w:lvl w:ilvl="7">
+      <w:start w:val="1"/>
+      <w:numFmt w:val="bullet"/>
+      <w:lvlText w:val=""/>
+      <w:lvlJc w:val="left"/>
+      <w:pPr>
+        <w:ind w:left="2880" w:hanging="360"/>
+      </w:pPr>
+      <w:rPr>
+        <w:rFonts w:ascii="Symbol" w:hAnsi="Symbol" w:hint="default"/>
+      </w:rPr>
+    </w:lvl>
+    <w:lvl w:ilvl="8">
+      <w:start w:val="1"/>
+      <w:numFmt w:val="bullet"/>
+      <w:lvlText w:val=""/>
+      <w:lvlJc w:val="left"/>
+      <w:pPr>
+        <w:ind w:left="3240" w:hanging="360"/>
+      </w:pPr>
+      <w:rPr>
+        <w:rFonts w:ascii="Symbol" w:hAnsi="Symbol" w:hint="default"/>
+      </w:rPr>
+    </w:lvl>
+  </w:abstractNum>
+  <w:abstractNum w:abstractNumId="5" w15:restartNumberingAfterBreak="0">
     <w:nsid w:val="6BDB0362"/>
     <w:multiLevelType w:val="hybridMultilevel"/>
     <w:tmpl w:val="8106327E"/>
@@ -8182,7 +9123,7 @@
       </w:pPr>
     </w:lvl>
   </w:abstractNum>
-  <w:abstractNum w:abstractNumId="5" w15:restartNumberingAfterBreak="0">
+  <w:abstractNum w:abstractNumId="6" w15:restartNumberingAfterBreak="0">
     <w:nsid w:val="6F5F64B1"/>
     <w:multiLevelType w:val="hybridMultilevel"/>
     <w:tmpl w:val="999C60C0"/>
@@ -8272,10 +9213,10 @@
     </w:lvl>
   </w:abstractNum>
   <w:num w:numId="1" w16cid:durableId="1233663994">
-    <w:abstractNumId w:val="4"/>
+    <w:abstractNumId w:val="5"/>
   </w:num>
   <w:num w:numId="2" w16cid:durableId="362635080">
-    <w:abstractNumId w:val="5"/>
+    <w:abstractNumId w:val="6"/>
   </w:num>
   <w:num w:numId="3" w16cid:durableId="407729755">
     <w:abstractNumId w:val="0"/>
@@ -8288,6 +9229,9 @@
   </w:num>
   <w:num w:numId="6" w16cid:durableId="1168710615">
     <w:abstractNumId w:val="1"/>
+  </w:num>
+  <w:num w:numId="7" w16cid:durableId="1739866101">
+    <w:abstractNumId w:val="4"/>
   </w:num>
 </w:numbering>
 </file>
@@ -9469,18 +10413,18 @@
 </file>
 
 <file path=customXml/item2.xml><?xml version="1.0" encoding="utf-8"?>
+<p:properties xmlns:p="http://schemas.microsoft.com/office/2006/metadata/properties" xmlns:xsi="http://www.w3.org/2001/XMLSchema-instance" xmlns:pc="http://schemas.microsoft.com/office/infopath/2007/PartnerControls">
+  <documentManagement/>
+</p:properties>
+</file>
+
+<file path=customXml/item3.xml><?xml version="1.0" encoding="utf-8"?>
 <?mso-contentType ?>
 <FormTemplates xmlns="http://schemas.microsoft.com/sharepoint/v3/contenttype/forms">
   <Display>DocumentLibraryForm</Display>
   <Edit>DocumentLibraryForm</Edit>
   <New>DocumentLibraryForm</New>
 </FormTemplates>
-</file>
-
-<file path=customXml/item3.xml><?xml version="1.0" encoding="utf-8"?>
-<p:properties xmlns:p="http://schemas.microsoft.com/office/2006/metadata/properties" xmlns:xsi="http://www.w3.org/2001/XMLSchema-instance" xmlns:pc="http://schemas.microsoft.com/office/infopath/2007/PartnerControls">
-  <documentManagement/>
-</p:properties>
 </file>
 
 <file path=customXml/itemProps1.xml><?xml version="1.0" encoding="utf-8"?>
@@ -9502,18 +10446,18 @@
 </file>
 
 <file path=customXml/itemProps2.xml><?xml version="1.0" encoding="utf-8"?>
-<ds:datastoreItem xmlns:ds="http://schemas.openxmlformats.org/officeDocument/2006/customXml" ds:itemID="{F3E3E2F7-59E7-4722-B872-D023DC9D1CC1}">
-  <ds:schemaRefs>
-    <ds:schemaRef ds:uri="http://schemas.microsoft.com/sharepoint/v3/contenttype/forms"/>
-  </ds:schemaRefs>
-</ds:datastoreItem>
-</file>
-
-<file path=customXml/itemProps3.xml><?xml version="1.0" encoding="utf-8"?>
 <ds:datastoreItem xmlns:ds="http://schemas.openxmlformats.org/officeDocument/2006/customXml" ds:itemID="{38174882-579A-45DC-A704-C035A9357F73}">
   <ds:schemaRefs>
     <ds:schemaRef ds:uri="http://schemas.microsoft.com/office/2006/metadata/properties"/>
     <ds:schemaRef ds:uri="http://schemas.microsoft.com/office/infopath/2007/PartnerControls"/>
   </ds:schemaRefs>
 </ds:datastoreItem>
+</file>
+
+<file path=customXml/itemProps3.xml><?xml version="1.0" encoding="utf-8"?>
+<ds:datastoreItem xmlns:ds="http://schemas.openxmlformats.org/officeDocument/2006/customXml" ds:itemID="{F3E3E2F7-59E7-4722-B872-D023DC9D1CC1}">
+  <ds:schemaRefs>
+    <ds:schemaRef ds:uri="http://schemas.microsoft.com/sharepoint/v3/contenttype/forms"/>
+  </ds:schemaRefs>
+</ds:datastoreItem>
 </file>
</xml_diff>

<commit_message>
Metodología y sprints ajustados al plan de trabajo
</commit_message>
<xml_diff>
--- a/Fase 1/Evidencias Grupales/1.5_GuiaEstudiante_Fase 1_Definicion Proyecto APT.docx
+++ b/Fase 1/Evidencias Grupales/1.5_GuiaEstudiante_Fase 1_Definicion Proyecto APT.docx
@@ -3787,7 +3787,19 @@
             <w:pPr>
               <w:spacing w:line="240" w:lineRule="auto"/>
               <w:rPr>
-                <w:rFonts w:eastAsiaTheme="minorEastAsia" w:cstheme="minorHAnsi"/>
+                <w:rFonts w:eastAsiaTheme="minorEastAsia"/>
+                <w:sz w:val="20"/>
+                <w:szCs w:val="20"/>
+              </w:rPr>
+            </w:pPr>
+          </w:p>
+          <w:p>
+            <w:pPr>
+              <w:spacing w:line="240" w:lineRule="auto"/>
+              <w:rPr>
+                <w:rFonts w:eastAsiaTheme="minorEastAsia"/>
+                <w:b/>
+                <w:bCs/>
                 <w:sz w:val="20"/>
                 <w:szCs w:val="20"/>
                 <w:u w:val="single"/>
@@ -3795,811 +3807,2053 @@
             </w:pPr>
             <w:r>
               <w:rPr>
-                <w:rFonts w:eastAsiaTheme="minorEastAsia" w:cstheme="minorHAnsi"/>
+                <w:rFonts w:eastAsiaTheme="minorEastAsia"/>
                 <w:b/>
                 <w:bCs/>
                 <w:sz w:val="20"/>
                 <w:szCs w:val="20"/>
                 <w:u w:val="single"/>
               </w:rPr>
-              <w:t xml:space="preserve">Plan de </w:t>
-            </w:r>
-            <w:proofErr w:type="spellStart"/>
-            <w:r>
-              <w:rPr>
-                <w:rFonts w:eastAsiaTheme="minorEastAsia" w:cstheme="minorHAnsi"/>
-                <w:b/>
-                <w:bCs/>
-                <w:sz w:val="20"/>
-                <w:szCs w:val="20"/>
+              <w:t>PLAN DE SPRINTS 12 SEMANAS</w:t>
+            </w:r>
+          </w:p>
+          <w:p>
+            <w:pPr>
+              <w:spacing w:line="240" w:lineRule="auto"/>
+              <w:rPr>
+                <w:rFonts w:eastAsiaTheme="minorEastAsia"/>
+                <w:b/>
+                <w:bCs/>
+                <w:sz w:val="24"/>
+                <w:szCs w:val="24"/>
                 <w:u w:val="single"/>
               </w:rPr>
-              <w:t>Sprints</w:t>
-            </w:r>
-            <w:proofErr w:type="spellEnd"/>
-            <w:r>
-              <w:rPr>
-                <w:rFonts w:eastAsiaTheme="minorEastAsia" w:cstheme="minorHAnsi"/>
-                <w:b/>
-                <w:bCs/>
-                <w:sz w:val="20"/>
-                <w:szCs w:val="20"/>
-                <w:u w:val="single"/>
-              </w:rPr>
-              <w:t xml:space="preserve"> (Sujeta a cambios)</w:t>
-            </w:r>
+            </w:pPr>
           </w:p>
           <w:p>
             <w:pPr>
               <w:numPr>
                 <w:ilvl w:val="0"/>
-                <w:numId w:val="7"/>
+                <w:numId w:val="11"/>
               </w:numPr>
-              <w:spacing w:after="0" w:line="240" w:lineRule="auto"/>
-              <w:ind w:left="720"/>
-              <w:rPr>
-                <w:rFonts w:eastAsiaTheme="minorEastAsia" w:cstheme="minorHAnsi"/>
-                <w:sz w:val="20"/>
-                <w:szCs w:val="20"/>
-              </w:rPr>
-            </w:pPr>
-            <w:r>
-              <w:rPr>
-                <w:rFonts w:eastAsiaTheme="minorEastAsia" w:cstheme="minorHAnsi"/>
-                <w:b/>
-                <w:bCs/>
-                <w:sz w:val="20"/>
-                <w:szCs w:val="20"/>
-              </w:rPr>
-              <w:t>Sprint 1 (2 semanas)</w:t>
-            </w:r>
-            <w:r>
-              <w:rPr>
-                <w:rFonts w:eastAsiaTheme="minorEastAsia" w:cstheme="minorHAnsi"/>
-                <w:sz w:val="20"/>
-                <w:szCs w:val="20"/>
-              </w:rPr>
-              <w:t>:</w:t>
+              <w:spacing w:before="100" w:beforeAutospacing="1" w:after="100" w:afterAutospacing="1" w:line="240" w:lineRule="auto"/>
+              <w:rPr>
+                <w:rFonts w:eastAsia="Times New Roman" w:cstheme="minorHAnsi"/>
+                <w:sz w:val="20"/>
+                <w:szCs w:val="20"/>
+                <w:lang w:eastAsia="es-CL"/>
+              </w:rPr>
+            </w:pPr>
+            <w:r>
+              <w:rPr>
+                <w:rFonts w:eastAsia="Times New Roman" w:cstheme="minorHAnsi"/>
+                <w:b/>
+                <w:bCs/>
+                <w:sz w:val="20"/>
+                <w:szCs w:val="20"/>
+                <w:lang w:eastAsia="es-CL"/>
+              </w:rPr>
+              <w:t>Sprint 1 (Semanas 1-2):</w:t>
+            </w:r>
+            <w:r>
+              <w:rPr>
+                <w:rFonts w:eastAsia="Times New Roman" w:cstheme="minorHAnsi"/>
+                <w:sz w:val="20"/>
+                <w:szCs w:val="20"/>
+                <w:lang w:eastAsia="es-CL"/>
+              </w:rPr>
+              <w:br/>
+            </w:r>
+            <w:r>
+              <w:rPr>
+                <w:rFonts w:eastAsia="Times New Roman" w:cstheme="minorHAnsi"/>
+                <w:b/>
+                <w:bCs/>
+                <w:sz w:val="20"/>
+                <w:szCs w:val="20"/>
+                <w:lang w:eastAsia="es-CL"/>
+              </w:rPr>
+              <w:t>Objetivo:</w:t>
             </w:r>
           </w:p>
           <w:p>
             <w:pPr>
               <w:numPr>
                 <w:ilvl w:val="1"/>
-                <w:numId w:val="7"/>
+                <w:numId w:val="11"/>
               </w:numPr>
+              <w:spacing w:before="100" w:beforeAutospacing="1" w:after="100" w:afterAutospacing="1" w:line="240" w:lineRule="auto"/>
+              <w:rPr>
+                <w:rFonts w:eastAsia="Times New Roman" w:cstheme="minorHAnsi"/>
+                <w:sz w:val="20"/>
+                <w:szCs w:val="20"/>
+                <w:lang w:eastAsia="es-CL"/>
+              </w:rPr>
+            </w:pPr>
+            <w:r>
+              <w:rPr>
+                <w:rFonts w:eastAsia="Times New Roman" w:cstheme="minorHAnsi"/>
+                <w:sz w:val="20"/>
+                <w:szCs w:val="20"/>
+                <w:lang w:eastAsia="es-CL"/>
+              </w:rPr>
+              <w:t>Diseño de la arquitectura del sistema.</w:t>
+            </w:r>
+          </w:p>
+          <w:p>
+            <w:pPr>
+              <w:numPr>
+                <w:ilvl w:val="1"/>
+                <w:numId w:val="11"/>
+              </w:numPr>
+              <w:spacing w:before="100" w:beforeAutospacing="1" w:after="100" w:afterAutospacing="1" w:line="240" w:lineRule="auto"/>
+              <w:rPr>
+                <w:rFonts w:eastAsia="Times New Roman" w:cstheme="minorHAnsi"/>
+                <w:sz w:val="20"/>
+                <w:szCs w:val="20"/>
+                <w:lang w:eastAsia="es-CL"/>
+              </w:rPr>
+            </w:pPr>
+            <w:r>
+              <w:rPr>
+                <w:rFonts w:eastAsia="Times New Roman" w:cstheme="minorHAnsi"/>
+                <w:sz w:val="20"/>
+                <w:szCs w:val="20"/>
+                <w:lang w:eastAsia="es-CL"/>
+              </w:rPr>
+              <w:t xml:space="preserve">Configuración inicial de las herramientas de desarrollo (Expo, Node.js, PostgreSQL, </w:t>
+            </w:r>
+            <w:proofErr w:type="spellStart"/>
+            <w:r>
+              <w:rPr>
+                <w:rFonts w:eastAsia="Times New Roman" w:cstheme="minorHAnsi"/>
+                <w:sz w:val="20"/>
+                <w:szCs w:val="20"/>
+                <w:lang w:eastAsia="es-CL"/>
+              </w:rPr>
+              <w:t>Firebase</w:t>
+            </w:r>
+            <w:proofErr w:type="spellEnd"/>
+            <w:r>
+              <w:rPr>
+                <w:rFonts w:eastAsia="Times New Roman" w:cstheme="minorHAnsi"/>
+                <w:sz w:val="20"/>
+                <w:szCs w:val="20"/>
+                <w:lang w:eastAsia="es-CL"/>
+              </w:rPr>
+              <w:t>).</w:t>
+            </w:r>
+          </w:p>
+          <w:p>
+            <w:pPr>
+              <w:numPr>
+                <w:ilvl w:val="1"/>
+                <w:numId w:val="11"/>
+              </w:numPr>
+              <w:spacing w:before="100" w:beforeAutospacing="1" w:after="100" w:afterAutospacing="1" w:line="240" w:lineRule="auto"/>
+              <w:rPr>
+                <w:rFonts w:eastAsia="Times New Roman" w:cstheme="minorHAnsi"/>
+                <w:sz w:val="20"/>
+                <w:szCs w:val="20"/>
+                <w:lang w:eastAsia="es-CL"/>
+              </w:rPr>
+            </w:pPr>
+            <w:r>
+              <w:rPr>
+                <w:rFonts w:eastAsia="Times New Roman" w:cstheme="minorHAnsi"/>
+                <w:sz w:val="20"/>
+                <w:szCs w:val="20"/>
+                <w:lang w:eastAsia="es-CL"/>
+              </w:rPr>
+              <w:t>Desarrollo de la funcionalidad de autenticación de usuarios.</w:t>
+            </w:r>
+          </w:p>
+          <w:p>
+            <w:pPr>
+              <w:spacing w:beforeAutospacing="1" w:after="0" w:afterAutospacing="1" w:line="240" w:lineRule="auto"/>
+              <w:ind w:left="720"/>
+              <w:rPr>
+                <w:rFonts w:eastAsia="Times New Roman" w:cstheme="minorHAnsi"/>
+                <w:sz w:val="20"/>
+                <w:szCs w:val="20"/>
+                <w:lang w:eastAsia="es-CL"/>
+              </w:rPr>
+            </w:pPr>
+            <w:r>
+              <w:rPr>
+                <w:rFonts w:eastAsia="Times New Roman" w:cstheme="minorHAnsi"/>
+                <w:b/>
+                <w:bCs/>
+                <w:sz w:val="20"/>
+                <w:szCs w:val="20"/>
+                <w:lang w:eastAsia="es-CL"/>
+              </w:rPr>
+              <w:t>Tareas Asociadas:</w:t>
+            </w:r>
+          </w:p>
+          <w:p>
+            <w:pPr>
+              <w:numPr>
+                <w:ilvl w:val="1"/>
+                <w:numId w:val="11"/>
+              </w:numPr>
+              <w:spacing w:before="100" w:beforeAutospacing="1" w:after="100" w:afterAutospacing="1" w:line="240" w:lineRule="auto"/>
+              <w:rPr>
+                <w:rFonts w:eastAsia="Times New Roman" w:cstheme="minorHAnsi"/>
+                <w:sz w:val="20"/>
+                <w:szCs w:val="20"/>
+                <w:lang w:eastAsia="es-CL"/>
+              </w:rPr>
+            </w:pPr>
+            <w:r>
+              <w:rPr>
+                <w:rFonts w:eastAsia="Times New Roman" w:cstheme="minorHAnsi"/>
+                <w:b/>
+                <w:bCs/>
+                <w:sz w:val="20"/>
+                <w:szCs w:val="20"/>
+                <w:lang w:eastAsia="es-CL"/>
+              </w:rPr>
+              <w:t>Diseño de arquitectura del sistema.</w:t>
+            </w:r>
+            <w:r>
+              <w:rPr>
+                <w:rFonts w:eastAsia="Times New Roman" w:cstheme="minorHAnsi"/>
+                <w:sz w:val="20"/>
+                <w:szCs w:val="20"/>
+                <w:lang w:eastAsia="es-CL"/>
+              </w:rPr>
+              <w:t xml:space="preserve"> (Todo el equipo)</w:t>
+            </w:r>
+          </w:p>
+          <w:p>
+            <w:pPr>
+              <w:numPr>
+                <w:ilvl w:val="1"/>
+                <w:numId w:val="11"/>
+              </w:numPr>
+              <w:spacing w:before="100" w:beforeAutospacing="1" w:after="100" w:afterAutospacing="1" w:line="240" w:lineRule="auto"/>
+              <w:rPr>
+                <w:rFonts w:eastAsia="Times New Roman" w:cstheme="minorHAnsi"/>
+                <w:sz w:val="20"/>
+                <w:szCs w:val="20"/>
+                <w:lang w:eastAsia="es-CL"/>
+              </w:rPr>
+            </w:pPr>
+            <w:r>
+              <w:rPr>
+                <w:rFonts w:eastAsia="Times New Roman" w:cstheme="minorHAnsi"/>
+                <w:b/>
+                <w:bCs/>
+                <w:sz w:val="20"/>
+                <w:szCs w:val="20"/>
+                <w:lang w:eastAsia="es-CL"/>
+              </w:rPr>
+              <w:t xml:space="preserve">Configuración del servidor </w:t>
+            </w:r>
+            <w:proofErr w:type="spellStart"/>
+            <w:r>
+              <w:rPr>
+                <w:rFonts w:eastAsia="Times New Roman" w:cstheme="minorHAnsi"/>
+                <w:b/>
+                <w:bCs/>
+                <w:sz w:val="20"/>
+                <w:szCs w:val="20"/>
+                <w:lang w:eastAsia="es-CL"/>
+              </w:rPr>
+              <w:t>backend</w:t>
+            </w:r>
+            <w:proofErr w:type="spellEnd"/>
+            <w:r>
+              <w:rPr>
+                <w:rFonts w:eastAsia="Times New Roman" w:cstheme="minorHAnsi"/>
+                <w:b/>
+                <w:bCs/>
+                <w:sz w:val="20"/>
+                <w:szCs w:val="20"/>
+                <w:lang w:eastAsia="es-CL"/>
+              </w:rPr>
+              <w:t>.</w:t>
+            </w:r>
+            <w:r>
+              <w:rPr>
+                <w:rFonts w:eastAsia="Times New Roman" w:cstheme="minorHAnsi"/>
+                <w:sz w:val="20"/>
+                <w:szCs w:val="20"/>
+                <w:lang w:eastAsia="es-CL"/>
+              </w:rPr>
+              <w:t xml:space="preserve"> (Elvis)</w:t>
+            </w:r>
+          </w:p>
+          <w:p>
+            <w:pPr>
+              <w:numPr>
+                <w:ilvl w:val="1"/>
+                <w:numId w:val="11"/>
+              </w:numPr>
+              <w:spacing w:before="100" w:beforeAutospacing="1" w:after="100" w:afterAutospacing="1" w:line="240" w:lineRule="auto"/>
+              <w:rPr>
+                <w:rFonts w:eastAsia="Times New Roman" w:cstheme="minorHAnsi"/>
+                <w:sz w:val="20"/>
+                <w:szCs w:val="20"/>
+                <w:lang w:eastAsia="es-CL"/>
+              </w:rPr>
+            </w:pPr>
+            <w:r>
+              <w:rPr>
+                <w:rFonts w:eastAsia="Times New Roman" w:cstheme="minorHAnsi"/>
+                <w:b/>
+                <w:bCs/>
+                <w:sz w:val="20"/>
+                <w:szCs w:val="20"/>
+                <w:lang w:eastAsia="es-CL"/>
+              </w:rPr>
+              <w:t>Implementación de pantallas iniciales (</w:t>
+            </w:r>
+            <w:proofErr w:type="spellStart"/>
+            <w:r>
+              <w:rPr>
+                <w:rFonts w:eastAsia="Times New Roman" w:cstheme="minorHAnsi"/>
+                <w:b/>
+                <w:bCs/>
+                <w:sz w:val="20"/>
+                <w:szCs w:val="20"/>
+                <w:lang w:eastAsia="es-CL"/>
+              </w:rPr>
+              <w:t>login</w:t>
+            </w:r>
+            <w:proofErr w:type="spellEnd"/>
+            <w:r>
+              <w:rPr>
+                <w:rFonts w:eastAsia="Times New Roman" w:cstheme="minorHAnsi"/>
+                <w:b/>
+                <w:bCs/>
+                <w:sz w:val="20"/>
+                <w:szCs w:val="20"/>
+                <w:lang w:eastAsia="es-CL"/>
+              </w:rPr>
+              <w:t>, registro).</w:t>
+            </w:r>
+            <w:r>
+              <w:rPr>
+                <w:rFonts w:eastAsia="Times New Roman" w:cstheme="minorHAnsi"/>
+                <w:sz w:val="20"/>
+                <w:szCs w:val="20"/>
+                <w:lang w:eastAsia="es-CL"/>
+              </w:rPr>
+              <w:t xml:space="preserve"> (Felipe)</w:t>
+            </w:r>
+          </w:p>
+          <w:p>
+            <w:pPr>
+              <w:numPr>
+                <w:ilvl w:val="1"/>
+                <w:numId w:val="11"/>
+              </w:numPr>
+              <w:spacing w:before="100" w:beforeAutospacing="1" w:after="100" w:afterAutospacing="1" w:line="240" w:lineRule="auto"/>
+              <w:rPr>
+                <w:rFonts w:eastAsia="Times New Roman" w:cstheme="minorHAnsi"/>
+                <w:sz w:val="20"/>
+                <w:szCs w:val="20"/>
+                <w:lang w:eastAsia="es-CL"/>
+              </w:rPr>
+            </w:pPr>
+            <w:r>
+              <w:rPr>
+                <w:rFonts w:eastAsia="Times New Roman" w:cstheme="minorHAnsi"/>
+                <w:b/>
+                <w:bCs/>
+                <w:sz w:val="20"/>
+                <w:szCs w:val="20"/>
+                <w:lang w:eastAsia="es-CL"/>
+              </w:rPr>
+              <w:t>Diseño de la base de datos relacional.</w:t>
+            </w:r>
+            <w:r>
+              <w:rPr>
+                <w:rFonts w:eastAsia="Times New Roman" w:cstheme="minorHAnsi"/>
+                <w:sz w:val="20"/>
+                <w:szCs w:val="20"/>
+                <w:lang w:eastAsia="es-CL"/>
+              </w:rPr>
+              <w:t xml:space="preserve"> (Alexis)</w:t>
+            </w:r>
+          </w:p>
+          <w:p>
+            <w:pPr>
               <w:spacing w:after="0" w:line="240" w:lineRule="auto"/>
-              <w:ind w:left="1080"/>
-              <w:rPr>
-                <w:rFonts w:eastAsiaTheme="minorEastAsia" w:cstheme="minorHAnsi"/>
-                <w:sz w:val="20"/>
-                <w:szCs w:val="20"/>
-              </w:rPr>
-            </w:pPr>
-            <w:r>
-              <w:rPr>
-                <w:rFonts w:eastAsiaTheme="minorEastAsia" w:cstheme="minorHAnsi"/>
-                <w:b/>
-                <w:bCs/>
-                <w:sz w:val="20"/>
-                <w:szCs w:val="20"/>
-              </w:rPr>
-              <w:t>Objetivo</w:t>
-            </w:r>
-            <w:r>
-              <w:rPr>
-                <w:rFonts w:eastAsiaTheme="minorEastAsia" w:cstheme="minorHAnsi"/>
-                <w:sz w:val="20"/>
-                <w:szCs w:val="20"/>
-              </w:rPr>
-              <w:t xml:space="preserve">: Diseño de la arquitectura, configuración de herramientas de desarrollo (Expo, Node.js, PostgreSQL, </w:t>
-            </w:r>
-            <w:proofErr w:type="spellStart"/>
-            <w:r>
-              <w:rPr>
-                <w:rFonts w:eastAsiaTheme="minorEastAsia" w:cstheme="minorHAnsi"/>
-                <w:sz w:val="20"/>
-                <w:szCs w:val="20"/>
-              </w:rPr>
-              <w:t>Firebase</w:t>
-            </w:r>
-            <w:proofErr w:type="spellEnd"/>
-            <w:r>
-              <w:rPr>
-                <w:rFonts w:eastAsiaTheme="minorEastAsia" w:cstheme="minorHAnsi"/>
-                <w:sz w:val="20"/>
-                <w:szCs w:val="20"/>
-              </w:rPr>
-              <w:t xml:space="preserve">), y desarrollo de la funcionalidad básica de </w:t>
-            </w:r>
-            <w:r>
-              <w:rPr>
-                <w:rFonts w:eastAsiaTheme="minorEastAsia" w:cstheme="minorHAnsi"/>
-                <w:b/>
-                <w:bCs/>
-                <w:sz w:val="20"/>
-                <w:szCs w:val="20"/>
-              </w:rPr>
-              <w:t>autenticación de usuarios</w:t>
-            </w:r>
-            <w:r>
-              <w:rPr>
-                <w:rFonts w:eastAsiaTheme="minorEastAsia" w:cstheme="minorHAnsi"/>
-                <w:sz w:val="20"/>
-                <w:szCs w:val="20"/>
-              </w:rPr>
-              <w:t>.</w:t>
+              <w:rPr>
+                <w:rFonts w:eastAsia="Times New Roman" w:cstheme="minorHAnsi"/>
+                <w:sz w:val="20"/>
+                <w:szCs w:val="20"/>
+                <w:lang w:eastAsia="es-CL"/>
+              </w:rPr>
+            </w:pPr>
+            <w:r>
+              <w:rPr>
+                <w:rFonts w:eastAsia="Times New Roman" w:cstheme="minorHAnsi"/>
+                <w:sz w:val="20"/>
+                <w:szCs w:val="20"/>
+                <w:lang w:eastAsia="es-CL"/>
+              </w:rPr>
+              <w:pict w14:anchorId="02995BD6">
+                <v:rect id="_x0000_i1107" style="width:0;height:1.5pt" o:hralign="center" o:hrstd="t" o:hr="t" fillcolor="#a0a0a0" stroked="f"/>
+              </w:pict>
             </w:r>
           </w:p>
           <w:p>
             <w:pPr>
               <w:numPr>
                 <w:ilvl w:val="0"/>
-                <w:numId w:val="7"/>
+                <w:numId w:val="12"/>
               </w:numPr>
-              <w:spacing w:after="0" w:line="240" w:lineRule="auto"/>
-              <w:ind w:left="720"/>
-              <w:rPr>
-                <w:rFonts w:eastAsiaTheme="minorEastAsia" w:cstheme="minorHAnsi"/>
-                <w:sz w:val="20"/>
-                <w:szCs w:val="20"/>
-              </w:rPr>
-            </w:pPr>
-            <w:r>
-              <w:rPr>
-                <w:rFonts w:eastAsiaTheme="minorEastAsia" w:cstheme="minorHAnsi"/>
-                <w:b/>
-                <w:bCs/>
-                <w:sz w:val="20"/>
-                <w:szCs w:val="20"/>
-              </w:rPr>
-              <w:t>Sprint 2 (3 semanas)</w:t>
-            </w:r>
-            <w:r>
-              <w:rPr>
-                <w:rFonts w:eastAsiaTheme="minorEastAsia" w:cstheme="minorHAnsi"/>
-                <w:sz w:val="20"/>
-                <w:szCs w:val="20"/>
-              </w:rPr>
-              <w:t>:</w:t>
+              <w:spacing w:before="100" w:beforeAutospacing="1" w:after="100" w:afterAutospacing="1" w:line="240" w:lineRule="auto"/>
+              <w:rPr>
+                <w:rFonts w:eastAsia="Times New Roman" w:cstheme="minorHAnsi"/>
+                <w:sz w:val="20"/>
+                <w:szCs w:val="20"/>
+                <w:lang w:eastAsia="es-CL"/>
+              </w:rPr>
+            </w:pPr>
+            <w:r>
+              <w:rPr>
+                <w:rFonts w:eastAsia="Times New Roman" w:cstheme="minorHAnsi"/>
+                <w:b/>
+                <w:bCs/>
+                <w:sz w:val="20"/>
+                <w:szCs w:val="20"/>
+                <w:lang w:eastAsia="es-CL"/>
+              </w:rPr>
+              <w:t>Sprint 2 (Semanas 3-4):</w:t>
+            </w:r>
+            <w:r>
+              <w:rPr>
+                <w:rFonts w:eastAsia="Times New Roman" w:cstheme="minorHAnsi"/>
+                <w:sz w:val="20"/>
+                <w:szCs w:val="20"/>
+                <w:lang w:eastAsia="es-CL"/>
+              </w:rPr>
+              <w:br/>
+            </w:r>
+            <w:r>
+              <w:rPr>
+                <w:rFonts w:eastAsia="Times New Roman" w:cstheme="minorHAnsi"/>
+                <w:b/>
+                <w:bCs/>
+                <w:sz w:val="20"/>
+                <w:szCs w:val="20"/>
+                <w:lang w:eastAsia="es-CL"/>
+              </w:rPr>
+              <w:t>Objetivo:</w:t>
             </w:r>
           </w:p>
           <w:p>
             <w:pPr>
               <w:numPr>
                 <w:ilvl w:val="1"/>
-                <w:numId w:val="7"/>
+                <w:numId w:val="12"/>
               </w:numPr>
-              <w:spacing w:after="0" w:line="240" w:lineRule="auto"/>
-              <w:ind w:left="1080"/>
-              <w:rPr>
-                <w:rFonts w:eastAsiaTheme="minorEastAsia" w:cstheme="minorHAnsi"/>
-                <w:sz w:val="20"/>
-                <w:szCs w:val="20"/>
-              </w:rPr>
-            </w:pPr>
-            <w:r>
-              <w:rPr>
-                <w:rFonts w:eastAsiaTheme="minorEastAsia" w:cstheme="minorHAnsi"/>
-                <w:b/>
-                <w:bCs/>
-                <w:sz w:val="20"/>
-                <w:szCs w:val="20"/>
-              </w:rPr>
-              <w:t>Objetivo</w:t>
-            </w:r>
-            <w:r>
-              <w:rPr>
-                <w:rFonts w:eastAsiaTheme="minorEastAsia" w:cstheme="minorHAnsi"/>
-                <w:sz w:val="20"/>
-                <w:szCs w:val="20"/>
-              </w:rPr>
-              <w:t xml:space="preserve">: Desarrollo de </w:t>
-            </w:r>
-            <w:r>
-              <w:rPr>
-                <w:rFonts w:eastAsiaTheme="minorEastAsia" w:cstheme="minorHAnsi"/>
-                <w:b/>
-                <w:bCs/>
-                <w:sz w:val="20"/>
-                <w:szCs w:val="20"/>
-              </w:rPr>
-              <w:t>perfiles de usuario</w:t>
-            </w:r>
-            <w:r>
-              <w:rPr>
-                <w:rFonts w:eastAsiaTheme="minorEastAsia" w:cstheme="minorHAnsi"/>
-                <w:sz w:val="20"/>
-                <w:szCs w:val="20"/>
-              </w:rPr>
-              <w:t xml:space="preserve">, que incluye la capacidad de subir música, crear un historial de colaboraciones, y la </w:t>
-            </w:r>
-            <w:r>
-              <w:rPr>
-                <w:rFonts w:eastAsiaTheme="minorEastAsia" w:cstheme="minorHAnsi"/>
-                <w:b/>
-                <w:bCs/>
-                <w:sz w:val="20"/>
-                <w:szCs w:val="20"/>
-              </w:rPr>
-              <w:t>verificación de identidad</w:t>
-            </w:r>
-            <w:r>
-              <w:rPr>
-                <w:rFonts w:eastAsiaTheme="minorEastAsia" w:cstheme="minorHAnsi"/>
-                <w:sz w:val="20"/>
-                <w:szCs w:val="20"/>
+              <w:spacing w:before="100" w:beforeAutospacing="1" w:after="100" w:afterAutospacing="1" w:line="240" w:lineRule="auto"/>
+              <w:rPr>
+                <w:rFonts w:eastAsia="Times New Roman" w:cstheme="minorHAnsi"/>
+                <w:sz w:val="20"/>
+                <w:szCs w:val="20"/>
+                <w:lang w:eastAsia="es-CL"/>
+              </w:rPr>
+            </w:pPr>
+            <w:r>
+              <w:rPr>
+                <w:rFonts w:eastAsia="Times New Roman" w:cstheme="minorHAnsi"/>
+                <w:sz w:val="20"/>
+                <w:szCs w:val="20"/>
+                <w:lang w:eastAsia="es-CL"/>
+              </w:rPr>
+              <w:t>Desarrollo de perfiles de usuario y creación del sistema de gestión de perfiles.</w:t>
+            </w:r>
+          </w:p>
+          <w:p>
+            <w:pPr>
+              <w:numPr>
+                <w:ilvl w:val="1"/>
+                <w:numId w:val="12"/>
+              </w:numPr>
+              <w:spacing w:before="100" w:beforeAutospacing="1" w:after="100" w:afterAutospacing="1" w:line="240" w:lineRule="auto"/>
+              <w:rPr>
+                <w:rFonts w:eastAsia="Times New Roman" w:cstheme="minorHAnsi"/>
+                <w:sz w:val="20"/>
+                <w:szCs w:val="20"/>
+                <w:lang w:eastAsia="es-CL"/>
+              </w:rPr>
+            </w:pPr>
+            <w:r>
+              <w:rPr>
+                <w:rFonts w:eastAsia="Times New Roman" w:cstheme="minorHAnsi"/>
+                <w:sz w:val="20"/>
+                <w:szCs w:val="20"/>
+                <w:lang w:eastAsia="es-CL"/>
+              </w:rPr>
+              <w:t>Implementación de filtros de búsqueda avanzada y categorización de usuarios.</w:t>
+            </w:r>
+          </w:p>
+          <w:p>
+            <w:pPr>
+              <w:spacing w:beforeAutospacing="1" w:after="0" w:afterAutospacing="1" w:line="240" w:lineRule="auto"/>
+              <w:ind w:left="720"/>
+              <w:rPr>
+                <w:rFonts w:eastAsia="Times New Roman" w:cstheme="minorHAnsi"/>
+                <w:sz w:val="20"/>
+                <w:szCs w:val="20"/>
+                <w:lang w:eastAsia="es-CL"/>
+              </w:rPr>
+            </w:pPr>
+            <w:r>
+              <w:rPr>
+                <w:rFonts w:eastAsia="Times New Roman" w:cstheme="minorHAnsi"/>
+                <w:b/>
+                <w:bCs/>
+                <w:sz w:val="20"/>
+                <w:szCs w:val="20"/>
+                <w:lang w:eastAsia="es-CL"/>
+              </w:rPr>
+              <w:t>Tareas Asociadas:</w:t>
+            </w:r>
+          </w:p>
+          <w:p>
+            <w:pPr>
+              <w:numPr>
+                <w:ilvl w:val="1"/>
+                <w:numId w:val="12"/>
+              </w:numPr>
+              <w:spacing w:before="100" w:beforeAutospacing="1" w:after="100" w:afterAutospacing="1" w:line="240" w:lineRule="auto"/>
+              <w:rPr>
+                <w:rFonts w:eastAsia="Times New Roman" w:cstheme="minorHAnsi"/>
+                <w:sz w:val="20"/>
+                <w:szCs w:val="20"/>
+                <w:lang w:eastAsia="es-CL"/>
+              </w:rPr>
+            </w:pPr>
+            <w:r>
+              <w:rPr>
+                <w:rFonts w:eastAsia="Times New Roman" w:cstheme="minorHAnsi"/>
+                <w:b/>
+                <w:bCs/>
+                <w:sz w:val="20"/>
+                <w:szCs w:val="20"/>
+                <w:lang w:eastAsia="es-CL"/>
+              </w:rPr>
+              <w:t xml:space="preserve">Desarrollo de perfiles de usuario en </w:t>
+            </w:r>
+            <w:proofErr w:type="spellStart"/>
+            <w:r>
+              <w:rPr>
+                <w:rFonts w:eastAsia="Times New Roman" w:cstheme="minorHAnsi"/>
+                <w:b/>
+                <w:bCs/>
+                <w:sz w:val="20"/>
+                <w:szCs w:val="20"/>
+                <w:lang w:eastAsia="es-CL"/>
+              </w:rPr>
+              <w:t>frontend</w:t>
+            </w:r>
+            <w:proofErr w:type="spellEnd"/>
+            <w:r>
+              <w:rPr>
+                <w:rFonts w:eastAsia="Times New Roman" w:cstheme="minorHAnsi"/>
+                <w:b/>
+                <w:bCs/>
+                <w:sz w:val="20"/>
+                <w:szCs w:val="20"/>
+                <w:lang w:eastAsia="es-CL"/>
               </w:rPr>
               <w:t>.</w:t>
+            </w:r>
+            <w:r>
+              <w:rPr>
+                <w:rFonts w:eastAsia="Times New Roman" w:cstheme="minorHAnsi"/>
+                <w:sz w:val="20"/>
+                <w:szCs w:val="20"/>
+                <w:lang w:eastAsia="es-CL"/>
+              </w:rPr>
+              <w:t xml:space="preserve"> (Felipe)</w:t>
+            </w:r>
+          </w:p>
+          <w:p>
+            <w:pPr>
+              <w:numPr>
+                <w:ilvl w:val="1"/>
+                <w:numId w:val="12"/>
+              </w:numPr>
+              <w:spacing w:before="100" w:beforeAutospacing="1" w:after="100" w:afterAutospacing="1" w:line="240" w:lineRule="auto"/>
+              <w:rPr>
+                <w:rFonts w:eastAsia="Times New Roman" w:cstheme="minorHAnsi"/>
+                <w:sz w:val="20"/>
+                <w:szCs w:val="20"/>
+                <w:lang w:eastAsia="es-CL"/>
+              </w:rPr>
+            </w:pPr>
+            <w:r>
+              <w:rPr>
+                <w:rFonts w:eastAsia="Times New Roman" w:cstheme="minorHAnsi"/>
+                <w:b/>
+                <w:bCs/>
+                <w:sz w:val="20"/>
+                <w:szCs w:val="20"/>
+                <w:lang w:eastAsia="es-CL"/>
+              </w:rPr>
+              <w:t xml:space="preserve">Implementación del </w:t>
+            </w:r>
+            <w:proofErr w:type="spellStart"/>
+            <w:r>
+              <w:rPr>
+                <w:rFonts w:eastAsia="Times New Roman" w:cstheme="minorHAnsi"/>
+                <w:b/>
+                <w:bCs/>
+                <w:sz w:val="20"/>
+                <w:szCs w:val="20"/>
+                <w:lang w:eastAsia="es-CL"/>
+              </w:rPr>
+              <w:t>backend</w:t>
+            </w:r>
+            <w:proofErr w:type="spellEnd"/>
+            <w:r>
+              <w:rPr>
+                <w:rFonts w:eastAsia="Times New Roman" w:cstheme="minorHAnsi"/>
+                <w:b/>
+                <w:bCs/>
+                <w:sz w:val="20"/>
+                <w:szCs w:val="20"/>
+                <w:lang w:eastAsia="es-CL"/>
+              </w:rPr>
+              <w:t xml:space="preserve"> para perfiles de usuario.</w:t>
+            </w:r>
+            <w:r>
+              <w:rPr>
+                <w:rFonts w:eastAsia="Times New Roman" w:cstheme="minorHAnsi"/>
+                <w:sz w:val="20"/>
+                <w:szCs w:val="20"/>
+                <w:lang w:eastAsia="es-CL"/>
+              </w:rPr>
+              <w:t xml:space="preserve"> (Elvis)</w:t>
+            </w:r>
+          </w:p>
+          <w:p>
+            <w:pPr>
+              <w:numPr>
+                <w:ilvl w:val="1"/>
+                <w:numId w:val="12"/>
+              </w:numPr>
+              <w:spacing w:before="100" w:beforeAutospacing="1" w:after="100" w:afterAutospacing="1" w:line="240" w:lineRule="auto"/>
+              <w:rPr>
+                <w:rFonts w:eastAsia="Times New Roman" w:cstheme="minorHAnsi"/>
+                <w:sz w:val="20"/>
+                <w:szCs w:val="20"/>
+                <w:lang w:eastAsia="es-CL"/>
+              </w:rPr>
+            </w:pPr>
+            <w:r>
+              <w:rPr>
+                <w:rFonts w:eastAsia="Times New Roman" w:cstheme="minorHAnsi"/>
+                <w:b/>
+                <w:bCs/>
+                <w:sz w:val="20"/>
+                <w:szCs w:val="20"/>
+                <w:lang w:eastAsia="es-CL"/>
+              </w:rPr>
+              <w:t>Diseño e implementación de los filtros de búsqueda avanzada.</w:t>
+            </w:r>
+            <w:r>
+              <w:rPr>
+                <w:rFonts w:eastAsia="Times New Roman" w:cstheme="minorHAnsi"/>
+                <w:sz w:val="20"/>
+                <w:szCs w:val="20"/>
+                <w:lang w:eastAsia="es-CL"/>
+              </w:rPr>
+              <w:t xml:space="preserve"> (Alexis)</w:t>
+            </w:r>
+          </w:p>
+          <w:p>
+            <w:pPr>
+              <w:numPr>
+                <w:ilvl w:val="1"/>
+                <w:numId w:val="12"/>
+              </w:numPr>
+              <w:spacing w:before="100" w:beforeAutospacing="1" w:after="100" w:afterAutospacing="1" w:line="240" w:lineRule="auto"/>
+              <w:rPr>
+                <w:rFonts w:eastAsia="Times New Roman" w:cstheme="minorHAnsi"/>
+                <w:sz w:val="20"/>
+                <w:szCs w:val="20"/>
+                <w:lang w:eastAsia="es-CL"/>
+              </w:rPr>
+            </w:pPr>
+            <w:r>
+              <w:rPr>
+                <w:rFonts w:eastAsia="Times New Roman" w:cstheme="minorHAnsi"/>
+                <w:b/>
+                <w:bCs/>
+                <w:sz w:val="20"/>
+                <w:szCs w:val="20"/>
+                <w:lang w:eastAsia="es-CL"/>
+              </w:rPr>
+              <w:t>Categorización de usuarios (músicos, productores, etc.).</w:t>
+            </w:r>
+            <w:r>
+              <w:rPr>
+                <w:rFonts w:eastAsia="Times New Roman" w:cstheme="minorHAnsi"/>
+                <w:sz w:val="20"/>
+                <w:szCs w:val="20"/>
+                <w:lang w:eastAsia="es-CL"/>
+              </w:rPr>
+              <w:t xml:space="preserve"> (Todo el equipo)</w:t>
+            </w:r>
+          </w:p>
+          <w:p>
+            <w:pPr>
+              <w:spacing w:before="100" w:beforeAutospacing="1" w:after="100" w:afterAutospacing="1" w:line="240" w:lineRule="auto"/>
+              <w:rPr>
+                <w:rFonts w:eastAsia="Times New Roman" w:cstheme="minorHAnsi"/>
+                <w:sz w:val="20"/>
+                <w:szCs w:val="20"/>
+                <w:lang w:eastAsia="es-CL"/>
+              </w:rPr>
+            </w:pPr>
+          </w:p>
+          <w:p>
+            <w:pPr>
+              <w:spacing w:before="100" w:beforeAutospacing="1" w:after="100" w:afterAutospacing="1" w:line="240" w:lineRule="auto"/>
+              <w:rPr>
+                <w:rFonts w:eastAsia="Times New Roman" w:cstheme="minorHAnsi"/>
+                <w:sz w:val="20"/>
+                <w:szCs w:val="20"/>
+                <w:lang w:eastAsia="es-CL"/>
+              </w:rPr>
+            </w:pPr>
+            <w:r>
+              <w:rPr>
+                <w:rFonts w:eastAsia="Times New Roman" w:cstheme="minorHAnsi"/>
+                <w:sz w:val="20"/>
+                <w:szCs w:val="20"/>
+                <w:lang w:eastAsia="es-CL"/>
+              </w:rPr>
+              <w:pict w14:anchorId="56907213">
+                <v:rect id="_x0000_i1109" style="width:0;height:1.5pt" o:hralign="center" o:hrstd="t" o:hr="t" fillcolor="#a0a0a0" stroked="f"/>
+              </w:pict>
             </w:r>
           </w:p>
           <w:p>
             <w:pPr>
               <w:numPr>
                 <w:ilvl w:val="0"/>
-                <w:numId w:val="7"/>
+                <w:numId w:val="13"/>
               </w:numPr>
-              <w:spacing w:after="0" w:line="240" w:lineRule="auto"/>
-              <w:ind w:left="720"/>
-              <w:rPr>
-                <w:rFonts w:eastAsiaTheme="minorEastAsia" w:cstheme="minorHAnsi"/>
-                <w:sz w:val="20"/>
-                <w:szCs w:val="20"/>
-              </w:rPr>
-            </w:pPr>
-            <w:r>
-              <w:rPr>
-                <w:rFonts w:eastAsiaTheme="minorEastAsia" w:cstheme="minorHAnsi"/>
-                <w:b/>
-                <w:bCs/>
-                <w:sz w:val="20"/>
-                <w:szCs w:val="20"/>
-              </w:rPr>
-              <w:t>Sprint 3 (1 semana)</w:t>
-            </w:r>
-            <w:r>
-              <w:rPr>
-                <w:rFonts w:eastAsiaTheme="minorEastAsia" w:cstheme="minorHAnsi"/>
-                <w:sz w:val="20"/>
-                <w:szCs w:val="20"/>
-              </w:rPr>
-              <w:t>:</w:t>
+              <w:spacing w:before="100" w:beforeAutospacing="1" w:after="100" w:afterAutospacing="1" w:line="240" w:lineRule="auto"/>
+              <w:rPr>
+                <w:rFonts w:eastAsia="Times New Roman" w:cstheme="minorHAnsi"/>
+                <w:sz w:val="20"/>
+                <w:szCs w:val="20"/>
+                <w:lang w:eastAsia="es-CL"/>
+              </w:rPr>
+            </w:pPr>
+            <w:r>
+              <w:rPr>
+                <w:rFonts w:eastAsia="Times New Roman" w:cstheme="minorHAnsi"/>
+                <w:b/>
+                <w:bCs/>
+                <w:sz w:val="20"/>
+                <w:szCs w:val="20"/>
+                <w:lang w:eastAsia="es-CL"/>
+              </w:rPr>
+              <w:lastRenderedPageBreak/>
+              <w:t>Sprint 3 (Semanas 5-6):</w:t>
+            </w:r>
+            <w:r>
+              <w:rPr>
+                <w:rFonts w:eastAsia="Times New Roman" w:cstheme="minorHAnsi"/>
+                <w:sz w:val="20"/>
+                <w:szCs w:val="20"/>
+                <w:lang w:eastAsia="es-CL"/>
+              </w:rPr>
+              <w:br/>
+            </w:r>
+            <w:r>
+              <w:rPr>
+                <w:rFonts w:eastAsia="Times New Roman" w:cstheme="minorHAnsi"/>
+                <w:b/>
+                <w:bCs/>
+                <w:sz w:val="20"/>
+                <w:szCs w:val="20"/>
+                <w:lang w:eastAsia="es-CL"/>
+              </w:rPr>
+              <w:t>Objetivo:</w:t>
             </w:r>
           </w:p>
           <w:p>
             <w:pPr>
               <w:numPr>
                 <w:ilvl w:val="1"/>
-                <w:numId w:val="7"/>
+                <w:numId w:val="13"/>
               </w:numPr>
+              <w:spacing w:before="100" w:beforeAutospacing="1" w:after="100" w:afterAutospacing="1" w:line="240" w:lineRule="auto"/>
+              <w:rPr>
+                <w:rFonts w:eastAsia="Times New Roman" w:cstheme="minorHAnsi"/>
+                <w:sz w:val="20"/>
+                <w:szCs w:val="20"/>
+                <w:lang w:eastAsia="es-CL"/>
+              </w:rPr>
+            </w:pPr>
+            <w:r>
+              <w:rPr>
+                <w:rFonts w:eastAsia="Times New Roman" w:cstheme="minorHAnsi"/>
+                <w:sz w:val="20"/>
+                <w:szCs w:val="20"/>
+                <w:lang w:eastAsia="es-CL"/>
+              </w:rPr>
+              <w:t>Diseño e implementación del sistema de match.</w:t>
+            </w:r>
+          </w:p>
+          <w:p>
+            <w:pPr>
+              <w:numPr>
+                <w:ilvl w:val="1"/>
+                <w:numId w:val="13"/>
+              </w:numPr>
+              <w:spacing w:before="100" w:beforeAutospacing="1" w:after="100" w:afterAutospacing="1" w:line="240" w:lineRule="auto"/>
+              <w:rPr>
+                <w:rFonts w:eastAsia="Times New Roman" w:cstheme="minorHAnsi"/>
+                <w:sz w:val="20"/>
+                <w:szCs w:val="20"/>
+                <w:lang w:eastAsia="es-CL"/>
+              </w:rPr>
+            </w:pPr>
+            <w:r>
+              <w:rPr>
+                <w:rFonts w:eastAsia="Times New Roman" w:cstheme="minorHAnsi"/>
+                <w:sz w:val="20"/>
+                <w:szCs w:val="20"/>
+                <w:lang w:eastAsia="es-CL"/>
+              </w:rPr>
+              <w:t>Desarrollo e integración del algoritmo de recomendación.</w:t>
+            </w:r>
+          </w:p>
+          <w:p>
+            <w:pPr>
+              <w:spacing w:beforeAutospacing="1" w:after="0" w:afterAutospacing="1" w:line="240" w:lineRule="auto"/>
+              <w:ind w:left="720"/>
+              <w:rPr>
+                <w:rFonts w:eastAsia="Times New Roman" w:cstheme="minorHAnsi"/>
+                <w:sz w:val="20"/>
+                <w:szCs w:val="20"/>
+                <w:lang w:eastAsia="es-CL"/>
+              </w:rPr>
+            </w:pPr>
+            <w:r>
+              <w:rPr>
+                <w:rFonts w:eastAsia="Times New Roman" w:cstheme="minorHAnsi"/>
+                <w:b/>
+                <w:bCs/>
+                <w:sz w:val="20"/>
+                <w:szCs w:val="20"/>
+                <w:lang w:eastAsia="es-CL"/>
+              </w:rPr>
+              <w:t>Tareas Asociadas:</w:t>
+            </w:r>
+          </w:p>
+          <w:p>
+            <w:pPr>
+              <w:numPr>
+                <w:ilvl w:val="1"/>
+                <w:numId w:val="13"/>
+              </w:numPr>
+              <w:spacing w:before="100" w:beforeAutospacing="1" w:after="100" w:afterAutospacing="1" w:line="240" w:lineRule="auto"/>
+              <w:rPr>
+                <w:rFonts w:eastAsia="Times New Roman" w:cstheme="minorHAnsi"/>
+                <w:sz w:val="20"/>
+                <w:szCs w:val="20"/>
+                <w:lang w:eastAsia="es-CL"/>
+              </w:rPr>
+            </w:pPr>
+            <w:r>
+              <w:rPr>
+                <w:rFonts w:eastAsia="Times New Roman" w:cstheme="minorHAnsi"/>
+                <w:b/>
+                <w:bCs/>
+                <w:sz w:val="20"/>
+                <w:szCs w:val="20"/>
+                <w:lang w:eastAsia="es-CL"/>
+              </w:rPr>
+              <w:t>Desarrollo del algoritmo de recomendación.</w:t>
+            </w:r>
+            <w:r>
+              <w:rPr>
+                <w:rFonts w:eastAsia="Times New Roman" w:cstheme="minorHAnsi"/>
+                <w:sz w:val="20"/>
+                <w:szCs w:val="20"/>
+                <w:lang w:eastAsia="es-CL"/>
+              </w:rPr>
+              <w:t xml:space="preserve"> (Alexis)</w:t>
+            </w:r>
+          </w:p>
+          <w:p>
+            <w:pPr>
+              <w:numPr>
+                <w:ilvl w:val="1"/>
+                <w:numId w:val="13"/>
+              </w:numPr>
+              <w:spacing w:before="100" w:beforeAutospacing="1" w:after="100" w:afterAutospacing="1" w:line="240" w:lineRule="auto"/>
+              <w:rPr>
+                <w:rFonts w:eastAsia="Times New Roman" w:cstheme="minorHAnsi"/>
+                <w:sz w:val="20"/>
+                <w:szCs w:val="20"/>
+                <w:lang w:eastAsia="es-CL"/>
+              </w:rPr>
+            </w:pPr>
+            <w:r>
+              <w:rPr>
+                <w:rFonts w:eastAsia="Times New Roman" w:cstheme="minorHAnsi"/>
+                <w:b/>
+                <w:bCs/>
+                <w:sz w:val="20"/>
+                <w:szCs w:val="20"/>
+                <w:lang w:eastAsia="es-CL"/>
+              </w:rPr>
+              <w:t>Implementación de la interfaz del sistema de match.</w:t>
+            </w:r>
+            <w:r>
+              <w:rPr>
+                <w:rFonts w:eastAsia="Times New Roman" w:cstheme="minorHAnsi"/>
+                <w:sz w:val="20"/>
+                <w:szCs w:val="20"/>
+                <w:lang w:eastAsia="es-CL"/>
+              </w:rPr>
+              <w:t xml:space="preserve"> (Felipe)</w:t>
+            </w:r>
+          </w:p>
+          <w:p>
+            <w:pPr>
+              <w:numPr>
+                <w:ilvl w:val="1"/>
+                <w:numId w:val="13"/>
+              </w:numPr>
+              <w:spacing w:before="100" w:beforeAutospacing="1" w:after="100" w:afterAutospacing="1" w:line="240" w:lineRule="auto"/>
+              <w:rPr>
+                <w:rFonts w:eastAsia="Times New Roman" w:cstheme="minorHAnsi"/>
+                <w:sz w:val="20"/>
+                <w:szCs w:val="20"/>
+                <w:lang w:eastAsia="es-CL"/>
+              </w:rPr>
+            </w:pPr>
+            <w:r>
+              <w:rPr>
+                <w:rFonts w:eastAsia="Times New Roman" w:cstheme="minorHAnsi"/>
+                <w:b/>
+                <w:bCs/>
+                <w:sz w:val="20"/>
+                <w:szCs w:val="20"/>
+                <w:lang w:eastAsia="es-CL"/>
+              </w:rPr>
+              <w:t>Integración del algoritmo con el sistema de match.</w:t>
+            </w:r>
+            <w:r>
+              <w:rPr>
+                <w:rFonts w:eastAsia="Times New Roman" w:cstheme="minorHAnsi"/>
+                <w:sz w:val="20"/>
+                <w:szCs w:val="20"/>
+                <w:lang w:eastAsia="es-CL"/>
+              </w:rPr>
+              <w:t xml:space="preserve"> (Elvis)</w:t>
+            </w:r>
+          </w:p>
+          <w:p>
+            <w:pPr>
+              <w:numPr>
+                <w:ilvl w:val="1"/>
+                <w:numId w:val="13"/>
+              </w:numPr>
+              <w:spacing w:before="100" w:beforeAutospacing="1" w:after="100" w:afterAutospacing="1" w:line="240" w:lineRule="auto"/>
+              <w:rPr>
+                <w:rFonts w:eastAsia="Times New Roman" w:cstheme="minorHAnsi"/>
+                <w:sz w:val="20"/>
+                <w:szCs w:val="20"/>
+                <w:lang w:eastAsia="es-CL"/>
+              </w:rPr>
+            </w:pPr>
+            <w:r>
+              <w:rPr>
+                <w:rFonts w:eastAsia="Times New Roman" w:cstheme="minorHAnsi"/>
+                <w:b/>
+                <w:bCs/>
+                <w:sz w:val="20"/>
+                <w:szCs w:val="20"/>
+                <w:lang w:eastAsia="es-CL"/>
+              </w:rPr>
+              <w:t>Pruebas iniciales del sistema de match y algoritmos.</w:t>
+            </w:r>
+            <w:r>
+              <w:rPr>
+                <w:rFonts w:eastAsia="Times New Roman" w:cstheme="minorHAnsi"/>
+                <w:sz w:val="20"/>
+                <w:szCs w:val="20"/>
+                <w:lang w:eastAsia="es-CL"/>
+              </w:rPr>
+              <w:t xml:space="preserve"> (Todo el equipo)</w:t>
+            </w:r>
+          </w:p>
+          <w:p>
+            <w:pPr>
               <w:spacing w:after="0" w:line="240" w:lineRule="auto"/>
-              <w:ind w:left="1080"/>
-              <w:rPr>
-                <w:rFonts w:eastAsiaTheme="minorEastAsia" w:cstheme="minorHAnsi"/>
-                <w:sz w:val="20"/>
-                <w:szCs w:val="20"/>
-              </w:rPr>
-            </w:pPr>
-            <w:r>
-              <w:rPr>
-                <w:rFonts w:eastAsiaTheme="minorEastAsia" w:cstheme="minorHAnsi"/>
-                <w:b/>
-                <w:bCs/>
-                <w:sz w:val="20"/>
-                <w:szCs w:val="20"/>
-              </w:rPr>
-              <w:t>Objetivo</w:t>
-            </w:r>
-            <w:r>
-              <w:rPr>
-                <w:rFonts w:eastAsiaTheme="minorEastAsia" w:cstheme="minorHAnsi"/>
-                <w:sz w:val="20"/>
-                <w:szCs w:val="20"/>
-              </w:rPr>
-              <w:t xml:space="preserve">: Implementación de los </w:t>
-            </w:r>
-            <w:r>
-              <w:rPr>
-                <w:rFonts w:eastAsiaTheme="minorEastAsia" w:cstheme="minorHAnsi"/>
-                <w:b/>
-                <w:bCs/>
-                <w:sz w:val="20"/>
-                <w:szCs w:val="20"/>
-              </w:rPr>
-              <w:t>filtros de búsqueda avanzada</w:t>
-            </w:r>
-            <w:r>
-              <w:rPr>
-                <w:rFonts w:eastAsiaTheme="minorEastAsia" w:cstheme="minorHAnsi"/>
-                <w:sz w:val="20"/>
-                <w:szCs w:val="20"/>
-              </w:rPr>
-              <w:t xml:space="preserve"> (género, ubicación, experiencia, etc.) y la </w:t>
-            </w:r>
-            <w:r>
-              <w:rPr>
-                <w:rFonts w:eastAsiaTheme="minorEastAsia" w:cstheme="minorHAnsi"/>
-                <w:b/>
-                <w:bCs/>
-                <w:sz w:val="20"/>
-                <w:szCs w:val="20"/>
-              </w:rPr>
-              <w:t>categorización de usuarios</w:t>
-            </w:r>
-            <w:r>
-              <w:rPr>
-                <w:rFonts w:eastAsiaTheme="minorEastAsia" w:cstheme="minorHAnsi"/>
-                <w:sz w:val="20"/>
-                <w:szCs w:val="20"/>
-              </w:rPr>
-              <w:t xml:space="preserve"> (músicos, productores, </w:t>
-            </w:r>
-            <w:proofErr w:type="spellStart"/>
-            <w:r>
-              <w:rPr>
-                <w:rFonts w:eastAsiaTheme="minorEastAsia" w:cstheme="minorHAnsi"/>
-                <w:sz w:val="20"/>
-                <w:szCs w:val="20"/>
-              </w:rPr>
-              <w:t>DJ's</w:t>
-            </w:r>
-            <w:proofErr w:type="spellEnd"/>
-            <w:r>
-              <w:rPr>
-                <w:rFonts w:eastAsiaTheme="minorEastAsia" w:cstheme="minorHAnsi"/>
-                <w:sz w:val="20"/>
-                <w:szCs w:val="20"/>
-              </w:rPr>
-              <w:t>, etc.).</w:t>
+              <w:rPr>
+                <w:rFonts w:eastAsia="Times New Roman" w:cstheme="minorHAnsi"/>
+                <w:sz w:val="20"/>
+                <w:szCs w:val="20"/>
+                <w:lang w:eastAsia="es-CL"/>
+              </w:rPr>
+            </w:pPr>
+            <w:r>
+              <w:rPr>
+                <w:rFonts w:eastAsia="Times New Roman" w:cstheme="minorHAnsi"/>
+                <w:sz w:val="20"/>
+                <w:szCs w:val="20"/>
+                <w:lang w:eastAsia="es-CL"/>
+              </w:rPr>
+              <w:pict w14:anchorId="4653C3D9">
+                <v:rect id="_x0000_i1087" style="width:0;height:1.5pt" o:hralign="center" o:hrstd="t" o:hr="t" fillcolor="#a0a0a0" stroked="f"/>
+              </w:pict>
             </w:r>
           </w:p>
           <w:p>
             <w:pPr>
               <w:numPr>
                 <w:ilvl w:val="0"/>
-                <w:numId w:val="7"/>
+                <w:numId w:val="14"/>
               </w:numPr>
-              <w:spacing w:after="0" w:line="240" w:lineRule="auto"/>
-              <w:ind w:left="720"/>
-              <w:rPr>
-                <w:rFonts w:eastAsiaTheme="minorEastAsia" w:cstheme="minorHAnsi"/>
-                <w:sz w:val="20"/>
-                <w:szCs w:val="20"/>
-              </w:rPr>
-            </w:pPr>
-            <w:r>
-              <w:rPr>
-                <w:rFonts w:eastAsiaTheme="minorEastAsia" w:cstheme="minorHAnsi"/>
-                <w:b/>
-                <w:bCs/>
-                <w:sz w:val="20"/>
-                <w:szCs w:val="20"/>
-              </w:rPr>
-              <w:t>Sprint 4 (3 semanas)</w:t>
-            </w:r>
-            <w:r>
-              <w:rPr>
-                <w:rFonts w:eastAsiaTheme="minorEastAsia" w:cstheme="minorHAnsi"/>
-                <w:sz w:val="20"/>
-                <w:szCs w:val="20"/>
-              </w:rPr>
-              <w:t>:</w:t>
+              <w:spacing w:before="100" w:beforeAutospacing="1" w:after="100" w:afterAutospacing="1" w:line="240" w:lineRule="auto"/>
+              <w:rPr>
+                <w:rFonts w:eastAsia="Times New Roman" w:cstheme="minorHAnsi"/>
+                <w:sz w:val="20"/>
+                <w:szCs w:val="20"/>
+                <w:lang w:eastAsia="es-CL"/>
+              </w:rPr>
+            </w:pPr>
+            <w:r>
+              <w:rPr>
+                <w:rFonts w:eastAsia="Times New Roman" w:cstheme="minorHAnsi"/>
+                <w:b/>
+                <w:bCs/>
+                <w:sz w:val="20"/>
+                <w:szCs w:val="20"/>
+                <w:lang w:eastAsia="es-CL"/>
+              </w:rPr>
+              <w:t>Sprint 4 (Semanas 7-8):</w:t>
+            </w:r>
+            <w:r>
+              <w:rPr>
+                <w:rFonts w:eastAsia="Times New Roman" w:cstheme="minorHAnsi"/>
+                <w:sz w:val="20"/>
+                <w:szCs w:val="20"/>
+                <w:lang w:eastAsia="es-CL"/>
+              </w:rPr>
+              <w:br/>
+            </w:r>
+            <w:r>
+              <w:rPr>
+                <w:rFonts w:eastAsia="Times New Roman" w:cstheme="minorHAnsi"/>
+                <w:b/>
+                <w:bCs/>
+                <w:sz w:val="20"/>
+                <w:szCs w:val="20"/>
+                <w:lang w:eastAsia="es-CL"/>
+              </w:rPr>
+              <w:t>Objetivo:</w:t>
             </w:r>
           </w:p>
           <w:p>
             <w:pPr>
               <w:numPr>
                 <w:ilvl w:val="1"/>
-                <w:numId w:val="7"/>
+                <w:numId w:val="14"/>
               </w:numPr>
+              <w:spacing w:before="100" w:beforeAutospacing="1" w:after="100" w:afterAutospacing="1" w:line="240" w:lineRule="auto"/>
+              <w:rPr>
+                <w:rFonts w:eastAsia="Times New Roman" w:cstheme="minorHAnsi"/>
+                <w:sz w:val="20"/>
+                <w:szCs w:val="20"/>
+                <w:lang w:eastAsia="es-CL"/>
+              </w:rPr>
+            </w:pPr>
+            <w:r>
+              <w:rPr>
+                <w:rFonts w:eastAsia="Times New Roman" w:cstheme="minorHAnsi"/>
+                <w:sz w:val="20"/>
+                <w:szCs w:val="20"/>
+                <w:lang w:eastAsia="es-CL"/>
+              </w:rPr>
+              <w:t>Implementación del sistema de chat privado entre colaboradores.</w:t>
+            </w:r>
+          </w:p>
+          <w:p>
+            <w:pPr>
+              <w:numPr>
+                <w:ilvl w:val="1"/>
+                <w:numId w:val="14"/>
+              </w:numPr>
+              <w:spacing w:before="100" w:beforeAutospacing="1" w:after="100" w:afterAutospacing="1" w:line="240" w:lineRule="auto"/>
+              <w:rPr>
+                <w:rFonts w:eastAsia="Times New Roman" w:cstheme="minorHAnsi"/>
+                <w:sz w:val="20"/>
+                <w:szCs w:val="20"/>
+                <w:lang w:eastAsia="es-CL"/>
+              </w:rPr>
+            </w:pPr>
+            <w:r>
+              <w:rPr>
+                <w:rFonts w:eastAsia="Times New Roman" w:cstheme="minorHAnsi"/>
+                <w:sz w:val="20"/>
+                <w:szCs w:val="20"/>
+                <w:lang w:eastAsia="es-CL"/>
+              </w:rPr>
+              <w:t>Desarrollo del sistema de valoración de colaboraciones.</w:t>
+            </w:r>
+          </w:p>
+          <w:p>
+            <w:pPr>
+              <w:spacing w:beforeAutospacing="1" w:after="0" w:afterAutospacing="1" w:line="240" w:lineRule="auto"/>
+              <w:ind w:left="720"/>
+              <w:rPr>
+                <w:rFonts w:eastAsia="Times New Roman" w:cstheme="minorHAnsi"/>
+                <w:sz w:val="20"/>
+                <w:szCs w:val="20"/>
+                <w:lang w:eastAsia="es-CL"/>
+              </w:rPr>
+            </w:pPr>
+            <w:r>
+              <w:rPr>
+                <w:rFonts w:eastAsia="Times New Roman" w:cstheme="minorHAnsi"/>
+                <w:b/>
+                <w:bCs/>
+                <w:sz w:val="20"/>
+                <w:szCs w:val="20"/>
+                <w:lang w:eastAsia="es-CL"/>
+              </w:rPr>
+              <w:t>Tareas Asociadas:</w:t>
+            </w:r>
+          </w:p>
+          <w:p>
+            <w:pPr>
+              <w:numPr>
+                <w:ilvl w:val="1"/>
+                <w:numId w:val="14"/>
+              </w:numPr>
+              <w:spacing w:before="100" w:beforeAutospacing="1" w:after="100" w:afterAutospacing="1" w:line="240" w:lineRule="auto"/>
+              <w:rPr>
+                <w:rFonts w:eastAsia="Times New Roman" w:cstheme="minorHAnsi"/>
+                <w:sz w:val="20"/>
+                <w:szCs w:val="20"/>
+                <w:lang w:eastAsia="es-CL"/>
+              </w:rPr>
+            </w:pPr>
+            <w:r>
+              <w:rPr>
+                <w:rFonts w:eastAsia="Times New Roman" w:cstheme="minorHAnsi"/>
+                <w:b/>
+                <w:bCs/>
+                <w:sz w:val="20"/>
+                <w:szCs w:val="20"/>
+                <w:lang w:eastAsia="es-CL"/>
+              </w:rPr>
+              <w:t>Desarrollo de la funcionalidad de chat privado (</w:t>
+            </w:r>
+            <w:proofErr w:type="spellStart"/>
+            <w:r>
+              <w:rPr>
+                <w:rFonts w:eastAsia="Times New Roman" w:cstheme="minorHAnsi"/>
+                <w:b/>
+                <w:bCs/>
+                <w:sz w:val="20"/>
+                <w:szCs w:val="20"/>
+                <w:lang w:eastAsia="es-CL"/>
+              </w:rPr>
+              <w:t>frontend</w:t>
+            </w:r>
+            <w:proofErr w:type="spellEnd"/>
+            <w:r>
+              <w:rPr>
+                <w:rFonts w:eastAsia="Times New Roman" w:cstheme="minorHAnsi"/>
+                <w:b/>
+                <w:bCs/>
+                <w:sz w:val="20"/>
+                <w:szCs w:val="20"/>
+                <w:lang w:eastAsia="es-CL"/>
+              </w:rPr>
+              <w:t>).</w:t>
+            </w:r>
+            <w:r>
+              <w:rPr>
+                <w:rFonts w:eastAsia="Times New Roman" w:cstheme="minorHAnsi"/>
+                <w:sz w:val="20"/>
+                <w:szCs w:val="20"/>
+                <w:lang w:eastAsia="es-CL"/>
+              </w:rPr>
+              <w:t xml:space="preserve"> (Felipe)</w:t>
+            </w:r>
+          </w:p>
+          <w:p>
+            <w:pPr>
+              <w:numPr>
+                <w:ilvl w:val="1"/>
+                <w:numId w:val="14"/>
+              </w:numPr>
+              <w:spacing w:before="100" w:beforeAutospacing="1" w:after="100" w:afterAutospacing="1" w:line="240" w:lineRule="auto"/>
+              <w:rPr>
+                <w:rFonts w:eastAsia="Times New Roman" w:cstheme="minorHAnsi"/>
+                <w:sz w:val="20"/>
+                <w:szCs w:val="20"/>
+                <w:lang w:eastAsia="es-CL"/>
+              </w:rPr>
+            </w:pPr>
+            <w:r>
+              <w:rPr>
+                <w:rFonts w:eastAsia="Times New Roman" w:cstheme="minorHAnsi"/>
+                <w:b/>
+                <w:bCs/>
+                <w:sz w:val="20"/>
+                <w:szCs w:val="20"/>
+                <w:lang w:eastAsia="es-CL"/>
+              </w:rPr>
+              <w:t xml:space="preserve">Implementación del </w:t>
+            </w:r>
+            <w:proofErr w:type="spellStart"/>
+            <w:r>
+              <w:rPr>
+                <w:rFonts w:eastAsia="Times New Roman" w:cstheme="minorHAnsi"/>
+                <w:b/>
+                <w:bCs/>
+                <w:sz w:val="20"/>
+                <w:szCs w:val="20"/>
+                <w:lang w:eastAsia="es-CL"/>
+              </w:rPr>
+              <w:t>backend</w:t>
+            </w:r>
+            <w:proofErr w:type="spellEnd"/>
+            <w:r>
+              <w:rPr>
+                <w:rFonts w:eastAsia="Times New Roman" w:cstheme="minorHAnsi"/>
+                <w:b/>
+                <w:bCs/>
+                <w:sz w:val="20"/>
+                <w:szCs w:val="20"/>
+                <w:lang w:eastAsia="es-CL"/>
+              </w:rPr>
+              <w:t xml:space="preserve"> para chat privado.</w:t>
+            </w:r>
+            <w:r>
+              <w:rPr>
+                <w:rFonts w:eastAsia="Times New Roman" w:cstheme="minorHAnsi"/>
+                <w:sz w:val="20"/>
+                <w:szCs w:val="20"/>
+                <w:lang w:eastAsia="es-CL"/>
+              </w:rPr>
+              <w:t xml:space="preserve"> (Elvis, Alexis)</w:t>
+            </w:r>
+          </w:p>
+          <w:p>
+            <w:pPr>
+              <w:numPr>
+                <w:ilvl w:val="1"/>
+                <w:numId w:val="14"/>
+              </w:numPr>
+              <w:spacing w:before="100" w:beforeAutospacing="1" w:after="100" w:afterAutospacing="1" w:line="240" w:lineRule="auto"/>
+              <w:rPr>
+                <w:rFonts w:eastAsia="Times New Roman" w:cstheme="minorHAnsi"/>
+                <w:sz w:val="20"/>
+                <w:szCs w:val="20"/>
+                <w:lang w:eastAsia="es-CL"/>
+              </w:rPr>
+            </w:pPr>
+            <w:r>
+              <w:rPr>
+                <w:rFonts w:eastAsia="Times New Roman" w:cstheme="minorHAnsi"/>
+                <w:b/>
+                <w:bCs/>
+                <w:sz w:val="20"/>
+                <w:szCs w:val="20"/>
+                <w:lang w:eastAsia="es-CL"/>
+              </w:rPr>
+              <w:t>Desarrollo de la funcionalidad de valoración de colaboraciones (</w:t>
+            </w:r>
+            <w:proofErr w:type="spellStart"/>
+            <w:r>
+              <w:rPr>
+                <w:rFonts w:eastAsia="Times New Roman" w:cstheme="minorHAnsi"/>
+                <w:b/>
+                <w:bCs/>
+                <w:sz w:val="20"/>
+                <w:szCs w:val="20"/>
+                <w:lang w:eastAsia="es-CL"/>
+              </w:rPr>
+              <w:t>frontend</w:t>
+            </w:r>
+            <w:proofErr w:type="spellEnd"/>
+            <w:r>
+              <w:rPr>
+                <w:rFonts w:eastAsia="Times New Roman" w:cstheme="minorHAnsi"/>
+                <w:b/>
+                <w:bCs/>
+                <w:sz w:val="20"/>
+                <w:szCs w:val="20"/>
+                <w:lang w:eastAsia="es-CL"/>
+              </w:rPr>
+              <w:t>).</w:t>
+            </w:r>
+            <w:r>
+              <w:rPr>
+                <w:rFonts w:eastAsia="Times New Roman" w:cstheme="minorHAnsi"/>
+                <w:sz w:val="20"/>
+                <w:szCs w:val="20"/>
+                <w:lang w:eastAsia="es-CL"/>
+              </w:rPr>
+              <w:t xml:space="preserve"> (Alexis)</w:t>
+            </w:r>
+          </w:p>
+          <w:p>
+            <w:pPr>
+              <w:numPr>
+                <w:ilvl w:val="1"/>
+                <w:numId w:val="14"/>
+              </w:numPr>
+              <w:spacing w:before="100" w:beforeAutospacing="1" w:after="100" w:afterAutospacing="1" w:line="240" w:lineRule="auto"/>
+              <w:rPr>
+                <w:rFonts w:eastAsia="Times New Roman" w:cstheme="minorHAnsi"/>
+                <w:sz w:val="20"/>
+                <w:szCs w:val="20"/>
+                <w:lang w:eastAsia="es-CL"/>
+              </w:rPr>
+            </w:pPr>
+            <w:r>
+              <w:rPr>
+                <w:rFonts w:eastAsia="Times New Roman" w:cstheme="minorHAnsi"/>
+                <w:b/>
+                <w:bCs/>
+                <w:sz w:val="20"/>
+                <w:szCs w:val="20"/>
+                <w:lang w:eastAsia="es-CL"/>
+              </w:rPr>
+              <w:t xml:space="preserve">Gestión del sistema de valoración en </w:t>
+            </w:r>
+            <w:proofErr w:type="spellStart"/>
+            <w:r>
+              <w:rPr>
+                <w:rFonts w:eastAsia="Times New Roman" w:cstheme="minorHAnsi"/>
+                <w:b/>
+                <w:bCs/>
+                <w:sz w:val="20"/>
+                <w:szCs w:val="20"/>
+                <w:lang w:eastAsia="es-CL"/>
+              </w:rPr>
+              <w:t>backend</w:t>
+            </w:r>
+            <w:proofErr w:type="spellEnd"/>
+            <w:r>
+              <w:rPr>
+                <w:rFonts w:eastAsia="Times New Roman" w:cstheme="minorHAnsi"/>
+                <w:b/>
+                <w:bCs/>
+                <w:sz w:val="20"/>
+                <w:szCs w:val="20"/>
+                <w:lang w:eastAsia="es-CL"/>
+              </w:rPr>
+              <w:t>.</w:t>
+            </w:r>
+            <w:r>
+              <w:rPr>
+                <w:rFonts w:eastAsia="Times New Roman" w:cstheme="minorHAnsi"/>
+                <w:sz w:val="20"/>
+                <w:szCs w:val="20"/>
+                <w:lang w:eastAsia="es-CL"/>
+              </w:rPr>
+              <w:t xml:space="preserve"> (Elvis)</w:t>
+            </w:r>
+          </w:p>
+          <w:p>
+            <w:pPr>
               <w:spacing w:after="0" w:line="240" w:lineRule="auto"/>
-              <w:ind w:left="1080"/>
-              <w:rPr>
-                <w:rFonts w:eastAsiaTheme="minorEastAsia" w:cstheme="minorHAnsi"/>
-                <w:sz w:val="20"/>
-                <w:szCs w:val="20"/>
-              </w:rPr>
-            </w:pPr>
-            <w:r>
-              <w:rPr>
-                <w:rFonts w:eastAsiaTheme="minorEastAsia" w:cstheme="minorHAnsi"/>
-                <w:b/>
-                <w:bCs/>
-                <w:sz w:val="20"/>
-                <w:szCs w:val="20"/>
-              </w:rPr>
-              <w:t>Objetivo</w:t>
-            </w:r>
-            <w:r>
-              <w:rPr>
-                <w:rFonts w:eastAsiaTheme="minorEastAsia" w:cstheme="minorHAnsi"/>
-                <w:sz w:val="20"/>
-                <w:szCs w:val="20"/>
-              </w:rPr>
-              <w:t xml:space="preserve">: Desarrollo del sistema de </w:t>
-            </w:r>
-            <w:r>
-              <w:rPr>
-                <w:rFonts w:eastAsiaTheme="minorEastAsia" w:cstheme="minorHAnsi"/>
-                <w:b/>
-                <w:bCs/>
-                <w:sz w:val="20"/>
-                <w:szCs w:val="20"/>
-              </w:rPr>
-              <w:t>match</w:t>
-            </w:r>
-            <w:r>
-              <w:rPr>
-                <w:rFonts w:eastAsiaTheme="minorEastAsia" w:cstheme="minorHAnsi"/>
-                <w:sz w:val="20"/>
-                <w:szCs w:val="20"/>
-              </w:rPr>
-              <w:t xml:space="preserve"> y el </w:t>
-            </w:r>
-            <w:r>
-              <w:rPr>
-                <w:rFonts w:eastAsiaTheme="minorEastAsia" w:cstheme="minorHAnsi"/>
-                <w:b/>
-                <w:bCs/>
-                <w:sz w:val="20"/>
-                <w:szCs w:val="20"/>
-              </w:rPr>
-              <w:t>algoritmo de recomendación</w:t>
-            </w:r>
-            <w:r>
-              <w:rPr>
-                <w:rFonts w:eastAsiaTheme="minorEastAsia" w:cstheme="minorHAnsi"/>
-                <w:sz w:val="20"/>
-                <w:szCs w:val="20"/>
-              </w:rPr>
-              <w:t xml:space="preserve"> basado en gustos musicales y perfiles.</w:t>
+              <w:rPr>
+                <w:rFonts w:eastAsia="Times New Roman" w:cstheme="minorHAnsi"/>
+                <w:sz w:val="20"/>
+                <w:szCs w:val="20"/>
+                <w:lang w:eastAsia="es-CL"/>
+              </w:rPr>
+            </w:pPr>
+            <w:r>
+              <w:rPr>
+                <w:rFonts w:eastAsia="Times New Roman" w:cstheme="minorHAnsi"/>
+                <w:sz w:val="20"/>
+                <w:szCs w:val="20"/>
+                <w:lang w:eastAsia="es-CL"/>
+              </w:rPr>
+              <w:pict w14:anchorId="168D2C28">
+                <v:rect id="_x0000_i1088" style="width:0;height:1.5pt" o:hralign="center" o:hrstd="t" o:hr="t" fillcolor="#a0a0a0" stroked="f"/>
+              </w:pict>
             </w:r>
           </w:p>
           <w:p>
             <w:pPr>
               <w:numPr>
                 <w:ilvl w:val="0"/>
-                <w:numId w:val="7"/>
+                <w:numId w:val="15"/>
               </w:numPr>
-              <w:spacing w:after="0" w:line="240" w:lineRule="auto"/>
-              <w:ind w:left="720"/>
-              <w:rPr>
-                <w:rFonts w:eastAsiaTheme="minorEastAsia" w:cstheme="minorHAnsi"/>
-                <w:sz w:val="20"/>
-                <w:szCs w:val="20"/>
-              </w:rPr>
-            </w:pPr>
-            <w:r>
-              <w:rPr>
-                <w:rFonts w:eastAsiaTheme="minorEastAsia" w:cstheme="minorHAnsi"/>
-                <w:b/>
-                <w:bCs/>
-                <w:sz w:val="20"/>
-                <w:szCs w:val="20"/>
-              </w:rPr>
-              <w:t>Sprint 5 (2 semanas)</w:t>
-            </w:r>
-            <w:r>
-              <w:rPr>
-                <w:rFonts w:eastAsiaTheme="minorEastAsia" w:cstheme="minorHAnsi"/>
-                <w:sz w:val="20"/>
-                <w:szCs w:val="20"/>
-              </w:rPr>
-              <w:t>:</w:t>
+              <w:spacing w:before="100" w:beforeAutospacing="1" w:after="100" w:afterAutospacing="1" w:line="240" w:lineRule="auto"/>
+              <w:rPr>
+                <w:rFonts w:eastAsia="Times New Roman" w:cstheme="minorHAnsi"/>
+                <w:sz w:val="20"/>
+                <w:szCs w:val="20"/>
+                <w:lang w:eastAsia="es-CL"/>
+              </w:rPr>
+            </w:pPr>
+            <w:r>
+              <w:rPr>
+                <w:rFonts w:eastAsia="Times New Roman" w:cstheme="minorHAnsi"/>
+                <w:b/>
+                <w:bCs/>
+                <w:sz w:val="20"/>
+                <w:szCs w:val="20"/>
+                <w:lang w:eastAsia="es-CL"/>
+              </w:rPr>
+              <w:t>Sprint 5 (Semanas 9-10):</w:t>
+            </w:r>
+            <w:r>
+              <w:rPr>
+                <w:rFonts w:eastAsia="Times New Roman" w:cstheme="minorHAnsi"/>
+                <w:sz w:val="20"/>
+                <w:szCs w:val="20"/>
+                <w:lang w:eastAsia="es-CL"/>
+              </w:rPr>
+              <w:br/>
+            </w:r>
+            <w:r>
+              <w:rPr>
+                <w:rFonts w:eastAsia="Times New Roman" w:cstheme="minorHAnsi"/>
+                <w:b/>
+                <w:bCs/>
+                <w:sz w:val="20"/>
+                <w:szCs w:val="20"/>
+                <w:lang w:eastAsia="es-CL"/>
+              </w:rPr>
+              <w:t>Objetivo:</w:t>
             </w:r>
           </w:p>
           <w:p>
             <w:pPr>
               <w:numPr>
                 <w:ilvl w:val="1"/>
-                <w:numId w:val="7"/>
+                <w:numId w:val="15"/>
               </w:numPr>
+              <w:spacing w:before="100" w:beforeAutospacing="1" w:after="100" w:afterAutospacing="1" w:line="240" w:lineRule="auto"/>
+              <w:rPr>
+                <w:rFonts w:eastAsia="Times New Roman" w:cstheme="minorHAnsi"/>
+                <w:sz w:val="20"/>
+                <w:szCs w:val="20"/>
+                <w:lang w:eastAsia="es-CL"/>
+              </w:rPr>
+            </w:pPr>
+            <w:r>
+              <w:rPr>
+                <w:rFonts w:eastAsia="Times New Roman" w:cstheme="minorHAnsi"/>
+                <w:sz w:val="20"/>
+                <w:szCs w:val="20"/>
+                <w:lang w:eastAsia="es-CL"/>
+              </w:rPr>
+              <w:t>Implementación de la sección "</w:t>
+            </w:r>
+            <w:proofErr w:type="spellStart"/>
+            <w:r>
+              <w:rPr>
+                <w:rFonts w:eastAsia="Times New Roman" w:cstheme="minorHAnsi"/>
+                <w:sz w:val="20"/>
+                <w:szCs w:val="20"/>
+                <w:lang w:eastAsia="es-CL"/>
+              </w:rPr>
+              <w:t>Watch</w:t>
+            </w:r>
+            <w:proofErr w:type="spellEnd"/>
+            <w:r>
+              <w:rPr>
+                <w:rFonts w:eastAsia="Times New Roman" w:cstheme="minorHAnsi"/>
+                <w:sz w:val="20"/>
+                <w:szCs w:val="20"/>
+                <w:lang w:eastAsia="es-CL"/>
+              </w:rPr>
+              <w:t>" para compartir videos cortos.</w:t>
+            </w:r>
+          </w:p>
+          <w:p>
+            <w:pPr>
+              <w:numPr>
+                <w:ilvl w:val="1"/>
+                <w:numId w:val="15"/>
+              </w:numPr>
+              <w:spacing w:before="100" w:beforeAutospacing="1" w:after="100" w:afterAutospacing="1" w:line="240" w:lineRule="auto"/>
+              <w:rPr>
+                <w:rFonts w:eastAsia="Times New Roman" w:cstheme="minorHAnsi"/>
+                <w:sz w:val="20"/>
+                <w:szCs w:val="20"/>
+                <w:lang w:eastAsia="es-CL"/>
+              </w:rPr>
+            </w:pPr>
+            <w:r>
+              <w:rPr>
+                <w:rFonts w:eastAsia="Times New Roman" w:cstheme="minorHAnsi"/>
+                <w:sz w:val="20"/>
+                <w:szCs w:val="20"/>
+                <w:lang w:eastAsia="es-CL"/>
+              </w:rPr>
+              <w:t xml:space="preserve">Gestión del sistema de comentarios y videos en </w:t>
+            </w:r>
+            <w:proofErr w:type="spellStart"/>
+            <w:r>
+              <w:rPr>
+                <w:rFonts w:eastAsia="Times New Roman" w:cstheme="minorHAnsi"/>
+                <w:sz w:val="20"/>
+                <w:szCs w:val="20"/>
+                <w:lang w:eastAsia="es-CL"/>
+              </w:rPr>
+              <w:t>backend</w:t>
+            </w:r>
+            <w:proofErr w:type="spellEnd"/>
+            <w:r>
+              <w:rPr>
+                <w:rFonts w:eastAsia="Times New Roman" w:cstheme="minorHAnsi"/>
+                <w:sz w:val="20"/>
+                <w:szCs w:val="20"/>
+                <w:lang w:eastAsia="es-CL"/>
+              </w:rPr>
+              <w:t>.</w:t>
+            </w:r>
+          </w:p>
+          <w:p>
+            <w:pPr>
+              <w:spacing w:beforeAutospacing="1" w:after="0" w:afterAutospacing="1" w:line="240" w:lineRule="auto"/>
+              <w:ind w:left="720"/>
+              <w:rPr>
+                <w:rFonts w:eastAsia="Times New Roman" w:cstheme="minorHAnsi"/>
+                <w:sz w:val="20"/>
+                <w:szCs w:val="20"/>
+                <w:lang w:eastAsia="es-CL"/>
+              </w:rPr>
+            </w:pPr>
+            <w:r>
+              <w:rPr>
+                <w:rFonts w:eastAsia="Times New Roman" w:cstheme="minorHAnsi"/>
+                <w:b/>
+                <w:bCs/>
+                <w:sz w:val="20"/>
+                <w:szCs w:val="20"/>
+                <w:lang w:eastAsia="es-CL"/>
+              </w:rPr>
+              <w:t>Tareas Asociadas:</w:t>
+            </w:r>
+          </w:p>
+          <w:p>
+            <w:pPr>
+              <w:numPr>
+                <w:ilvl w:val="1"/>
+                <w:numId w:val="15"/>
+              </w:numPr>
+              <w:spacing w:before="100" w:beforeAutospacing="1" w:after="100" w:afterAutospacing="1" w:line="240" w:lineRule="auto"/>
+              <w:rPr>
+                <w:rFonts w:eastAsia="Times New Roman" w:cstheme="minorHAnsi"/>
+                <w:sz w:val="20"/>
+                <w:szCs w:val="20"/>
+                <w:lang w:eastAsia="es-CL"/>
+              </w:rPr>
+            </w:pPr>
+            <w:r>
+              <w:rPr>
+                <w:rFonts w:eastAsia="Times New Roman" w:cstheme="minorHAnsi"/>
+                <w:b/>
+                <w:bCs/>
+                <w:sz w:val="20"/>
+                <w:szCs w:val="20"/>
+                <w:lang w:eastAsia="es-CL"/>
+              </w:rPr>
+              <w:t>Desarrollo de la interfaz de la sección "</w:t>
+            </w:r>
+            <w:proofErr w:type="spellStart"/>
+            <w:r>
+              <w:rPr>
+                <w:rFonts w:eastAsia="Times New Roman" w:cstheme="minorHAnsi"/>
+                <w:b/>
+                <w:bCs/>
+                <w:sz w:val="20"/>
+                <w:szCs w:val="20"/>
+                <w:lang w:eastAsia="es-CL"/>
+              </w:rPr>
+              <w:t>Watch</w:t>
+            </w:r>
+            <w:proofErr w:type="spellEnd"/>
+            <w:r>
+              <w:rPr>
+                <w:rFonts w:eastAsia="Times New Roman" w:cstheme="minorHAnsi"/>
+                <w:b/>
+                <w:bCs/>
+                <w:sz w:val="20"/>
+                <w:szCs w:val="20"/>
+                <w:lang w:eastAsia="es-CL"/>
+              </w:rPr>
+              <w:t>".</w:t>
+            </w:r>
+            <w:r>
+              <w:rPr>
+                <w:rFonts w:eastAsia="Times New Roman" w:cstheme="minorHAnsi"/>
+                <w:sz w:val="20"/>
+                <w:szCs w:val="20"/>
+                <w:lang w:eastAsia="es-CL"/>
+              </w:rPr>
+              <w:t xml:space="preserve"> (Alexis)</w:t>
+            </w:r>
+          </w:p>
+          <w:p>
+            <w:pPr>
+              <w:numPr>
+                <w:ilvl w:val="1"/>
+                <w:numId w:val="15"/>
+              </w:numPr>
+              <w:spacing w:before="100" w:beforeAutospacing="1" w:after="100" w:afterAutospacing="1" w:line="240" w:lineRule="auto"/>
+              <w:rPr>
+                <w:rFonts w:eastAsia="Times New Roman" w:cstheme="minorHAnsi"/>
+                <w:sz w:val="20"/>
+                <w:szCs w:val="20"/>
+                <w:lang w:eastAsia="es-CL"/>
+              </w:rPr>
+            </w:pPr>
+            <w:r>
+              <w:rPr>
+                <w:rFonts w:eastAsia="Times New Roman" w:cstheme="minorHAnsi"/>
+                <w:b/>
+                <w:bCs/>
+                <w:sz w:val="20"/>
+                <w:szCs w:val="20"/>
+                <w:lang w:eastAsia="es-CL"/>
+              </w:rPr>
+              <w:t xml:space="preserve">Implementación del </w:t>
+            </w:r>
+            <w:proofErr w:type="spellStart"/>
+            <w:r>
+              <w:rPr>
+                <w:rFonts w:eastAsia="Times New Roman" w:cstheme="minorHAnsi"/>
+                <w:b/>
+                <w:bCs/>
+                <w:sz w:val="20"/>
+                <w:szCs w:val="20"/>
+                <w:lang w:eastAsia="es-CL"/>
+              </w:rPr>
+              <w:t>backend</w:t>
+            </w:r>
+            <w:proofErr w:type="spellEnd"/>
+            <w:r>
+              <w:rPr>
+                <w:rFonts w:eastAsia="Times New Roman" w:cstheme="minorHAnsi"/>
+                <w:b/>
+                <w:bCs/>
+                <w:sz w:val="20"/>
+                <w:szCs w:val="20"/>
+                <w:lang w:eastAsia="es-CL"/>
+              </w:rPr>
+              <w:t xml:space="preserve"> para gestión de videos y comentarios.</w:t>
+            </w:r>
+            <w:r>
+              <w:rPr>
+                <w:rFonts w:eastAsia="Times New Roman" w:cstheme="minorHAnsi"/>
+                <w:sz w:val="20"/>
+                <w:szCs w:val="20"/>
+                <w:lang w:eastAsia="es-CL"/>
+              </w:rPr>
+              <w:t xml:space="preserve"> (Elvis)</w:t>
+            </w:r>
+          </w:p>
+          <w:p>
+            <w:pPr>
+              <w:numPr>
+                <w:ilvl w:val="1"/>
+                <w:numId w:val="15"/>
+              </w:numPr>
+              <w:spacing w:before="100" w:beforeAutospacing="1" w:after="100" w:afterAutospacing="1" w:line="240" w:lineRule="auto"/>
+              <w:rPr>
+                <w:rFonts w:eastAsia="Times New Roman" w:cstheme="minorHAnsi"/>
+                <w:sz w:val="20"/>
+                <w:szCs w:val="20"/>
+                <w:lang w:eastAsia="es-CL"/>
+              </w:rPr>
+            </w:pPr>
+            <w:r>
+              <w:rPr>
+                <w:rFonts w:eastAsia="Times New Roman" w:cstheme="minorHAnsi"/>
+                <w:b/>
+                <w:bCs/>
+                <w:sz w:val="20"/>
+                <w:szCs w:val="20"/>
+                <w:lang w:eastAsia="es-CL"/>
+              </w:rPr>
+              <w:t>Pruebas y ajustes del sistema de videos y comentarios.</w:t>
+            </w:r>
+            <w:r>
+              <w:rPr>
+                <w:rFonts w:eastAsia="Times New Roman" w:cstheme="minorHAnsi"/>
+                <w:sz w:val="20"/>
+                <w:szCs w:val="20"/>
+                <w:lang w:eastAsia="es-CL"/>
+              </w:rPr>
+              <w:t xml:space="preserve"> (Todo el equipo)</w:t>
+            </w:r>
+          </w:p>
+          <w:p>
+            <w:pPr>
               <w:spacing w:after="0" w:line="240" w:lineRule="auto"/>
-              <w:ind w:left="1080"/>
-              <w:rPr>
-                <w:rFonts w:eastAsiaTheme="minorEastAsia" w:cstheme="minorHAnsi"/>
-                <w:sz w:val="20"/>
-                <w:szCs w:val="20"/>
-              </w:rPr>
-            </w:pPr>
-            <w:r>
-              <w:rPr>
-                <w:rFonts w:eastAsiaTheme="minorEastAsia" w:cstheme="minorHAnsi"/>
-                <w:b/>
-                <w:bCs/>
-                <w:sz w:val="20"/>
-                <w:szCs w:val="20"/>
-              </w:rPr>
-              <w:t>Objetivo</w:t>
-            </w:r>
-            <w:r>
-              <w:rPr>
-                <w:rFonts w:eastAsiaTheme="minorEastAsia" w:cstheme="minorHAnsi"/>
-                <w:sz w:val="20"/>
-                <w:szCs w:val="20"/>
-              </w:rPr>
-              <w:t xml:space="preserve">: Implementación del </w:t>
-            </w:r>
-            <w:r>
-              <w:rPr>
-                <w:rFonts w:eastAsiaTheme="minorEastAsia" w:cstheme="minorHAnsi"/>
-                <w:b/>
-                <w:bCs/>
-                <w:sz w:val="20"/>
-                <w:szCs w:val="20"/>
-              </w:rPr>
-              <w:t>chat privado entre colaboradores</w:t>
-            </w:r>
-            <w:r>
-              <w:rPr>
-                <w:rFonts w:eastAsiaTheme="minorEastAsia" w:cstheme="minorHAnsi"/>
-                <w:sz w:val="20"/>
-                <w:szCs w:val="20"/>
-              </w:rPr>
-              <w:t xml:space="preserve"> y del </w:t>
-            </w:r>
-            <w:r>
-              <w:rPr>
-                <w:rFonts w:eastAsiaTheme="minorEastAsia" w:cstheme="minorHAnsi"/>
-                <w:b/>
-                <w:bCs/>
-                <w:sz w:val="20"/>
-                <w:szCs w:val="20"/>
-              </w:rPr>
-              <w:t>sistema de valoración de colaboraciones</w:t>
-            </w:r>
-            <w:r>
-              <w:rPr>
-                <w:rFonts w:eastAsiaTheme="minorEastAsia" w:cstheme="minorHAnsi"/>
-                <w:sz w:val="20"/>
-                <w:szCs w:val="20"/>
-              </w:rPr>
-              <w:t>.</w:t>
+              <w:rPr>
+                <w:rFonts w:eastAsia="Times New Roman" w:cstheme="minorHAnsi"/>
+                <w:sz w:val="20"/>
+                <w:szCs w:val="20"/>
+                <w:lang w:eastAsia="es-CL"/>
+              </w:rPr>
+            </w:pPr>
+            <w:r>
+              <w:rPr>
+                <w:rFonts w:eastAsia="Times New Roman" w:cstheme="minorHAnsi"/>
+                <w:sz w:val="20"/>
+                <w:szCs w:val="20"/>
+                <w:lang w:eastAsia="es-CL"/>
+              </w:rPr>
+              <w:pict w14:anchorId="40E3C995">
+                <v:rect id="_x0000_i1089" style="width:0;height:1.5pt" o:hralign="center" o:hrstd="t" o:hr="t" fillcolor="#a0a0a0" stroked="f"/>
+              </w:pict>
             </w:r>
           </w:p>
           <w:p>
             <w:pPr>
               <w:numPr>
                 <w:ilvl w:val="0"/>
-                <w:numId w:val="7"/>
+                <w:numId w:val="16"/>
               </w:numPr>
-              <w:spacing w:after="0" w:line="240" w:lineRule="auto"/>
-              <w:ind w:left="720"/>
-              <w:rPr>
-                <w:rFonts w:eastAsiaTheme="minorEastAsia" w:cstheme="minorHAnsi"/>
-                <w:sz w:val="20"/>
-                <w:szCs w:val="20"/>
-              </w:rPr>
-            </w:pPr>
-            <w:r>
-              <w:rPr>
-                <w:rFonts w:eastAsiaTheme="minorEastAsia" w:cstheme="minorHAnsi"/>
-                <w:b/>
-                <w:bCs/>
-                <w:sz w:val="20"/>
-                <w:szCs w:val="20"/>
-              </w:rPr>
-              <w:t>Sprint 6 (3 semanas)</w:t>
-            </w:r>
-            <w:r>
-              <w:rPr>
-                <w:rFonts w:eastAsiaTheme="minorEastAsia" w:cstheme="minorHAnsi"/>
-                <w:sz w:val="20"/>
-                <w:szCs w:val="20"/>
-              </w:rPr>
-              <w:t>:</w:t>
+              <w:spacing w:before="100" w:beforeAutospacing="1" w:after="100" w:afterAutospacing="1" w:line="240" w:lineRule="auto"/>
+              <w:rPr>
+                <w:rFonts w:eastAsia="Times New Roman" w:cstheme="minorHAnsi"/>
+                <w:sz w:val="20"/>
+                <w:szCs w:val="20"/>
+                <w:lang w:eastAsia="es-CL"/>
+              </w:rPr>
+            </w:pPr>
+            <w:r>
+              <w:rPr>
+                <w:rFonts w:eastAsia="Times New Roman" w:cstheme="minorHAnsi"/>
+                <w:b/>
+                <w:bCs/>
+                <w:sz w:val="20"/>
+                <w:szCs w:val="20"/>
+                <w:lang w:eastAsia="es-CL"/>
+              </w:rPr>
+              <w:t>Sprint 6 (Semanas 11-12):</w:t>
+            </w:r>
+            <w:r>
+              <w:rPr>
+                <w:rFonts w:eastAsia="Times New Roman" w:cstheme="minorHAnsi"/>
+                <w:sz w:val="20"/>
+                <w:szCs w:val="20"/>
+                <w:lang w:eastAsia="es-CL"/>
+              </w:rPr>
+              <w:br/>
+            </w:r>
+            <w:r>
+              <w:rPr>
+                <w:rFonts w:eastAsia="Times New Roman" w:cstheme="minorHAnsi"/>
+                <w:b/>
+                <w:bCs/>
+                <w:sz w:val="20"/>
+                <w:szCs w:val="20"/>
+                <w:lang w:eastAsia="es-CL"/>
+              </w:rPr>
+              <w:t>Objetivo:</w:t>
             </w:r>
           </w:p>
           <w:p>
             <w:pPr>
               <w:numPr>
                 <w:ilvl w:val="1"/>
-                <w:numId w:val="7"/>
+                <w:numId w:val="16"/>
               </w:numPr>
-              <w:spacing w:after="0" w:line="240" w:lineRule="auto"/>
-              <w:ind w:left="1080"/>
-              <w:rPr>
-                <w:rFonts w:eastAsiaTheme="minorEastAsia" w:cstheme="minorHAnsi"/>
-                <w:sz w:val="20"/>
-                <w:szCs w:val="20"/>
-              </w:rPr>
-            </w:pPr>
-            <w:r>
-              <w:rPr>
-                <w:rFonts w:eastAsiaTheme="minorEastAsia" w:cstheme="minorHAnsi"/>
-                <w:b/>
-                <w:bCs/>
-                <w:sz w:val="20"/>
-                <w:szCs w:val="20"/>
-              </w:rPr>
-              <w:t>Objetivo</w:t>
-            </w:r>
-            <w:r>
-              <w:rPr>
-                <w:rFonts w:eastAsiaTheme="minorEastAsia" w:cstheme="minorHAnsi"/>
-                <w:sz w:val="20"/>
-                <w:szCs w:val="20"/>
-              </w:rPr>
-              <w:t>: Finalización de funcionalidades avanzadas como la sección "</w:t>
+              <w:spacing w:before="100" w:beforeAutospacing="1" w:after="100" w:afterAutospacing="1" w:line="240" w:lineRule="auto"/>
+              <w:rPr>
+                <w:rFonts w:eastAsia="Times New Roman" w:cstheme="minorHAnsi"/>
+                <w:sz w:val="20"/>
+                <w:szCs w:val="20"/>
+                <w:lang w:eastAsia="es-CL"/>
+              </w:rPr>
+            </w:pPr>
+            <w:r>
+              <w:rPr>
+                <w:rFonts w:eastAsia="Times New Roman" w:cstheme="minorHAnsi"/>
+                <w:sz w:val="20"/>
+                <w:szCs w:val="20"/>
+                <w:lang w:eastAsia="es-CL"/>
+              </w:rPr>
+              <w:t xml:space="preserve">Implementación del sistema de notificaciones </w:t>
             </w:r>
             <w:proofErr w:type="spellStart"/>
             <w:r>
               <w:rPr>
-                <w:rFonts w:eastAsiaTheme="minorEastAsia" w:cstheme="minorHAnsi"/>
-                <w:sz w:val="20"/>
-                <w:szCs w:val="20"/>
-              </w:rPr>
-              <w:t>Watch</w:t>
+                <w:rFonts w:eastAsia="Times New Roman" w:cstheme="minorHAnsi"/>
+                <w:sz w:val="20"/>
+                <w:szCs w:val="20"/>
+                <w:lang w:eastAsia="es-CL"/>
+              </w:rPr>
+              <w:t>push</w:t>
             </w:r>
             <w:proofErr w:type="spellEnd"/>
             <w:r>
               <w:rPr>
-                <w:rFonts w:eastAsiaTheme="minorEastAsia" w:cstheme="minorHAnsi"/>
-                <w:sz w:val="20"/>
-                <w:szCs w:val="20"/>
-              </w:rPr>
-              <w:t xml:space="preserve">" de videos cortos, las salas de colaboración temáticas, y la publicación de </w:t>
+                <w:rFonts w:eastAsia="Times New Roman" w:cstheme="minorHAnsi"/>
+                <w:sz w:val="20"/>
+                <w:szCs w:val="20"/>
+                <w:lang w:eastAsia="es-CL"/>
+              </w:rPr>
+              <w:t>.</w:t>
+            </w:r>
+          </w:p>
+          <w:p>
+            <w:pPr>
+              <w:numPr>
+                <w:ilvl w:val="1"/>
+                <w:numId w:val="16"/>
+              </w:numPr>
+              <w:spacing w:before="100" w:beforeAutospacing="1" w:after="100" w:afterAutospacing="1" w:line="240" w:lineRule="auto"/>
+              <w:rPr>
+                <w:rFonts w:eastAsia="Times New Roman" w:cstheme="minorHAnsi"/>
+                <w:sz w:val="20"/>
+                <w:szCs w:val="20"/>
+                <w:lang w:eastAsia="es-CL"/>
+              </w:rPr>
+            </w:pPr>
+            <w:r>
+              <w:rPr>
+                <w:rFonts w:eastAsia="Times New Roman" w:cstheme="minorHAnsi"/>
+                <w:sz w:val="20"/>
+                <w:szCs w:val="20"/>
+                <w:lang w:eastAsia="es-CL"/>
+              </w:rPr>
+              <w:t>Realización de pruebas de usabilidad, integración y preparación para el despliegue.</w:t>
+            </w:r>
+          </w:p>
+          <w:p>
+            <w:pPr>
+              <w:spacing w:beforeAutospacing="1" w:after="0" w:afterAutospacing="1" w:line="240" w:lineRule="auto"/>
+              <w:ind w:left="720"/>
+              <w:rPr>
+                <w:rFonts w:eastAsia="Times New Roman" w:cstheme="minorHAnsi"/>
+                <w:sz w:val="20"/>
+                <w:szCs w:val="20"/>
+                <w:lang w:eastAsia="es-CL"/>
+              </w:rPr>
+            </w:pPr>
+            <w:r>
+              <w:rPr>
+                <w:rFonts w:eastAsia="Times New Roman" w:cstheme="minorHAnsi"/>
+                <w:b/>
+                <w:bCs/>
+                <w:sz w:val="20"/>
+                <w:szCs w:val="20"/>
+                <w:lang w:eastAsia="es-CL"/>
+              </w:rPr>
+              <w:t>Tareas Asociadas:</w:t>
+            </w:r>
+          </w:p>
+          <w:p>
+            <w:pPr>
+              <w:numPr>
+                <w:ilvl w:val="1"/>
+                <w:numId w:val="16"/>
+              </w:numPr>
+              <w:spacing w:before="100" w:beforeAutospacing="1" w:after="100" w:afterAutospacing="1" w:line="240" w:lineRule="auto"/>
+              <w:rPr>
+                <w:rFonts w:eastAsia="Times New Roman" w:cstheme="minorHAnsi"/>
+                <w:sz w:val="20"/>
+                <w:szCs w:val="20"/>
+                <w:lang w:eastAsia="es-CL"/>
+              </w:rPr>
+            </w:pPr>
+            <w:r>
+              <w:rPr>
+                <w:rFonts w:eastAsia="Times New Roman" w:cstheme="minorHAnsi"/>
+                <w:b/>
+                <w:bCs/>
+                <w:sz w:val="20"/>
+                <w:szCs w:val="20"/>
+                <w:lang w:eastAsia="es-CL"/>
+              </w:rPr>
+              <w:t xml:space="preserve">Implementación de notificaciones </w:t>
             </w:r>
             <w:proofErr w:type="spellStart"/>
             <w:r>
               <w:rPr>
-                <w:rFonts w:eastAsiaTheme="minorEastAsia" w:cstheme="minorHAnsi"/>
-                <w:sz w:val="20"/>
-                <w:szCs w:val="20"/>
-              </w:rPr>
-              <w:t>previews</w:t>
+                <w:rFonts w:eastAsia="Times New Roman" w:cstheme="minorHAnsi"/>
+                <w:b/>
+                <w:bCs/>
+                <w:sz w:val="20"/>
+                <w:szCs w:val="20"/>
+                <w:lang w:eastAsia="es-CL"/>
+              </w:rPr>
+              <w:t>push</w:t>
             </w:r>
             <w:proofErr w:type="spellEnd"/>
             <w:r>
               <w:rPr>
-                <w:rFonts w:eastAsiaTheme="minorEastAsia" w:cstheme="minorHAnsi"/>
-                <w:sz w:val="20"/>
-                <w:szCs w:val="20"/>
-              </w:rPr>
-              <w:t xml:space="preserve"> de música.</w:t>
-            </w:r>
-          </w:p>
-          <w:p>
-            <w:pPr>
-              <w:spacing w:line="240" w:lineRule="auto"/>
-              <w:ind w:left="1080"/>
-              <w:rPr>
-                <w:rFonts w:eastAsiaTheme="minorEastAsia" w:cstheme="minorHAnsi"/>
-                <w:sz w:val="20"/>
-                <w:szCs w:val="20"/>
-              </w:rPr>
-            </w:pPr>
-          </w:p>
-          <w:p>
-            <w:pPr>
-              <w:spacing w:line="240" w:lineRule="auto"/>
-              <w:rPr>
-                <w:rFonts w:eastAsiaTheme="minorEastAsia" w:cstheme="minorHAnsi"/>
-                <w:sz w:val="20"/>
-                <w:szCs w:val="20"/>
-              </w:rPr>
-            </w:pPr>
-            <w:r>
-              <w:rPr>
-                <w:rFonts w:eastAsiaTheme="minorEastAsia" w:cstheme="minorHAnsi"/>
-                <w:b/>
-                <w:bCs/>
-                <w:sz w:val="20"/>
-                <w:szCs w:val="20"/>
-              </w:rPr>
-              <w:t>Revisión y Pruebas (Continua en cada sprint)</w:t>
-            </w:r>
-            <w:r>
-              <w:rPr>
-                <w:rFonts w:eastAsiaTheme="minorEastAsia" w:cstheme="minorHAnsi"/>
-                <w:sz w:val="20"/>
-                <w:szCs w:val="20"/>
-              </w:rPr>
-              <w:t>:</w:t>
-            </w:r>
-            <w:r>
-              <w:rPr>
-                <w:rFonts w:eastAsiaTheme="minorEastAsia" w:cstheme="minorHAnsi"/>
-                <w:sz w:val="20"/>
-                <w:szCs w:val="20"/>
-              </w:rPr>
-              <w:br/>
-              <w:t>Cada sprint incluye pruebas al final de cada ciclo para asegurar que las funcionalidades implementadas cumplan con los objetivos de calidad. Las revisiones de sprint y retrospectivas también permitirán ajustar el backlog y asegurar que todo el equipo esté alineado en los objetivos del siguiente ciclo.</w:t>
+                <w:rFonts w:eastAsia="Times New Roman" w:cstheme="minorHAnsi"/>
+                <w:b/>
+                <w:bCs/>
+                <w:sz w:val="20"/>
+                <w:szCs w:val="20"/>
+                <w:lang w:eastAsia="es-CL"/>
+              </w:rPr>
+              <w:t>.</w:t>
+            </w:r>
+            <w:r>
+              <w:rPr>
+                <w:rFonts w:eastAsia="Times New Roman" w:cstheme="minorHAnsi"/>
+                <w:sz w:val="20"/>
+                <w:szCs w:val="20"/>
+                <w:lang w:eastAsia="es-CL"/>
+              </w:rPr>
+              <w:t xml:space="preserve"> (Felipe)</w:t>
+            </w:r>
+          </w:p>
+          <w:p>
+            <w:pPr>
+              <w:numPr>
+                <w:ilvl w:val="1"/>
+                <w:numId w:val="16"/>
+              </w:numPr>
+              <w:spacing w:before="100" w:beforeAutospacing="1" w:after="100" w:afterAutospacing="1" w:line="240" w:lineRule="auto"/>
+              <w:rPr>
+                <w:rFonts w:eastAsia="Times New Roman" w:cstheme="minorHAnsi"/>
+                <w:sz w:val="20"/>
+                <w:szCs w:val="20"/>
+                <w:lang w:eastAsia="es-CL"/>
+              </w:rPr>
+            </w:pPr>
+            <w:r>
+              <w:rPr>
+                <w:rFonts w:eastAsia="Times New Roman" w:cstheme="minorHAnsi"/>
+                <w:b/>
+                <w:bCs/>
+                <w:sz w:val="20"/>
+                <w:szCs w:val="20"/>
+                <w:lang w:eastAsia="es-CL"/>
+              </w:rPr>
+              <w:t>Pruebas unitarias e integración de todas las funcionalidades.</w:t>
+            </w:r>
+            <w:r>
+              <w:rPr>
+                <w:rFonts w:eastAsia="Times New Roman" w:cstheme="minorHAnsi"/>
+                <w:sz w:val="20"/>
+                <w:szCs w:val="20"/>
+                <w:lang w:eastAsia="es-CL"/>
+              </w:rPr>
+              <w:t xml:space="preserve"> (Todo el equipo)</w:t>
+            </w:r>
+          </w:p>
+          <w:p>
+            <w:pPr>
+              <w:numPr>
+                <w:ilvl w:val="1"/>
+                <w:numId w:val="16"/>
+              </w:numPr>
+              <w:spacing w:before="100" w:beforeAutospacing="1" w:after="100" w:afterAutospacing="1" w:line="240" w:lineRule="auto"/>
+              <w:rPr>
+                <w:rFonts w:eastAsia="Times New Roman" w:cstheme="minorHAnsi"/>
+                <w:sz w:val="20"/>
+                <w:szCs w:val="20"/>
+                <w:lang w:eastAsia="es-CL"/>
+              </w:rPr>
+            </w:pPr>
+            <w:r>
+              <w:rPr>
+                <w:rFonts w:eastAsia="Times New Roman" w:cstheme="minorHAnsi"/>
+                <w:b/>
+                <w:bCs/>
+                <w:sz w:val="20"/>
+                <w:szCs w:val="20"/>
+                <w:lang w:eastAsia="es-CL"/>
+              </w:rPr>
+              <w:t xml:space="preserve">Pruebas de usabilidad y </w:t>
+            </w:r>
+            <w:proofErr w:type="spellStart"/>
+            <w:r>
+              <w:rPr>
+                <w:rFonts w:eastAsia="Times New Roman" w:cstheme="minorHAnsi"/>
+                <w:b/>
+                <w:bCs/>
+                <w:sz w:val="20"/>
+                <w:szCs w:val="20"/>
+                <w:lang w:eastAsia="es-CL"/>
+              </w:rPr>
+              <w:t>feedback</w:t>
+            </w:r>
+            <w:proofErr w:type="spellEnd"/>
+            <w:r>
+              <w:rPr>
+                <w:rFonts w:eastAsia="Times New Roman" w:cstheme="minorHAnsi"/>
+                <w:b/>
+                <w:bCs/>
+                <w:sz w:val="20"/>
+                <w:szCs w:val="20"/>
+                <w:lang w:eastAsia="es-CL"/>
+              </w:rPr>
+              <w:t xml:space="preserve"> de usuarios beta.</w:t>
+            </w:r>
+            <w:r>
+              <w:rPr>
+                <w:rFonts w:eastAsia="Times New Roman" w:cstheme="minorHAnsi"/>
+                <w:sz w:val="20"/>
+                <w:szCs w:val="20"/>
+                <w:lang w:eastAsia="es-CL"/>
+              </w:rPr>
+              <w:t xml:space="preserve"> (Todo el equipo)</w:t>
+            </w:r>
+          </w:p>
+          <w:p>
+            <w:pPr>
+              <w:numPr>
+                <w:ilvl w:val="1"/>
+                <w:numId w:val="16"/>
+              </w:numPr>
+              <w:spacing w:before="100" w:beforeAutospacing="1" w:after="100" w:afterAutospacing="1" w:line="240" w:lineRule="auto"/>
+              <w:rPr>
+                <w:rFonts w:eastAsia="Times New Roman" w:cstheme="minorHAnsi"/>
+                <w:sz w:val="20"/>
+                <w:szCs w:val="20"/>
+                <w:lang w:eastAsia="es-CL"/>
+              </w:rPr>
+            </w:pPr>
+            <w:r>
+              <w:rPr>
+                <w:rFonts w:eastAsia="Times New Roman" w:cstheme="minorHAnsi"/>
+                <w:b/>
+                <w:bCs/>
+                <w:sz w:val="20"/>
+                <w:szCs w:val="20"/>
+                <w:lang w:eastAsia="es-CL"/>
+              </w:rPr>
+              <w:t>Despliegue final y corrección de errores.</w:t>
+            </w:r>
+            <w:r>
+              <w:rPr>
+                <w:rFonts w:eastAsia="Times New Roman" w:cstheme="minorHAnsi"/>
+                <w:sz w:val="20"/>
+                <w:szCs w:val="20"/>
+                <w:lang w:eastAsia="es-CL"/>
+              </w:rPr>
+              <w:t xml:space="preserve"> (Todo el equipo)</w:t>
             </w:r>
           </w:p>
         </w:tc>
       </w:tr>
     </w:tbl>
-    <w:p>
-      <w:pPr>
-        <w:spacing w:after="0" w:line="240" w:lineRule="auto"/>
-        <w:rPr>
-          <w:b/>
-          <w:sz w:val="24"/>
-          <w:szCs w:val="24"/>
-        </w:rPr>
-      </w:pPr>
-    </w:p>
-    <w:p>
-      <w:pPr>
-        <w:spacing w:after="0" w:line="240" w:lineRule="auto"/>
-        <w:rPr>
-          <w:b/>
-          <w:sz w:val="24"/>
-          <w:szCs w:val="24"/>
-        </w:rPr>
-      </w:pPr>
-    </w:p>
-    <w:p>
-      <w:pPr>
-        <w:spacing w:after="0" w:line="240" w:lineRule="auto"/>
-        <w:rPr>
-          <w:b/>
-          <w:sz w:val="24"/>
-          <w:szCs w:val="24"/>
-        </w:rPr>
-      </w:pPr>
-    </w:p>
-    <w:p>
-      <w:pPr>
-        <w:spacing w:after="0" w:line="240" w:lineRule="auto"/>
-        <w:rPr>
-          <w:b/>
-          <w:sz w:val="24"/>
-          <w:szCs w:val="24"/>
-        </w:rPr>
-      </w:pPr>
-    </w:p>
-    <w:p>
-      <w:pPr>
-        <w:spacing w:after="0" w:line="240" w:lineRule="auto"/>
-        <w:rPr>
-          <w:b/>
-          <w:sz w:val="24"/>
-          <w:szCs w:val="24"/>
-        </w:rPr>
-      </w:pPr>
-    </w:p>
-    <w:p>
-      <w:pPr>
-        <w:spacing w:after="0" w:line="240" w:lineRule="auto"/>
-        <w:rPr>
-          <w:b/>
-          <w:sz w:val="24"/>
-          <w:szCs w:val="24"/>
-        </w:rPr>
-      </w:pPr>
-    </w:p>
-    <w:p>
-      <w:pPr>
-        <w:spacing w:after="0" w:line="240" w:lineRule="auto"/>
-        <w:rPr>
-          <w:b/>
-          <w:sz w:val="24"/>
-          <w:szCs w:val="24"/>
-        </w:rPr>
-      </w:pPr>
-    </w:p>
-    <w:p>
-      <w:pPr>
-        <w:spacing w:after="0" w:line="240" w:lineRule="auto"/>
-        <w:rPr>
-          <w:b/>
-          <w:sz w:val="24"/>
-          <w:szCs w:val="24"/>
-        </w:rPr>
-      </w:pPr>
-    </w:p>
-    <w:p>
-      <w:pPr>
-        <w:spacing w:after="0" w:line="240" w:lineRule="auto"/>
-        <w:rPr>
-          <w:b/>
-          <w:sz w:val="24"/>
-          <w:szCs w:val="24"/>
-        </w:rPr>
-      </w:pPr>
-    </w:p>
     <w:p>
       <w:pPr>
         <w:spacing w:after="0" w:line="240" w:lineRule="auto"/>
@@ -4653,7 +5907,6 @@
                 <w:sz w:val="28"/>
                 <w:szCs w:val="28"/>
               </w:rPr>
-              <w:lastRenderedPageBreak/>
               <w:t>6</w:t>
             </w:r>
             <w:r>
@@ -5681,17 +6934,6 @@
         </w:rPr>
       </w:pPr>
     </w:p>
-    <w:p>
-      <w:pPr>
-        <w:spacing w:after="0" w:line="360" w:lineRule="auto"/>
-        <w:jc w:val="both"/>
-        <w:rPr>
-          <w:b/>
-          <w:sz w:val="24"/>
-          <w:szCs w:val="24"/>
-        </w:rPr>
-      </w:pPr>
-    </w:p>
     <w:tbl>
       <w:tblPr>
         <w:tblStyle w:val="Tablaconcuadrcula"/>
@@ -6293,14 +7535,7 @@
                 <w:sz w:val="20"/>
                 <w:szCs w:val="20"/>
               </w:rPr>
-              <w:t xml:space="preserve">1 </w:t>
-            </w:r>
-            <w:r>
-              <w:rPr>
-                <w:sz w:val="20"/>
-                <w:szCs w:val="20"/>
-              </w:rPr>
-              <w:t>semana</w:t>
+              <w:t>1 semana</w:t>
             </w:r>
           </w:p>
         </w:tc>
@@ -6955,16 +8190,7 @@
                 <w:sz w:val="20"/>
                 <w:szCs w:val="20"/>
               </w:rPr>
-              <w:t>1</w:t>
-            </w:r>
-            <w:r>
-              <w:rPr>
-                <w:b/>
-                <w:bCs/>
-                <w:sz w:val="20"/>
-                <w:szCs w:val="20"/>
-              </w:rPr>
-              <w:t xml:space="preserve"> semana</w:t>
+              <w:t>1 semana</w:t>
             </w:r>
           </w:p>
         </w:tc>
@@ -7198,16 +8424,7 @@
                 <w:sz w:val="20"/>
                 <w:szCs w:val="20"/>
               </w:rPr>
-              <w:t>1</w:t>
-            </w:r>
-            <w:r>
-              <w:rPr>
-                <w:b/>
-                <w:bCs/>
-                <w:sz w:val="20"/>
-                <w:szCs w:val="20"/>
-              </w:rPr>
-              <w:t xml:space="preserve"> semana</w:t>
+              <w:t>1 semana</w:t>
             </w:r>
           </w:p>
         </w:tc>
@@ -9683,17 +10900,7 @@
                 <w:sz w:val="20"/>
                 <w:szCs w:val="20"/>
               </w:rPr>
-              <w:t xml:space="preserve">2 </w:t>
-            </w:r>
-            <w:r>
-              <w:rPr>
-                <w:b/>
-                <w:bCs/>
-                <w:color w:val="BF8F00" w:themeColor="accent4" w:themeShade="BF"/>
-                <w:sz w:val="20"/>
-                <w:szCs w:val="20"/>
-              </w:rPr>
-              <w:t>semanas</w:t>
+              <w:t>2 semanas</w:t>
             </w:r>
           </w:p>
         </w:tc>
@@ -9786,7 +10993,23 @@
                 <w:sz w:val="20"/>
                 <w:szCs w:val="20"/>
               </w:rPr>
-              <w:t xml:space="preserve"> (Node.js, Firebase)</w:t>
+              <w:t xml:space="preserve"> (Node.js, </w:t>
+            </w:r>
+            <w:proofErr w:type="spellStart"/>
+            <w:r>
+              <w:rPr>
+                <w:sz w:val="20"/>
+                <w:szCs w:val="20"/>
+              </w:rPr>
+              <w:t>Firebase</w:t>
+            </w:r>
+            <w:proofErr w:type="spellEnd"/>
+            <w:r>
+              <w:rPr>
+                <w:sz w:val="20"/>
+                <w:szCs w:val="20"/>
+              </w:rPr>
+              <w:t>)</w:t>
             </w:r>
           </w:p>
         </w:tc>
@@ -13645,6 +14868,453 @@
     </w:lvl>
   </w:abstractNum>
   <w:abstractNum w:abstractNumId="1" w15:restartNumberingAfterBreak="0">
+    <w:nsid w:val="2C393BEF"/>
+    <w:multiLevelType w:val="multilevel"/>
+    <w:tmpl w:val="1B6C7BC2"/>
+    <w:lvl w:ilvl="0">
+      <w:start w:val="1"/>
+      <w:numFmt w:val="bullet"/>
+      <w:lvlText w:val=""/>
+      <w:lvlJc w:val="left"/>
+      <w:pPr>
+        <w:tabs>
+          <w:tab w:val="num" w:pos="720"/>
+        </w:tabs>
+        <w:ind w:left="720" w:hanging="360"/>
+      </w:pPr>
+      <w:rPr>
+        <w:rFonts w:ascii="Symbol" w:hAnsi="Symbol" w:hint="default"/>
+        <w:sz w:val="20"/>
+      </w:rPr>
+    </w:lvl>
+    <w:lvl w:ilvl="1">
+      <w:start w:val="1"/>
+      <w:numFmt w:val="bullet"/>
+      <w:lvlText w:val="o"/>
+      <w:lvlJc w:val="left"/>
+      <w:pPr>
+        <w:tabs>
+          <w:tab w:val="num" w:pos="1440"/>
+        </w:tabs>
+        <w:ind w:left="1440" w:hanging="360"/>
+      </w:pPr>
+      <w:rPr>
+        <w:rFonts w:ascii="Courier New" w:hAnsi="Courier New" w:hint="default"/>
+        <w:sz w:val="20"/>
+      </w:rPr>
+    </w:lvl>
+    <w:lvl w:ilvl="2" w:tentative="1">
+      <w:start w:val="1"/>
+      <w:numFmt w:val="bullet"/>
+      <w:lvlText w:val=""/>
+      <w:lvlJc w:val="left"/>
+      <w:pPr>
+        <w:tabs>
+          <w:tab w:val="num" w:pos="2160"/>
+        </w:tabs>
+        <w:ind w:left="2160" w:hanging="360"/>
+      </w:pPr>
+      <w:rPr>
+        <w:rFonts w:ascii="Wingdings" w:hAnsi="Wingdings" w:hint="default"/>
+        <w:sz w:val="20"/>
+      </w:rPr>
+    </w:lvl>
+    <w:lvl w:ilvl="3" w:tentative="1">
+      <w:start w:val="1"/>
+      <w:numFmt w:val="bullet"/>
+      <w:lvlText w:val=""/>
+      <w:lvlJc w:val="left"/>
+      <w:pPr>
+        <w:tabs>
+          <w:tab w:val="num" w:pos="2880"/>
+        </w:tabs>
+        <w:ind w:left="2880" w:hanging="360"/>
+      </w:pPr>
+      <w:rPr>
+        <w:rFonts w:ascii="Wingdings" w:hAnsi="Wingdings" w:hint="default"/>
+        <w:sz w:val="20"/>
+      </w:rPr>
+    </w:lvl>
+    <w:lvl w:ilvl="4" w:tentative="1">
+      <w:start w:val="1"/>
+      <w:numFmt w:val="bullet"/>
+      <w:lvlText w:val=""/>
+      <w:lvlJc w:val="left"/>
+      <w:pPr>
+        <w:tabs>
+          <w:tab w:val="num" w:pos="3600"/>
+        </w:tabs>
+        <w:ind w:left="3600" w:hanging="360"/>
+      </w:pPr>
+      <w:rPr>
+        <w:rFonts w:ascii="Wingdings" w:hAnsi="Wingdings" w:hint="default"/>
+        <w:sz w:val="20"/>
+      </w:rPr>
+    </w:lvl>
+    <w:lvl w:ilvl="5" w:tentative="1">
+      <w:start w:val="1"/>
+      <w:numFmt w:val="bullet"/>
+      <w:lvlText w:val=""/>
+      <w:lvlJc w:val="left"/>
+      <w:pPr>
+        <w:tabs>
+          <w:tab w:val="num" w:pos="4320"/>
+        </w:tabs>
+        <w:ind w:left="4320" w:hanging="360"/>
+      </w:pPr>
+      <w:rPr>
+        <w:rFonts w:ascii="Wingdings" w:hAnsi="Wingdings" w:hint="default"/>
+        <w:sz w:val="20"/>
+      </w:rPr>
+    </w:lvl>
+    <w:lvl w:ilvl="6" w:tentative="1">
+      <w:start w:val="1"/>
+      <w:numFmt w:val="bullet"/>
+      <w:lvlText w:val=""/>
+      <w:lvlJc w:val="left"/>
+      <w:pPr>
+        <w:tabs>
+          <w:tab w:val="num" w:pos="5040"/>
+        </w:tabs>
+        <w:ind w:left="5040" w:hanging="360"/>
+      </w:pPr>
+      <w:rPr>
+        <w:rFonts w:ascii="Wingdings" w:hAnsi="Wingdings" w:hint="default"/>
+        <w:sz w:val="20"/>
+      </w:rPr>
+    </w:lvl>
+    <w:lvl w:ilvl="7" w:tentative="1">
+      <w:start w:val="1"/>
+      <w:numFmt w:val="bullet"/>
+      <w:lvlText w:val=""/>
+      <w:lvlJc w:val="left"/>
+      <w:pPr>
+        <w:tabs>
+          <w:tab w:val="num" w:pos="5760"/>
+        </w:tabs>
+        <w:ind w:left="5760" w:hanging="360"/>
+      </w:pPr>
+      <w:rPr>
+        <w:rFonts w:ascii="Wingdings" w:hAnsi="Wingdings" w:hint="default"/>
+        <w:sz w:val="20"/>
+      </w:rPr>
+    </w:lvl>
+    <w:lvl w:ilvl="8" w:tentative="1">
+      <w:start w:val="1"/>
+      <w:numFmt w:val="bullet"/>
+      <w:lvlText w:val=""/>
+      <w:lvlJc w:val="left"/>
+      <w:pPr>
+        <w:tabs>
+          <w:tab w:val="num" w:pos="6480"/>
+        </w:tabs>
+        <w:ind w:left="6480" w:hanging="360"/>
+      </w:pPr>
+      <w:rPr>
+        <w:rFonts w:ascii="Wingdings" w:hAnsi="Wingdings" w:hint="default"/>
+        <w:sz w:val="20"/>
+      </w:rPr>
+    </w:lvl>
+  </w:abstractNum>
+  <w:abstractNum w:abstractNumId="2" w15:restartNumberingAfterBreak="0">
+    <w:nsid w:val="2C405E3B"/>
+    <w:multiLevelType w:val="multilevel"/>
+    <w:tmpl w:val="735AD28C"/>
+    <w:lvl w:ilvl="0">
+      <w:start w:val="1"/>
+      <w:numFmt w:val="bullet"/>
+      <w:lvlText w:val=""/>
+      <w:lvlJc w:val="left"/>
+      <w:pPr>
+        <w:tabs>
+          <w:tab w:val="num" w:pos="720"/>
+        </w:tabs>
+        <w:ind w:left="720" w:hanging="360"/>
+      </w:pPr>
+      <w:rPr>
+        <w:rFonts w:ascii="Symbol" w:hAnsi="Symbol" w:hint="default"/>
+        <w:sz w:val="20"/>
+      </w:rPr>
+    </w:lvl>
+    <w:lvl w:ilvl="1">
+      <w:start w:val="1"/>
+      <w:numFmt w:val="bullet"/>
+      <w:lvlText w:val="o"/>
+      <w:lvlJc w:val="left"/>
+      <w:pPr>
+        <w:tabs>
+          <w:tab w:val="num" w:pos="1440"/>
+        </w:tabs>
+        <w:ind w:left="1440" w:hanging="360"/>
+      </w:pPr>
+      <w:rPr>
+        <w:rFonts w:ascii="Courier New" w:hAnsi="Courier New" w:hint="default"/>
+        <w:sz w:val="20"/>
+      </w:rPr>
+    </w:lvl>
+    <w:lvl w:ilvl="2" w:tentative="1">
+      <w:start w:val="1"/>
+      <w:numFmt w:val="bullet"/>
+      <w:lvlText w:val=""/>
+      <w:lvlJc w:val="left"/>
+      <w:pPr>
+        <w:tabs>
+          <w:tab w:val="num" w:pos="2160"/>
+        </w:tabs>
+        <w:ind w:left="2160" w:hanging="360"/>
+      </w:pPr>
+      <w:rPr>
+        <w:rFonts w:ascii="Wingdings" w:hAnsi="Wingdings" w:hint="default"/>
+        <w:sz w:val="20"/>
+      </w:rPr>
+    </w:lvl>
+    <w:lvl w:ilvl="3" w:tentative="1">
+      <w:start w:val="1"/>
+      <w:numFmt w:val="bullet"/>
+      <w:lvlText w:val=""/>
+      <w:lvlJc w:val="left"/>
+      <w:pPr>
+        <w:tabs>
+          <w:tab w:val="num" w:pos="2880"/>
+        </w:tabs>
+        <w:ind w:left="2880" w:hanging="360"/>
+      </w:pPr>
+      <w:rPr>
+        <w:rFonts w:ascii="Wingdings" w:hAnsi="Wingdings" w:hint="default"/>
+        <w:sz w:val="20"/>
+      </w:rPr>
+    </w:lvl>
+    <w:lvl w:ilvl="4" w:tentative="1">
+      <w:start w:val="1"/>
+      <w:numFmt w:val="bullet"/>
+      <w:lvlText w:val=""/>
+      <w:lvlJc w:val="left"/>
+      <w:pPr>
+        <w:tabs>
+          <w:tab w:val="num" w:pos="3600"/>
+        </w:tabs>
+        <w:ind w:left="3600" w:hanging="360"/>
+      </w:pPr>
+      <w:rPr>
+        <w:rFonts w:ascii="Wingdings" w:hAnsi="Wingdings" w:hint="default"/>
+        <w:sz w:val="20"/>
+      </w:rPr>
+    </w:lvl>
+    <w:lvl w:ilvl="5" w:tentative="1">
+      <w:start w:val="1"/>
+      <w:numFmt w:val="bullet"/>
+      <w:lvlText w:val=""/>
+      <w:lvlJc w:val="left"/>
+      <w:pPr>
+        <w:tabs>
+          <w:tab w:val="num" w:pos="4320"/>
+        </w:tabs>
+        <w:ind w:left="4320" w:hanging="360"/>
+      </w:pPr>
+      <w:rPr>
+        <w:rFonts w:ascii="Wingdings" w:hAnsi="Wingdings" w:hint="default"/>
+        <w:sz w:val="20"/>
+      </w:rPr>
+    </w:lvl>
+    <w:lvl w:ilvl="6" w:tentative="1">
+      <w:start w:val="1"/>
+      <w:numFmt w:val="bullet"/>
+      <w:lvlText w:val=""/>
+      <w:lvlJc w:val="left"/>
+      <w:pPr>
+        <w:tabs>
+          <w:tab w:val="num" w:pos="5040"/>
+        </w:tabs>
+        <w:ind w:left="5040" w:hanging="360"/>
+      </w:pPr>
+      <w:rPr>
+        <w:rFonts w:ascii="Wingdings" w:hAnsi="Wingdings" w:hint="default"/>
+        <w:sz w:val="20"/>
+      </w:rPr>
+    </w:lvl>
+    <w:lvl w:ilvl="7" w:tentative="1">
+      <w:start w:val="1"/>
+      <w:numFmt w:val="bullet"/>
+      <w:lvlText w:val=""/>
+      <w:lvlJc w:val="left"/>
+      <w:pPr>
+        <w:tabs>
+          <w:tab w:val="num" w:pos="5760"/>
+        </w:tabs>
+        <w:ind w:left="5760" w:hanging="360"/>
+      </w:pPr>
+      <w:rPr>
+        <w:rFonts w:ascii="Wingdings" w:hAnsi="Wingdings" w:hint="default"/>
+        <w:sz w:val="20"/>
+      </w:rPr>
+    </w:lvl>
+    <w:lvl w:ilvl="8" w:tentative="1">
+      <w:start w:val="1"/>
+      <w:numFmt w:val="bullet"/>
+      <w:lvlText w:val=""/>
+      <w:lvlJc w:val="left"/>
+      <w:pPr>
+        <w:tabs>
+          <w:tab w:val="num" w:pos="6480"/>
+        </w:tabs>
+        <w:ind w:left="6480" w:hanging="360"/>
+      </w:pPr>
+      <w:rPr>
+        <w:rFonts w:ascii="Wingdings" w:hAnsi="Wingdings" w:hint="default"/>
+        <w:sz w:val="20"/>
+      </w:rPr>
+    </w:lvl>
+  </w:abstractNum>
+  <w:abstractNum w:abstractNumId="3" w15:restartNumberingAfterBreak="0">
+    <w:nsid w:val="2CA5623A"/>
+    <w:multiLevelType w:val="multilevel"/>
+    <w:tmpl w:val="115673C6"/>
+    <w:lvl w:ilvl="0">
+      <w:start w:val="1"/>
+      <w:numFmt w:val="bullet"/>
+      <w:lvlText w:val=""/>
+      <w:lvlJc w:val="left"/>
+      <w:pPr>
+        <w:tabs>
+          <w:tab w:val="num" w:pos="720"/>
+        </w:tabs>
+        <w:ind w:left="720" w:hanging="360"/>
+      </w:pPr>
+      <w:rPr>
+        <w:rFonts w:ascii="Symbol" w:hAnsi="Symbol" w:hint="default"/>
+        <w:sz w:val="20"/>
+      </w:rPr>
+    </w:lvl>
+    <w:lvl w:ilvl="1">
+      <w:start w:val="1"/>
+      <w:numFmt w:val="bullet"/>
+      <w:lvlText w:val="o"/>
+      <w:lvlJc w:val="left"/>
+      <w:pPr>
+        <w:tabs>
+          <w:tab w:val="num" w:pos="1440"/>
+        </w:tabs>
+        <w:ind w:left="1440" w:hanging="360"/>
+      </w:pPr>
+      <w:rPr>
+        <w:rFonts w:ascii="Courier New" w:hAnsi="Courier New" w:hint="default"/>
+        <w:sz w:val="20"/>
+      </w:rPr>
+    </w:lvl>
+    <w:lvl w:ilvl="2" w:tentative="1">
+      <w:start w:val="1"/>
+      <w:numFmt w:val="bullet"/>
+      <w:lvlText w:val=""/>
+      <w:lvlJc w:val="left"/>
+      <w:pPr>
+        <w:tabs>
+          <w:tab w:val="num" w:pos="2160"/>
+        </w:tabs>
+        <w:ind w:left="2160" w:hanging="360"/>
+      </w:pPr>
+      <w:rPr>
+        <w:rFonts w:ascii="Wingdings" w:hAnsi="Wingdings" w:hint="default"/>
+        <w:sz w:val="20"/>
+      </w:rPr>
+    </w:lvl>
+    <w:lvl w:ilvl="3" w:tentative="1">
+      <w:start w:val="1"/>
+      <w:numFmt w:val="bullet"/>
+      <w:lvlText w:val=""/>
+      <w:lvlJc w:val="left"/>
+      <w:pPr>
+        <w:tabs>
+          <w:tab w:val="num" w:pos="2880"/>
+        </w:tabs>
+        <w:ind w:left="2880" w:hanging="360"/>
+      </w:pPr>
+      <w:rPr>
+        <w:rFonts w:ascii="Wingdings" w:hAnsi="Wingdings" w:hint="default"/>
+        <w:sz w:val="20"/>
+      </w:rPr>
+    </w:lvl>
+    <w:lvl w:ilvl="4" w:tentative="1">
+      <w:start w:val="1"/>
+      <w:numFmt w:val="bullet"/>
+      <w:lvlText w:val=""/>
+      <w:lvlJc w:val="left"/>
+      <w:pPr>
+        <w:tabs>
+          <w:tab w:val="num" w:pos="3600"/>
+        </w:tabs>
+        <w:ind w:left="3600" w:hanging="360"/>
+      </w:pPr>
+      <w:rPr>
+        <w:rFonts w:ascii="Wingdings" w:hAnsi="Wingdings" w:hint="default"/>
+        <w:sz w:val="20"/>
+      </w:rPr>
+    </w:lvl>
+    <w:lvl w:ilvl="5" w:tentative="1">
+      <w:start w:val="1"/>
+      <w:numFmt w:val="bullet"/>
+      <w:lvlText w:val=""/>
+      <w:lvlJc w:val="left"/>
+      <w:pPr>
+        <w:tabs>
+          <w:tab w:val="num" w:pos="4320"/>
+        </w:tabs>
+        <w:ind w:left="4320" w:hanging="360"/>
+      </w:pPr>
+      <w:rPr>
+        <w:rFonts w:ascii="Wingdings" w:hAnsi="Wingdings" w:hint="default"/>
+        <w:sz w:val="20"/>
+      </w:rPr>
+    </w:lvl>
+    <w:lvl w:ilvl="6" w:tentative="1">
+      <w:start w:val="1"/>
+      <w:numFmt w:val="bullet"/>
+      <w:lvlText w:val=""/>
+      <w:lvlJc w:val="left"/>
+      <w:pPr>
+        <w:tabs>
+          <w:tab w:val="num" w:pos="5040"/>
+        </w:tabs>
+        <w:ind w:left="5040" w:hanging="360"/>
+      </w:pPr>
+      <w:rPr>
+        <w:rFonts w:ascii="Wingdings" w:hAnsi="Wingdings" w:hint="default"/>
+        <w:sz w:val="20"/>
+      </w:rPr>
+    </w:lvl>
+    <w:lvl w:ilvl="7" w:tentative="1">
+      <w:start w:val="1"/>
+      <w:numFmt w:val="bullet"/>
+      <w:lvlText w:val=""/>
+      <w:lvlJc w:val="left"/>
+      <w:pPr>
+        <w:tabs>
+          <w:tab w:val="num" w:pos="5760"/>
+        </w:tabs>
+        <w:ind w:left="5760" w:hanging="360"/>
+      </w:pPr>
+      <w:rPr>
+        <w:rFonts w:ascii="Wingdings" w:hAnsi="Wingdings" w:hint="default"/>
+        <w:sz w:val="20"/>
+      </w:rPr>
+    </w:lvl>
+    <w:lvl w:ilvl="8" w:tentative="1">
+      <w:start w:val="1"/>
+      <w:numFmt w:val="bullet"/>
+      <w:lvlText w:val=""/>
+      <w:lvlJc w:val="left"/>
+      <w:pPr>
+        <w:tabs>
+          <w:tab w:val="num" w:pos="6480"/>
+        </w:tabs>
+        <w:ind w:left="6480" w:hanging="360"/>
+      </w:pPr>
+      <w:rPr>
+        <w:rFonts w:ascii="Wingdings" w:hAnsi="Wingdings" w:hint="default"/>
+        <w:sz w:val="20"/>
+      </w:rPr>
+    </w:lvl>
+  </w:abstractNum>
+  <w:abstractNum w:abstractNumId="4" w15:restartNumberingAfterBreak="0">
     <w:nsid w:val="2FD112B5"/>
     <w:multiLevelType w:val="hybridMultilevel"/>
     <w:tmpl w:val="A3A6B73A"/>
@@ -13757,7 +15427,7 @@
       </w:rPr>
     </w:lvl>
   </w:abstractNum>
-  <w:abstractNum w:abstractNumId="2" w15:restartNumberingAfterBreak="0">
+  <w:abstractNum w:abstractNumId="5" w15:restartNumberingAfterBreak="0">
     <w:nsid w:val="2FFD4C7F"/>
     <w:multiLevelType w:val="multilevel"/>
     <w:tmpl w:val="CAF0F936"/>
@@ -13878,7 +15548,7 @@
       </w:rPr>
     </w:lvl>
   </w:abstractNum>
-  <w:abstractNum w:abstractNumId="3" w15:restartNumberingAfterBreak="0">
+  <w:abstractNum w:abstractNumId="6" w15:restartNumberingAfterBreak="0">
     <w:nsid w:val="34927251"/>
     <w:multiLevelType w:val="hybridMultilevel"/>
     <w:tmpl w:val="B0D20E8E"/>
@@ -13991,7 +15661,156 @@
       </w:rPr>
     </w:lvl>
   </w:abstractNum>
-  <w:abstractNum w:abstractNumId="4" w15:restartNumberingAfterBreak="0">
+  <w:abstractNum w:abstractNumId="7" w15:restartNumberingAfterBreak="0">
+    <w:nsid w:val="403579A5"/>
+    <w:multiLevelType w:val="multilevel"/>
+    <w:tmpl w:val="0CF8C6D2"/>
+    <w:lvl w:ilvl="0">
+      <w:start w:val="1"/>
+      <w:numFmt w:val="bullet"/>
+      <w:lvlText w:val=""/>
+      <w:lvlJc w:val="left"/>
+      <w:pPr>
+        <w:tabs>
+          <w:tab w:val="num" w:pos="720"/>
+        </w:tabs>
+        <w:ind w:left="720" w:hanging="360"/>
+      </w:pPr>
+      <w:rPr>
+        <w:rFonts w:ascii="Symbol" w:hAnsi="Symbol" w:hint="default"/>
+        <w:sz w:val="20"/>
+      </w:rPr>
+    </w:lvl>
+    <w:lvl w:ilvl="1">
+      <w:start w:val="1"/>
+      <w:numFmt w:val="bullet"/>
+      <w:lvlText w:val="o"/>
+      <w:lvlJc w:val="left"/>
+      <w:pPr>
+        <w:tabs>
+          <w:tab w:val="num" w:pos="1440"/>
+        </w:tabs>
+        <w:ind w:left="1440" w:hanging="360"/>
+      </w:pPr>
+      <w:rPr>
+        <w:rFonts w:ascii="Courier New" w:hAnsi="Courier New" w:hint="default"/>
+        <w:sz w:val="20"/>
+      </w:rPr>
+    </w:lvl>
+    <w:lvl w:ilvl="2" w:tentative="1">
+      <w:start w:val="1"/>
+      <w:numFmt w:val="bullet"/>
+      <w:lvlText w:val=""/>
+      <w:lvlJc w:val="left"/>
+      <w:pPr>
+        <w:tabs>
+          <w:tab w:val="num" w:pos="2160"/>
+        </w:tabs>
+        <w:ind w:left="2160" w:hanging="360"/>
+      </w:pPr>
+      <w:rPr>
+        <w:rFonts w:ascii="Wingdings" w:hAnsi="Wingdings" w:hint="default"/>
+        <w:sz w:val="20"/>
+      </w:rPr>
+    </w:lvl>
+    <w:lvl w:ilvl="3" w:tentative="1">
+      <w:start w:val="1"/>
+      <w:numFmt w:val="bullet"/>
+      <w:lvlText w:val=""/>
+      <w:lvlJc w:val="left"/>
+      <w:pPr>
+        <w:tabs>
+          <w:tab w:val="num" w:pos="2880"/>
+        </w:tabs>
+        <w:ind w:left="2880" w:hanging="360"/>
+      </w:pPr>
+      <w:rPr>
+        <w:rFonts w:ascii="Wingdings" w:hAnsi="Wingdings" w:hint="default"/>
+        <w:sz w:val="20"/>
+      </w:rPr>
+    </w:lvl>
+    <w:lvl w:ilvl="4" w:tentative="1">
+      <w:start w:val="1"/>
+      <w:numFmt w:val="bullet"/>
+      <w:lvlText w:val=""/>
+      <w:lvlJc w:val="left"/>
+      <w:pPr>
+        <w:tabs>
+          <w:tab w:val="num" w:pos="3600"/>
+        </w:tabs>
+        <w:ind w:left="3600" w:hanging="360"/>
+      </w:pPr>
+      <w:rPr>
+        <w:rFonts w:ascii="Wingdings" w:hAnsi="Wingdings" w:hint="default"/>
+        <w:sz w:val="20"/>
+      </w:rPr>
+    </w:lvl>
+    <w:lvl w:ilvl="5" w:tentative="1">
+      <w:start w:val="1"/>
+      <w:numFmt w:val="bullet"/>
+      <w:lvlText w:val=""/>
+      <w:lvlJc w:val="left"/>
+      <w:pPr>
+        <w:tabs>
+          <w:tab w:val="num" w:pos="4320"/>
+        </w:tabs>
+        <w:ind w:left="4320" w:hanging="360"/>
+      </w:pPr>
+      <w:rPr>
+        <w:rFonts w:ascii="Wingdings" w:hAnsi="Wingdings" w:hint="default"/>
+        <w:sz w:val="20"/>
+      </w:rPr>
+    </w:lvl>
+    <w:lvl w:ilvl="6" w:tentative="1">
+      <w:start w:val="1"/>
+      <w:numFmt w:val="bullet"/>
+      <w:lvlText w:val=""/>
+      <w:lvlJc w:val="left"/>
+      <w:pPr>
+        <w:tabs>
+          <w:tab w:val="num" w:pos="5040"/>
+        </w:tabs>
+        <w:ind w:left="5040" w:hanging="360"/>
+      </w:pPr>
+      <w:rPr>
+        <w:rFonts w:ascii="Wingdings" w:hAnsi="Wingdings" w:hint="default"/>
+        <w:sz w:val="20"/>
+      </w:rPr>
+    </w:lvl>
+    <w:lvl w:ilvl="7" w:tentative="1">
+      <w:start w:val="1"/>
+      <w:numFmt w:val="bullet"/>
+      <w:lvlText w:val=""/>
+      <w:lvlJc w:val="left"/>
+      <w:pPr>
+        <w:tabs>
+          <w:tab w:val="num" w:pos="5760"/>
+        </w:tabs>
+        <w:ind w:left="5760" w:hanging="360"/>
+      </w:pPr>
+      <w:rPr>
+        <w:rFonts w:ascii="Wingdings" w:hAnsi="Wingdings" w:hint="default"/>
+        <w:sz w:val="20"/>
+      </w:rPr>
+    </w:lvl>
+    <w:lvl w:ilvl="8" w:tentative="1">
+      <w:start w:val="1"/>
+      <w:numFmt w:val="bullet"/>
+      <w:lvlText w:val=""/>
+      <w:lvlJc w:val="left"/>
+      <w:pPr>
+        <w:tabs>
+          <w:tab w:val="num" w:pos="6480"/>
+        </w:tabs>
+        <w:ind w:left="6480" w:hanging="360"/>
+      </w:pPr>
+      <w:rPr>
+        <w:rFonts w:ascii="Wingdings" w:hAnsi="Wingdings" w:hint="default"/>
+        <w:sz w:val="20"/>
+      </w:rPr>
+    </w:lvl>
+  </w:abstractNum>
+  <w:abstractNum w:abstractNumId="8" w15:restartNumberingAfterBreak="0">
     <w:nsid w:val="482D27FE"/>
     <w:multiLevelType w:val="hybridMultilevel"/>
     <w:tmpl w:val="CC32357C"/>
@@ -14104,7 +15923,7 @@
       </w:rPr>
     </w:lvl>
   </w:abstractNum>
-  <w:abstractNum w:abstractNumId="5" w15:restartNumberingAfterBreak="0">
+  <w:abstractNum w:abstractNumId="9" w15:restartNumberingAfterBreak="0">
     <w:nsid w:val="607813D6"/>
     <w:multiLevelType w:val="multilevel"/>
     <w:tmpl w:val="4ED806B4"/>
@@ -14253,7 +16072,7 @@
       </w:rPr>
     </w:lvl>
   </w:abstractNum>
-  <w:abstractNum w:abstractNumId="6" w15:restartNumberingAfterBreak="0">
+  <w:abstractNum w:abstractNumId="10" w15:restartNumberingAfterBreak="0">
     <w:nsid w:val="63C1237E"/>
     <w:multiLevelType w:val="multilevel"/>
     <w:tmpl w:val="340A0021"/>
@@ -14366,7 +16185,156 @@
       </w:rPr>
     </w:lvl>
   </w:abstractNum>
-  <w:abstractNum w:abstractNumId="7" w15:restartNumberingAfterBreak="0">
+  <w:abstractNum w:abstractNumId="11" w15:restartNumberingAfterBreak="0">
+    <w:nsid w:val="68677335"/>
+    <w:multiLevelType w:val="multilevel"/>
+    <w:tmpl w:val="F70AFF8E"/>
+    <w:lvl w:ilvl="0">
+      <w:start w:val="1"/>
+      <w:numFmt w:val="bullet"/>
+      <w:lvlText w:val=""/>
+      <w:lvlJc w:val="left"/>
+      <w:pPr>
+        <w:tabs>
+          <w:tab w:val="num" w:pos="720"/>
+        </w:tabs>
+        <w:ind w:left="720" w:hanging="360"/>
+      </w:pPr>
+      <w:rPr>
+        <w:rFonts w:ascii="Symbol" w:hAnsi="Symbol" w:hint="default"/>
+        <w:sz w:val="20"/>
+      </w:rPr>
+    </w:lvl>
+    <w:lvl w:ilvl="1">
+      <w:start w:val="1"/>
+      <w:numFmt w:val="bullet"/>
+      <w:lvlText w:val="o"/>
+      <w:lvlJc w:val="left"/>
+      <w:pPr>
+        <w:tabs>
+          <w:tab w:val="num" w:pos="1440"/>
+        </w:tabs>
+        <w:ind w:left="1440" w:hanging="360"/>
+      </w:pPr>
+      <w:rPr>
+        <w:rFonts w:ascii="Courier New" w:hAnsi="Courier New" w:hint="default"/>
+        <w:sz w:val="20"/>
+      </w:rPr>
+    </w:lvl>
+    <w:lvl w:ilvl="2" w:tentative="1">
+      <w:start w:val="1"/>
+      <w:numFmt w:val="bullet"/>
+      <w:lvlText w:val=""/>
+      <w:lvlJc w:val="left"/>
+      <w:pPr>
+        <w:tabs>
+          <w:tab w:val="num" w:pos="2160"/>
+        </w:tabs>
+        <w:ind w:left="2160" w:hanging="360"/>
+      </w:pPr>
+      <w:rPr>
+        <w:rFonts w:ascii="Wingdings" w:hAnsi="Wingdings" w:hint="default"/>
+        <w:sz w:val="20"/>
+      </w:rPr>
+    </w:lvl>
+    <w:lvl w:ilvl="3" w:tentative="1">
+      <w:start w:val="1"/>
+      <w:numFmt w:val="bullet"/>
+      <w:lvlText w:val=""/>
+      <w:lvlJc w:val="left"/>
+      <w:pPr>
+        <w:tabs>
+          <w:tab w:val="num" w:pos="2880"/>
+        </w:tabs>
+        <w:ind w:left="2880" w:hanging="360"/>
+      </w:pPr>
+      <w:rPr>
+        <w:rFonts w:ascii="Wingdings" w:hAnsi="Wingdings" w:hint="default"/>
+        <w:sz w:val="20"/>
+      </w:rPr>
+    </w:lvl>
+    <w:lvl w:ilvl="4" w:tentative="1">
+      <w:start w:val="1"/>
+      <w:numFmt w:val="bullet"/>
+      <w:lvlText w:val=""/>
+      <w:lvlJc w:val="left"/>
+      <w:pPr>
+        <w:tabs>
+          <w:tab w:val="num" w:pos="3600"/>
+        </w:tabs>
+        <w:ind w:left="3600" w:hanging="360"/>
+      </w:pPr>
+      <w:rPr>
+        <w:rFonts w:ascii="Wingdings" w:hAnsi="Wingdings" w:hint="default"/>
+        <w:sz w:val="20"/>
+      </w:rPr>
+    </w:lvl>
+    <w:lvl w:ilvl="5" w:tentative="1">
+      <w:start w:val="1"/>
+      <w:numFmt w:val="bullet"/>
+      <w:lvlText w:val=""/>
+      <w:lvlJc w:val="left"/>
+      <w:pPr>
+        <w:tabs>
+          <w:tab w:val="num" w:pos="4320"/>
+        </w:tabs>
+        <w:ind w:left="4320" w:hanging="360"/>
+      </w:pPr>
+      <w:rPr>
+        <w:rFonts w:ascii="Wingdings" w:hAnsi="Wingdings" w:hint="default"/>
+        <w:sz w:val="20"/>
+      </w:rPr>
+    </w:lvl>
+    <w:lvl w:ilvl="6" w:tentative="1">
+      <w:start w:val="1"/>
+      <w:numFmt w:val="bullet"/>
+      <w:lvlText w:val=""/>
+      <w:lvlJc w:val="left"/>
+      <w:pPr>
+        <w:tabs>
+          <w:tab w:val="num" w:pos="5040"/>
+        </w:tabs>
+        <w:ind w:left="5040" w:hanging="360"/>
+      </w:pPr>
+      <w:rPr>
+        <w:rFonts w:ascii="Wingdings" w:hAnsi="Wingdings" w:hint="default"/>
+        <w:sz w:val="20"/>
+      </w:rPr>
+    </w:lvl>
+    <w:lvl w:ilvl="7" w:tentative="1">
+      <w:start w:val="1"/>
+      <w:numFmt w:val="bullet"/>
+      <w:lvlText w:val=""/>
+      <w:lvlJc w:val="left"/>
+      <w:pPr>
+        <w:tabs>
+          <w:tab w:val="num" w:pos="5760"/>
+        </w:tabs>
+        <w:ind w:left="5760" w:hanging="360"/>
+      </w:pPr>
+      <w:rPr>
+        <w:rFonts w:ascii="Wingdings" w:hAnsi="Wingdings" w:hint="default"/>
+        <w:sz w:val="20"/>
+      </w:rPr>
+    </w:lvl>
+    <w:lvl w:ilvl="8" w:tentative="1">
+      <w:start w:val="1"/>
+      <w:numFmt w:val="bullet"/>
+      <w:lvlText w:val=""/>
+      <w:lvlJc w:val="left"/>
+      <w:pPr>
+        <w:tabs>
+          <w:tab w:val="num" w:pos="6480"/>
+        </w:tabs>
+        <w:ind w:left="6480" w:hanging="360"/>
+      </w:pPr>
+      <w:rPr>
+        <w:rFonts w:ascii="Wingdings" w:hAnsi="Wingdings" w:hint="default"/>
+        <w:sz w:val="20"/>
+      </w:rPr>
+    </w:lvl>
+  </w:abstractNum>
+  <w:abstractNum w:abstractNumId="12" w15:restartNumberingAfterBreak="0">
     <w:nsid w:val="6A603287"/>
     <w:multiLevelType w:val="multilevel"/>
     <w:tmpl w:val="4ED806B4"/>
@@ -14515,7 +16483,7 @@
       </w:rPr>
     </w:lvl>
   </w:abstractNum>
-  <w:abstractNum w:abstractNumId="8" w15:restartNumberingAfterBreak="0">
+  <w:abstractNum w:abstractNumId="13" w15:restartNumberingAfterBreak="0">
     <w:nsid w:val="6BDB0362"/>
     <w:multiLevelType w:val="hybridMultilevel"/>
     <w:tmpl w:val="8106327E"/>
@@ -14604,7 +16572,156 @@
       </w:pPr>
     </w:lvl>
   </w:abstractNum>
-  <w:abstractNum w:abstractNumId="9" w15:restartNumberingAfterBreak="0">
+  <w:abstractNum w:abstractNumId="14" w15:restartNumberingAfterBreak="0">
+    <w:nsid w:val="6DF05DCC"/>
+    <w:multiLevelType w:val="multilevel"/>
+    <w:tmpl w:val="29C4ADF8"/>
+    <w:lvl w:ilvl="0">
+      <w:start w:val="1"/>
+      <w:numFmt w:val="bullet"/>
+      <w:lvlText w:val=""/>
+      <w:lvlJc w:val="left"/>
+      <w:pPr>
+        <w:tabs>
+          <w:tab w:val="num" w:pos="720"/>
+        </w:tabs>
+        <w:ind w:left="720" w:hanging="360"/>
+      </w:pPr>
+      <w:rPr>
+        <w:rFonts w:ascii="Symbol" w:hAnsi="Symbol" w:hint="default"/>
+        <w:sz w:val="20"/>
+      </w:rPr>
+    </w:lvl>
+    <w:lvl w:ilvl="1">
+      <w:start w:val="1"/>
+      <w:numFmt w:val="bullet"/>
+      <w:lvlText w:val="o"/>
+      <w:lvlJc w:val="left"/>
+      <w:pPr>
+        <w:tabs>
+          <w:tab w:val="num" w:pos="1440"/>
+        </w:tabs>
+        <w:ind w:left="1440" w:hanging="360"/>
+      </w:pPr>
+      <w:rPr>
+        <w:rFonts w:ascii="Courier New" w:hAnsi="Courier New" w:hint="default"/>
+        <w:sz w:val="20"/>
+      </w:rPr>
+    </w:lvl>
+    <w:lvl w:ilvl="2" w:tentative="1">
+      <w:start w:val="1"/>
+      <w:numFmt w:val="bullet"/>
+      <w:lvlText w:val=""/>
+      <w:lvlJc w:val="left"/>
+      <w:pPr>
+        <w:tabs>
+          <w:tab w:val="num" w:pos="2160"/>
+        </w:tabs>
+        <w:ind w:left="2160" w:hanging="360"/>
+      </w:pPr>
+      <w:rPr>
+        <w:rFonts w:ascii="Wingdings" w:hAnsi="Wingdings" w:hint="default"/>
+        <w:sz w:val="20"/>
+      </w:rPr>
+    </w:lvl>
+    <w:lvl w:ilvl="3" w:tentative="1">
+      <w:start w:val="1"/>
+      <w:numFmt w:val="bullet"/>
+      <w:lvlText w:val=""/>
+      <w:lvlJc w:val="left"/>
+      <w:pPr>
+        <w:tabs>
+          <w:tab w:val="num" w:pos="2880"/>
+        </w:tabs>
+        <w:ind w:left="2880" w:hanging="360"/>
+      </w:pPr>
+      <w:rPr>
+        <w:rFonts w:ascii="Wingdings" w:hAnsi="Wingdings" w:hint="default"/>
+        <w:sz w:val="20"/>
+      </w:rPr>
+    </w:lvl>
+    <w:lvl w:ilvl="4" w:tentative="1">
+      <w:start w:val="1"/>
+      <w:numFmt w:val="bullet"/>
+      <w:lvlText w:val=""/>
+      <w:lvlJc w:val="left"/>
+      <w:pPr>
+        <w:tabs>
+          <w:tab w:val="num" w:pos="3600"/>
+        </w:tabs>
+        <w:ind w:left="3600" w:hanging="360"/>
+      </w:pPr>
+      <w:rPr>
+        <w:rFonts w:ascii="Wingdings" w:hAnsi="Wingdings" w:hint="default"/>
+        <w:sz w:val="20"/>
+      </w:rPr>
+    </w:lvl>
+    <w:lvl w:ilvl="5" w:tentative="1">
+      <w:start w:val="1"/>
+      <w:numFmt w:val="bullet"/>
+      <w:lvlText w:val=""/>
+      <w:lvlJc w:val="left"/>
+      <w:pPr>
+        <w:tabs>
+          <w:tab w:val="num" w:pos="4320"/>
+        </w:tabs>
+        <w:ind w:left="4320" w:hanging="360"/>
+      </w:pPr>
+      <w:rPr>
+        <w:rFonts w:ascii="Wingdings" w:hAnsi="Wingdings" w:hint="default"/>
+        <w:sz w:val="20"/>
+      </w:rPr>
+    </w:lvl>
+    <w:lvl w:ilvl="6" w:tentative="1">
+      <w:start w:val="1"/>
+      <w:numFmt w:val="bullet"/>
+      <w:lvlText w:val=""/>
+      <w:lvlJc w:val="left"/>
+      <w:pPr>
+        <w:tabs>
+          <w:tab w:val="num" w:pos="5040"/>
+        </w:tabs>
+        <w:ind w:left="5040" w:hanging="360"/>
+      </w:pPr>
+      <w:rPr>
+        <w:rFonts w:ascii="Wingdings" w:hAnsi="Wingdings" w:hint="default"/>
+        <w:sz w:val="20"/>
+      </w:rPr>
+    </w:lvl>
+    <w:lvl w:ilvl="7" w:tentative="1">
+      <w:start w:val="1"/>
+      <w:numFmt w:val="bullet"/>
+      <w:lvlText w:val=""/>
+      <w:lvlJc w:val="left"/>
+      <w:pPr>
+        <w:tabs>
+          <w:tab w:val="num" w:pos="5760"/>
+        </w:tabs>
+        <w:ind w:left="5760" w:hanging="360"/>
+      </w:pPr>
+      <w:rPr>
+        <w:rFonts w:ascii="Wingdings" w:hAnsi="Wingdings" w:hint="default"/>
+        <w:sz w:val="20"/>
+      </w:rPr>
+    </w:lvl>
+    <w:lvl w:ilvl="8" w:tentative="1">
+      <w:start w:val="1"/>
+      <w:numFmt w:val="bullet"/>
+      <w:lvlText w:val=""/>
+      <w:lvlJc w:val="left"/>
+      <w:pPr>
+        <w:tabs>
+          <w:tab w:val="num" w:pos="6480"/>
+        </w:tabs>
+        <w:ind w:left="6480" w:hanging="360"/>
+      </w:pPr>
+      <w:rPr>
+        <w:rFonts w:ascii="Wingdings" w:hAnsi="Wingdings" w:hint="default"/>
+        <w:sz w:val="20"/>
+      </w:rPr>
+    </w:lvl>
+  </w:abstractNum>
+  <w:abstractNum w:abstractNumId="15" w15:restartNumberingAfterBreak="0">
     <w:nsid w:val="6F5F64B1"/>
     <w:multiLevelType w:val="hybridMultilevel"/>
     <w:tmpl w:val="999C60C0"/>
@@ -14694,34 +16811,52 @@
     </w:lvl>
   </w:abstractNum>
   <w:num w:numId="1" w16cid:durableId="1233663994">
-    <w:abstractNumId w:val="8"/>
+    <w:abstractNumId w:val="13"/>
   </w:num>
   <w:num w:numId="2" w16cid:durableId="362635080">
-    <w:abstractNumId w:val="9"/>
+    <w:abstractNumId w:val="15"/>
   </w:num>
   <w:num w:numId="3" w16cid:durableId="407729755">
     <w:abstractNumId w:val="0"/>
   </w:num>
   <w:num w:numId="4" w16cid:durableId="943803140">
+    <w:abstractNumId w:val="5"/>
+  </w:num>
+  <w:num w:numId="5" w16cid:durableId="1092167228">
+    <w:abstractNumId w:val="9"/>
+  </w:num>
+  <w:num w:numId="6" w16cid:durableId="1168710615">
+    <w:abstractNumId w:val="4"/>
+  </w:num>
+  <w:num w:numId="7" w16cid:durableId="1739866101">
+    <w:abstractNumId w:val="10"/>
+  </w:num>
+  <w:num w:numId="8" w16cid:durableId="102844802">
+    <w:abstractNumId w:val="8"/>
+  </w:num>
+  <w:num w:numId="9" w16cid:durableId="1547982669">
+    <w:abstractNumId w:val="12"/>
+  </w:num>
+  <w:num w:numId="10" w16cid:durableId="666710824">
+    <w:abstractNumId w:val="6"/>
+  </w:num>
+  <w:num w:numId="11" w16cid:durableId="200871959">
+    <w:abstractNumId w:val="7"/>
+  </w:num>
+  <w:num w:numId="12" w16cid:durableId="1121652053">
+    <w:abstractNumId w:val="14"/>
+  </w:num>
+  <w:num w:numId="13" w16cid:durableId="1828666527">
+    <w:abstractNumId w:val="3"/>
+  </w:num>
+  <w:num w:numId="14" w16cid:durableId="936062616">
+    <w:abstractNumId w:val="11"/>
+  </w:num>
+  <w:num w:numId="15" w16cid:durableId="1970433142">
     <w:abstractNumId w:val="2"/>
   </w:num>
-  <w:num w:numId="5" w16cid:durableId="1092167228">
-    <w:abstractNumId w:val="5"/>
-  </w:num>
-  <w:num w:numId="6" w16cid:durableId="1168710615">
+  <w:num w:numId="16" w16cid:durableId="590939297">
     <w:abstractNumId w:val="1"/>
-  </w:num>
-  <w:num w:numId="7" w16cid:durableId="1739866101">
-    <w:abstractNumId w:val="6"/>
-  </w:num>
-  <w:num w:numId="8" w16cid:durableId="102844802">
-    <w:abstractNumId w:val="4"/>
-  </w:num>
-  <w:num w:numId="9" w16cid:durableId="1547982669">
-    <w:abstractNumId w:val="7"/>
-  </w:num>
-  <w:num w:numId="10" w16cid:durableId="666710824">
-    <w:abstractNumId w:val="3"/>
   </w:num>
 </w:numbering>
 </file>
@@ -15175,6 +17310,7 @@
   <w:style w:type="character" w:default="1" w:styleId="Fuentedeprrafopredeter">
     <w:name w:val="Default Paragraph Font"/>
     <w:uiPriority w:val="1"/>
+    <w:semiHidden/>
     <w:unhideWhenUsed/>
   </w:style>
   <w:style w:type="table" w:default="1" w:styleId="Tablanormal">
@@ -15782,10 +17918,21 @@
 </file>
 
 <file path=customXml/item1.xml><?xml version="1.0" encoding="utf-8"?>
-<b:Sources xmlns:b="http://schemas.openxmlformats.org/officeDocument/2006/bibliography" xmlns="http://schemas.openxmlformats.org/officeDocument/2006/bibliography" SelectedStyle="\APASixthEditionOfficeOnline.xsl" StyleName="APA" Version="6"/>
+<?mso-contentType ?>
+<FormTemplates xmlns="http://schemas.microsoft.com/sharepoint/v3/contenttype/forms">
+  <Display>DocumentLibraryForm</Display>
+  <Edit>DocumentLibraryForm</Edit>
+  <New>DocumentLibraryForm</New>
+</FormTemplates>
 </file>
 
 <file path=customXml/item2.xml><?xml version="1.0" encoding="utf-8"?>
+<p:properties xmlns:p="http://schemas.microsoft.com/office/2006/metadata/properties" xmlns:xsi="http://www.w3.org/2001/XMLSchema-instance" xmlns:pc="http://schemas.microsoft.com/office/infopath/2007/PartnerControls">
+  <documentManagement/>
+</p:properties>
+</file>
+
+<file path=customXml/item3.xml><?xml version="1.0" encoding="utf-8"?>
 <ct:contentTypeSchema xmlns:ct="http://schemas.microsoft.com/office/2006/metadata/contentType" xmlns:ma="http://schemas.microsoft.com/office/2006/metadata/properties/metaAttributes" ct:_="" ma:_="" ma:contentTypeName="Documento" ma:contentTypeID="0x010100E96778489EE7714D8BD12CC105EB918B" ma:contentTypeVersion="2" ma:contentTypeDescription="Crear nuevo documento." ma:contentTypeScope="" ma:versionID="416c5c7ae9b5d54d83875cd3c65194e3">
   <xsd:schema xmlns:xsd="http://www.w3.org/2001/XMLSchema" xmlns:xs="http://www.w3.org/2001/XMLSchema" xmlns:p="http://schemas.microsoft.com/office/2006/metadata/properties" xmlns:ns2="126e8a1c-9ea9-435a-ac89-d06c80d62e30" targetNamespace="http://schemas.microsoft.com/office/2006/metadata/properties" ma:root="true" ma:fieldsID="70a237c842677bd850644f8595079f5e" ns2:_="">
     <xsd:import namespace="126e8a1c-9ea9-435a-ac89-d06c80d62e30"/>
@@ -15917,30 +18064,28 @@
 </ct:contentTypeSchema>
 </file>
 
-<file path=customXml/item3.xml><?xml version="1.0" encoding="utf-8"?>
-<p:properties xmlns:p="http://schemas.microsoft.com/office/2006/metadata/properties" xmlns:xsi="http://www.w3.org/2001/XMLSchema-instance" xmlns:pc="http://schemas.microsoft.com/office/infopath/2007/PartnerControls">
-  <documentManagement/>
-</p:properties>
-</file>
-
 <file path=customXml/item4.xml><?xml version="1.0" encoding="utf-8"?>
-<?mso-contentType ?>
-<FormTemplates xmlns="http://schemas.microsoft.com/sharepoint/v3/contenttype/forms">
-  <Display>DocumentLibraryForm</Display>
-  <Edit>DocumentLibraryForm</Edit>
-  <New>DocumentLibraryForm</New>
-</FormTemplates>
+<b:Sources xmlns:b="http://schemas.openxmlformats.org/officeDocument/2006/bibliography" xmlns="http://schemas.openxmlformats.org/officeDocument/2006/bibliography" SelectedStyle="\APASixthEditionOfficeOnline.xsl" StyleName="APA" Version="6"/>
 </file>
 
 <file path=customXml/itemProps1.xml><?xml version="1.0" encoding="utf-8"?>
-<ds:datastoreItem xmlns:ds="http://schemas.openxmlformats.org/officeDocument/2006/customXml" ds:itemID="{204EA84C-8D8A-4AAB-9432-025429EE2704}">
+<ds:datastoreItem xmlns:ds="http://schemas.openxmlformats.org/officeDocument/2006/customXml" ds:itemID="{F3E3E2F7-59E7-4722-B872-D023DC9D1CC1}">
   <ds:schemaRefs>
-    <ds:schemaRef ds:uri="http://schemas.openxmlformats.org/officeDocument/2006/bibliography"/>
+    <ds:schemaRef ds:uri="http://schemas.microsoft.com/sharepoint/v3/contenttype/forms"/>
   </ds:schemaRefs>
 </ds:datastoreItem>
 </file>
 
 <file path=customXml/itemProps2.xml><?xml version="1.0" encoding="utf-8"?>
+<ds:datastoreItem xmlns:ds="http://schemas.openxmlformats.org/officeDocument/2006/customXml" ds:itemID="{38174882-579A-45DC-A704-C035A9357F73}">
+  <ds:schemaRefs>
+    <ds:schemaRef ds:uri="http://schemas.microsoft.com/office/2006/metadata/properties"/>
+    <ds:schemaRef ds:uri="http://schemas.microsoft.com/office/infopath/2007/PartnerControls"/>
+  </ds:schemaRefs>
+</ds:datastoreItem>
+</file>
+
+<file path=customXml/itemProps3.xml><?xml version="1.0" encoding="utf-8"?>
 <ds:datastoreItem xmlns:ds="http://schemas.openxmlformats.org/officeDocument/2006/customXml" ds:itemID="{7C9B9CFF-B258-43B4-948A-968A031773F5}">
   <ds:schemaRefs>
     <ds:schemaRef ds:uri="http://schemas.microsoft.com/office/2006/metadata/contentType"/>
@@ -15958,19 +18103,10 @@
 </ds:datastoreItem>
 </file>
 
-<file path=customXml/itemProps3.xml><?xml version="1.0" encoding="utf-8"?>
-<ds:datastoreItem xmlns:ds="http://schemas.openxmlformats.org/officeDocument/2006/customXml" ds:itemID="{38174882-579A-45DC-A704-C035A9357F73}">
+<file path=customXml/itemProps4.xml><?xml version="1.0" encoding="utf-8"?>
+<ds:datastoreItem xmlns:ds="http://schemas.openxmlformats.org/officeDocument/2006/customXml" ds:itemID="{204EA84C-8D8A-4AAB-9432-025429EE2704}">
   <ds:schemaRefs>
-    <ds:schemaRef ds:uri="http://schemas.microsoft.com/office/2006/metadata/properties"/>
-    <ds:schemaRef ds:uri="http://schemas.microsoft.com/office/infopath/2007/PartnerControls"/>
-  </ds:schemaRefs>
-</ds:datastoreItem>
-</file>
-
-<file path=customXml/itemProps4.xml><?xml version="1.0" encoding="utf-8"?>
-<ds:datastoreItem xmlns:ds="http://schemas.openxmlformats.org/officeDocument/2006/customXml" ds:itemID="{F3E3E2F7-59E7-4722-B872-D023DC9D1CC1}">
-  <ds:schemaRefs>
-    <ds:schemaRef ds:uri="http://schemas.microsoft.com/sharepoint/v3/contenttype/forms"/>
+    <ds:schemaRef ds:uri="http://schemas.openxmlformats.org/officeDocument/2006/bibliography"/>
   </ds:schemaRefs>
 </ds:datastoreItem>
 </file>
</xml_diff>